<commit_message>
Dodanie pliku Model danych - mobipost.pdf oraz dodanie diagramów sekwencji i modelu danych w pliku Dokumentacja31E.docx
</commit_message>
<xml_diff>
--- a/Dokumentacja31E.docx
+++ b/Dokumentacja31E.docx
@@ -82,7 +82,7 @@
           <w:docPartGallery w:val="Table of Contents"/>
           <w:docPartUnique w:val="true"/>
         </w:docPartObj>
-        <w:id w:val="1647104591"/>
+        <w:id w:val="350810234"/>
       </w:sdtPr>
       <w:sdtContent>
         <w:p>
@@ -118,13 +118,6 @@
             <w:r>
               <w:rPr>
                 <w:webHidden/>
-                <w:rStyle w:val="Czeindeksu"/>
-              </w:rPr>
-              <w:t>1. Specyfikacja wymagań</w:t>
-            </w:r>
-            <w:r>
-              <w:rPr>
-                <w:webHidden/>
               </w:rPr>
               <w:fldChar w:fldCharType="begin"/>
             </w:r>
@@ -142,9 +135,11 @@
             </w:r>
             <w:r>
               <w:rPr>
+                <w:webHidden/>
                 <w:rStyle w:val="Czeindeksu"/>
                 <w:vanish w:val="false"/>
               </w:rPr>
+              <w:t>1. Specyfikacja wymagań</w:t>
               <w:tab/>
               <w:t>4</w:t>
             </w:r>
@@ -170,13 +165,6 @@
             <w:r>
               <w:rPr>
                 <w:webHidden/>
-                <w:rStyle w:val="Czeindeksu"/>
-              </w:rPr>
-              <w:t>1.1. Definicja produktu</w:t>
-            </w:r>
-            <w:r>
-              <w:rPr>
-                <w:webHidden/>
               </w:rPr>
               <w:fldChar w:fldCharType="begin"/>
             </w:r>
@@ -194,9 +182,11 @@
             </w:r>
             <w:r>
               <w:rPr>
+                <w:webHidden/>
                 <w:rStyle w:val="Czeindeksu"/>
                 <w:vanish w:val="false"/>
               </w:rPr>
+              <w:t>1.1. Definicja produktu</w:t>
               <w:tab/>
               <w:t>4</w:t>
             </w:r>
@@ -222,13 +212,6 @@
             <w:r>
               <w:rPr>
                 <w:webHidden/>
-                <w:rStyle w:val="Czeindeksu"/>
-              </w:rPr>
-              <w:t>1.2. Technologia</w:t>
-            </w:r>
-            <w:r>
-              <w:rPr>
-                <w:webHidden/>
               </w:rPr>
               <w:fldChar w:fldCharType="begin"/>
             </w:r>
@@ -246,9 +229,11 @@
             </w:r>
             <w:r>
               <w:rPr>
+                <w:webHidden/>
                 <w:rStyle w:val="Czeindeksu"/>
                 <w:vanish w:val="false"/>
               </w:rPr>
+              <w:t>1.2. Technologia</w:t>
               <w:tab/>
               <w:t>4</w:t>
             </w:r>
@@ -274,13 +259,6 @@
             <w:r>
               <w:rPr>
                 <w:webHidden/>
-                <w:rStyle w:val="Czeindeksu"/>
-              </w:rPr>
-              <w:t>1.3. Wymagania funkcjonalne</w:t>
-            </w:r>
-            <w:r>
-              <w:rPr>
-                <w:webHidden/>
               </w:rPr>
               <w:fldChar w:fldCharType="begin"/>
             </w:r>
@@ -298,9 +276,11 @@
             </w:r>
             <w:r>
               <w:rPr>
+                <w:webHidden/>
                 <w:rStyle w:val="Czeindeksu"/>
                 <w:vanish w:val="false"/>
               </w:rPr>
+              <w:t>1.3. Wymagania funkcjonalne</w:t>
               <w:tab/>
               <w:t>4</w:t>
             </w:r>
@@ -326,13 +306,6 @@
             <w:r>
               <w:rPr>
                 <w:webHidden/>
-                <w:rStyle w:val="Czeindeksu"/>
-              </w:rPr>
-              <w:t>2. Projekt techniczny</w:t>
-            </w:r>
-            <w:r>
-              <w:rPr>
-                <w:webHidden/>
               </w:rPr>
               <w:fldChar w:fldCharType="begin"/>
             </w:r>
@@ -350,9 +323,11 @@
             </w:r>
             <w:r>
               <w:rPr>
+                <w:webHidden/>
                 <w:rStyle w:val="Czeindeksu"/>
                 <w:vanish w:val="false"/>
               </w:rPr>
+              <w:t>2. Projekt techniczny</w:t>
               <w:tab/>
               <w:t>5</w:t>
             </w:r>
@@ -378,13 +353,6 @@
             <w:r>
               <w:rPr>
                 <w:webHidden/>
-                <w:rStyle w:val="Czeindeksu"/>
-              </w:rPr>
-              <w:t>2.1. Projekt interfejsu użytkownika</w:t>
-            </w:r>
-            <w:r>
-              <w:rPr>
-                <w:webHidden/>
               </w:rPr>
               <w:fldChar w:fldCharType="begin"/>
             </w:r>
@@ -402,9 +370,11 @@
             </w:r>
             <w:r>
               <w:rPr>
+                <w:webHidden/>
                 <w:rStyle w:val="Czeindeksu"/>
                 <w:vanish w:val="false"/>
               </w:rPr>
+              <w:t>2.1. Projekt interfejsu użytkownika</w:t>
               <w:tab/>
               <w:t>5</w:t>
             </w:r>
@@ -430,13 +400,6 @@
             <w:r>
               <w:rPr>
                 <w:webHidden/>
-                <w:rStyle w:val="Czeindeksu"/>
-              </w:rPr>
-              <w:t>Tabela 1. Główne okno aplikacji</w:t>
-            </w:r>
-            <w:r>
-              <w:rPr>
-                <w:webHidden/>
               </w:rPr>
               <w:fldChar w:fldCharType="begin"/>
             </w:r>
@@ -454,9 +417,11 @@
             </w:r>
             <w:r>
               <w:rPr>
+                <w:webHidden/>
                 <w:rStyle w:val="Czeindeksu"/>
                 <w:vanish w:val="false"/>
               </w:rPr>
+              <w:t>Tabela 1. Główne okno aplikacji</w:t>
               <w:tab/>
               <w:t>6</w:t>
             </w:r>
@@ -482,13 +447,6 @@
             <w:r>
               <w:rPr>
                 <w:webHidden/>
-                <w:rStyle w:val="Czeindeksu"/>
-              </w:rPr>
-              <w:t>Rysunek 2. Kolejny widok</w:t>
-            </w:r>
-            <w:r>
-              <w:rPr>
-                <w:webHidden/>
               </w:rPr>
               <w:fldChar w:fldCharType="begin"/>
             </w:r>
@@ -506,9 +464,11 @@
             </w:r>
             <w:r>
               <w:rPr>
+                <w:webHidden/>
                 <w:rStyle w:val="Czeindeksu"/>
                 <w:vanish w:val="false"/>
               </w:rPr>
+              <w:t>Rysunek 2. Kolejny widok</w:t>
               <w:tab/>
               <w:t>6</w:t>
             </w:r>
@@ -534,13 +494,6 @@
             <w:r>
               <w:rPr>
                 <w:webHidden/>
-                <w:rStyle w:val="Czeindeksu"/>
-              </w:rPr>
-              <w:t>Tabela 2. Pasek menu – menu „Plik”</w:t>
-            </w:r>
-            <w:r>
-              <w:rPr>
-                <w:webHidden/>
               </w:rPr>
               <w:fldChar w:fldCharType="begin"/>
             </w:r>
@@ -558,9 +511,11 @@
             </w:r>
             <w:r>
               <w:rPr>
+                <w:webHidden/>
                 <w:rStyle w:val="Czeindeksu"/>
                 <w:vanish w:val="false"/>
               </w:rPr>
+              <w:t>Tabela 2. Pasek menu – menu „Plik”</w:t>
               <w:tab/>
               <w:t>6</w:t>
             </w:r>
@@ -586,13 +541,6 @@
             <w:r>
               <w:rPr>
                 <w:webHidden/>
-                <w:rStyle w:val="Czeindeksu"/>
-              </w:rPr>
-              <w:t>Rysunek 3. Pasek menu – menu „Import/eksport”</w:t>
-            </w:r>
-            <w:r>
-              <w:rPr>
-                <w:webHidden/>
               </w:rPr>
               <w:fldChar w:fldCharType="begin"/>
             </w:r>
@@ -610,9 +558,11 @@
             </w:r>
             <w:r>
               <w:rPr>
+                <w:webHidden/>
                 <w:rStyle w:val="Czeindeksu"/>
                 <w:vanish w:val="false"/>
               </w:rPr>
+              <w:t>Rysunek 3. Pasek menu – menu „Import/eksport”</w:t>
               <w:tab/>
               <w:t>7</w:t>
             </w:r>
@@ -638,13 +588,6 @@
             <w:r>
               <w:rPr>
                 <w:webHidden/>
-                <w:rStyle w:val="Czeindeksu"/>
-              </w:rPr>
-              <w:t>Tabela 3. Pasek menu – menu „Import/eksport”</w:t>
-            </w:r>
-            <w:r>
-              <w:rPr>
-                <w:webHidden/>
               </w:rPr>
               <w:fldChar w:fldCharType="begin"/>
             </w:r>
@@ -662,9 +605,11 @@
             </w:r>
             <w:r>
               <w:rPr>
+                <w:webHidden/>
                 <w:rStyle w:val="Czeindeksu"/>
                 <w:vanish w:val="false"/>
               </w:rPr>
+              <w:t>Tabela 3. Pasek menu – menu „Import/eksport”</w:t>
               <w:tab/>
               <w:t>7</w:t>
             </w:r>
@@ -690,13 +635,6 @@
             <w:r>
               <w:rPr>
                 <w:webHidden/>
-                <w:rStyle w:val="Czeindeksu"/>
-              </w:rPr>
-              <w:t>Rysunek 6. Okno „Import”</w:t>
-            </w:r>
-            <w:r>
-              <w:rPr>
-                <w:webHidden/>
               </w:rPr>
               <w:fldChar w:fldCharType="begin"/>
             </w:r>
@@ -714,9 +652,11 @@
             </w:r>
             <w:r>
               <w:rPr>
+                <w:webHidden/>
                 <w:rStyle w:val="Czeindeksu"/>
                 <w:vanish w:val="false"/>
               </w:rPr>
+              <w:t>Rysunek 6. Okno „Import”</w:t>
               <w:tab/>
               <w:t>8</w:t>
             </w:r>
@@ -742,13 +682,6 @@
             <w:r>
               <w:rPr>
                 <w:webHidden/>
-                <w:rStyle w:val="Czeindeksu"/>
-              </w:rPr>
-              <w:t>Tabela 6. Okno „Import”</w:t>
-            </w:r>
-            <w:r>
-              <w:rPr>
-                <w:webHidden/>
               </w:rPr>
               <w:fldChar w:fldCharType="begin"/>
             </w:r>
@@ -766,9 +699,11 @@
             </w:r>
             <w:r>
               <w:rPr>
+                <w:webHidden/>
                 <w:rStyle w:val="Czeindeksu"/>
                 <w:vanish w:val="false"/>
               </w:rPr>
+              <w:t>Tabela 6. Okno „Import”</w:t>
               <w:tab/>
               <w:t>8</w:t>
             </w:r>
@@ -794,13 +729,6 @@
             <w:r>
               <w:rPr>
                 <w:webHidden/>
-                <w:rStyle w:val="Czeindeksu"/>
-              </w:rPr>
-              <w:t>Rysunek 8. Okno "Szukaj wg albumu"</w:t>
-            </w:r>
-            <w:r>
-              <w:rPr>
-                <w:webHidden/>
               </w:rPr>
               <w:fldChar w:fldCharType="begin"/>
             </w:r>
@@ -818,9 +746,11 @@
             </w:r>
             <w:r>
               <w:rPr>
+                <w:webHidden/>
                 <w:rStyle w:val="Czeindeksu"/>
                 <w:vanish w:val="false"/>
               </w:rPr>
+              <w:t>Rysunek 8. Okno "Szukaj wg albumu"</w:t>
               <w:tab/>
               <w:t>8</w:t>
             </w:r>
@@ -846,13 +776,6 @@
             <w:r>
               <w:rPr>
                 <w:webHidden/>
-                <w:rStyle w:val="Czeindeksu"/>
-              </w:rPr>
-              <w:t>Tabela 8. Okno "Szukaj wg albumu"</w:t>
-            </w:r>
-            <w:r>
-              <w:rPr>
-                <w:webHidden/>
               </w:rPr>
               <w:fldChar w:fldCharType="begin"/>
             </w:r>
@@ -870,9 +793,11 @@
             </w:r>
             <w:r>
               <w:rPr>
+                <w:webHidden/>
                 <w:rStyle w:val="Czeindeksu"/>
                 <w:vanish w:val="false"/>
               </w:rPr>
+              <w:t>Tabela 8. Okno "Szukaj wg albumu"</w:t>
               <w:tab/>
               <w:t>8</w:t>
             </w:r>
@@ -898,13 +823,6 @@
             <w:r>
               <w:rPr>
                 <w:webHidden/>
-                <w:rStyle w:val="Czeindeksu"/>
-              </w:rPr>
-              <w:t>Rysunek 10. Okno "O aplikacji...”</w:t>
-            </w:r>
-            <w:r>
-              <w:rPr>
-                <w:webHidden/>
               </w:rPr>
               <w:fldChar w:fldCharType="begin"/>
             </w:r>
@@ -922,9 +840,11 @@
             </w:r>
             <w:r>
               <w:rPr>
+                <w:webHidden/>
                 <w:rStyle w:val="Czeindeksu"/>
                 <w:vanish w:val="false"/>
               </w:rPr>
+              <w:t>Rysunek 10. Okno "O aplikacji...”</w:t>
               <w:tab/>
               <w:t>9</w:t>
             </w:r>
@@ -950,13 +870,6 @@
             <w:r>
               <w:rPr>
                 <w:webHidden/>
-                <w:rStyle w:val="Czeindeksu"/>
-              </w:rPr>
-              <w:t>Tabela 10. Okno "O aplikacji...”</w:t>
-            </w:r>
-            <w:r>
-              <w:rPr>
-                <w:webHidden/>
               </w:rPr>
               <w:fldChar w:fldCharType="begin"/>
             </w:r>
@@ -974,9 +887,11 @@
             </w:r>
             <w:r>
               <w:rPr>
+                <w:webHidden/>
                 <w:rStyle w:val="Czeindeksu"/>
                 <w:vanish w:val="false"/>
               </w:rPr>
+              <w:t>Tabela 10. Okno "O aplikacji...”</w:t>
               <w:tab/>
               <w:t>9</w:t>
             </w:r>
@@ -1002,13 +917,6 @@
             <w:r>
               <w:rPr>
                 <w:webHidden/>
-                <w:rStyle w:val="Czeindeksu"/>
-              </w:rPr>
-              <w:t>Rysunek 13. Komunikat o błędzie</w:t>
-            </w:r>
-            <w:r>
-              <w:rPr>
-                <w:webHidden/>
               </w:rPr>
               <w:fldChar w:fldCharType="begin"/>
             </w:r>
@@ -1026,9 +934,11 @@
             </w:r>
             <w:r>
               <w:rPr>
+                <w:webHidden/>
                 <w:rStyle w:val="Czeindeksu"/>
                 <w:vanish w:val="false"/>
               </w:rPr>
+              <w:t>Rysunek 13. Komunikat o błędzie</w:t>
               <w:tab/>
               <w:t>9</w:t>
             </w:r>
@@ -1054,13 +964,6 @@
             <w:r>
               <w:rPr>
                 <w:webHidden/>
-                <w:rStyle w:val="Czeindeksu"/>
-              </w:rPr>
-              <w:t>Tabela 13. Komunikat o błędzie</w:t>
-            </w:r>
-            <w:r>
-              <w:rPr>
-                <w:webHidden/>
               </w:rPr>
               <w:fldChar w:fldCharType="begin"/>
             </w:r>
@@ -1078,9 +981,11 @@
             </w:r>
             <w:r>
               <w:rPr>
+                <w:webHidden/>
                 <w:rStyle w:val="Czeindeksu"/>
                 <w:vanish w:val="false"/>
               </w:rPr>
+              <w:t>Tabela 13. Komunikat o błędzie</w:t>
               <w:tab/>
               <w:t>9</w:t>
             </w:r>
@@ -1106,13 +1011,6 @@
             <w:r>
               <w:rPr>
                 <w:webHidden/>
-                <w:rStyle w:val="Czeindeksu"/>
-              </w:rPr>
-              <w:t>2.2. Opisy funkcjonalności</w:t>
-            </w:r>
-            <w:r>
-              <w:rPr>
-                <w:webHidden/>
               </w:rPr>
               <w:fldChar w:fldCharType="begin"/>
             </w:r>
@@ -1130,9 +1028,11 @@
             </w:r>
             <w:r>
               <w:rPr>
+                <w:webHidden/>
                 <w:rStyle w:val="Czeindeksu"/>
                 <w:vanish w:val="false"/>
               </w:rPr>
+              <w:t>2.2. Opisy funkcjonalności</w:t>
               <w:tab/>
               <w:t>10</w:t>
             </w:r>
@@ -1158,13 +1058,6 @@
             <w:r>
               <w:rPr>
                 <w:webHidden/>
-                <w:rStyle w:val="Czeindeksu"/>
-              </w:rPr>
-              <w:t>Funkcjonalność otwierania plików do edycji</w:t>
-            </w:r>
-            <w:r>
-              <w:rPr>
-                <w:webHidden/>
               </w:rPr>
               <w:fldChar w:fldCharType="begin"/>
             </w:r>
@@ -1182,9 +1075,11 @@
             </w:r>
             <w:r>
               <w:rPr>
+                <w:webHidden/>
                 <w:rStyle w:val="Czeindeksu"/>
                 <w:vanish w:val="false"/>
               </w:rPr>
+              <w:t>Funkcjonalność otwierania plików do edycji</w:t>
               <w:tab/>
               <w:t>10</w:t>
             </w:r>
@@ -1210,13 +1105,6 @@
             <w:r>
               <w:rPr>
                 <w:webHidden/>
-                <w:rStyle w:val="Czeindeksu"/>
-              </w:rPr>
-              <w:t>Funkcjonalność wyświetlania tagów</w:t>
-            </w:r>
-            <w:r>
-              <w:rPr>
-                <w:webHidden/>
               </w:rPr>
               <w:fldChar w:fldCharType="begin"/>
             </w:r>
@@ -1234,9 +1122,11 @@
             </w:r>
             <w:r>
               <w:rPr>
+                <w:webHidden/>
                 <w:rStyle w:val="Czeindeksu"/>
                 <w:vanish w:val="false"/>
               </w:rPr>
+              <w:t>Funkcjonalność wyświetlania tagów</w:t>
               <w:tab/>
               <w:t>10</w:t>
             </w:r>
@@ -1262,13 +1152,6 @@
             <w:r>
               <w:rPr>
                 <w:webHidden/>
-                <w:rStyle w:val="Czeindeksu"/>
-              </w:rPr>
-              <w:t>Funkcjonalność edycji tagów załadowanych plików</w:t>
-            </w:r>
-            <w:r>
-              <w:rPr>
-                <w:webHidden/>
               </w:rPr>
               <w:fldChar w:fldCharType="begin"/>
             </w:r>
@@ -1286,9 +1169,11 @@
             </w:r>
             <w:r>
               <w:rPr>
+                <w:webHidden/>
                 <w:rStyle w:val="Czeindeksu"/>
                 <w:vanish w:val="false"/>
               </w:rPr>
+              <w:t>Funkcjonalność edycji tagów załadowanych plików</w:t>
               <w:tab/>
               <w:t>10</w:t>
             </w:r>
@@ -1314,13 +1199,6 @@
             <w:r>
               <w:rPr>
                 <w:webHidden/>
-                <w:rStyle w:val="Czeindeksu"/>
-              </w:rPr>
-              <w:t>Funkcjonalność edycji okładki załadowanych plików</w:t>
-            </w:r>
-            <w:r>
-              <w:rPr>
-                <w:webHidden/>
               </w:rPr>
               <w:fldChar w:fldCharType="begin"/>
             </w:r>
@@ -1338,9 +1216,11 @@
             </w:r>
             <w:r>
               <w:rPr>
+                <w:webHidden/>
                 <w:rStyle w:val="Czeindeksu"/>
                 <w:vanish w:val="false"/>
               </w:rPr>
+              <w:t>Funkcjonalność edycji okładki załadowanych plików</w:t>
               <w:tab/>
               <w:t>10</w:t>
             </w:r>
@@ -1366,13 +1246,6 @@
             <w:r>
               <w:rPr>
                 <w:webHidden/>
-                <w:rStyle w:val="Czeindeksu"/>
-              </w:rPr>
-              <w:t>Funkcjonalność importowania tagów z pliku tekstowego</w:t>
-            </w:r>
-            <w:r>
-              <w:rPr>
-                <w:webHidden/>
               </w:rPr>
               <w:fldChar w:fldCharType="begin"/>
             </w:r>
@@ -1390,9 +1263,11 @@
             </w:r>
             <w:r>
               <w:rPr>
+                <w:webHidden/>
                 <w:rStyle w:val="Czeindeksu"/>
                 <w:vanish w:val="false"/>
               </w:rPr>
+              <w:t>Funkcjonalność importowania tagów z pliku tekstowego</w:t>
               <w:tab/>
               <w:t>11</w:t>
             </w:r>
@@ -1418,13 +1293,6 @@
             <w:r>
               <w:rPr>
                 <w:webHidden/>
-                <w:rStyle w:val="Czeindeksu"/>
-              </w:rPr>
-              <w:t>2.3 Diagramy UML</w:t>
-            </w:r>
-            <w:r>
-              <w:rPr>
-                <w:webHidden/>
               </w:rPr>
               <w:fldChar w:fldCharType="begin"/>
             </w:r>
@@ -1442,9 +1310,11 @@
             </w:r>
             <w:r>
               <w:rPr>
+                <w:webHidden/>
                 <w:rStyle w:val="Czeindeksu"/>
                 <w:vanish w:val="false"/>
               </w:rPr>
+              <w:t>2.3 Diagramy UML</w:t>
               <w:tab/>
               <w:t>11</w:t>
             </w:r>
@@ -1470,13 +1340,6 @@
             <w:r>
               <w:rPr>
                 <w:webHidden/>
-                <w:rStyle w:val="Czeindeksu"/>
-              </w:rPr>
-              <w:t>2.3.1. Diagram przypadków użycia</w:t>
-            </w:r>
-            <w:r>
-              <w:rPr>
-                <w:webHidden/>
               </w:rPr>
               <w:fldChar w:fldCharType="begin"/>
             </w:r>
@@ -1494,9 +1357,11 @@
             </w:r>
             <w:r>
               <w:rPr>
+                <w:webHidden/>
                 <w:rStyle w:val="Czeindeksu"/>
                 <w:vanish w:val="false"/>
               </w:rPr>
+              <w:t>2.3.1. Diagram przypadków użycia</w:t>
               <w:tab/>
               <w:t>11</w:t>
             </w:r>
@@ -1524,6 +1389,7 @@
               <w:rPr>
                 <w:webHidden/>
                 <w:rStyle w:val="Czeindeksu"/>
+                <w:vanish w:val="false"/>
               </w:rPr>
               <w:t>2.3.2.</w:t>
             </w:r>
@@ -1588,13 +1454,6 @@
             <w:r>
               <w:rPr>
                 <w:webHidden/>
-                <w:rStyle w:val="Czeindeksu"/>
-              </w:rPr>
-              <w:t>2.3.4. Diagramy sekwencji</w:t>
-            </w:r>
-            <w:r>
-              <w:rPr>
-                <w:webHidden/>
               </w:rPr>
               <w:fldChar w:fldCharType="begin"/>
             </w:r>
@@ -1612,9 +1471,11 @@
             </w:r>
             <w:r>
               <w:rPr>
+                <w:webHidden/>
                 <w:rStyle w:val="Czeindeksu"/>
                 <w:vanish w:val="false"/>
               </w:rPr>
+              <w:t>2.3.4. Diagramy sekwencji</w:t>
               <w:tab/>
               <w:t>13</w:t>
             </w:r>
@@ -1640,13 +1501,6 @@
             <w:r>
               <w:rPr>
                 <w:webHidden/>
-                <w:rStyle w:val="Czeindeksu"/>
-              </w:rPr>
-              <w:t>2.3.5. Diagram obiektów</w:t>
-            </w:r>
-            <w:r>
-              <w:rPr>
-                <w:webHidden/>
               </w:rPr>
               <w:fldChar w:fldCharType="begin"/>
             </w:r>
@@ -1664,9 +1518,11 @@
             </w:r>
             <w:r>
               <w:rPr>
+                <w:webHidden/>
                 <w:rStyle w:val="Czeindeksu"/>
                 <w:vanish w:val="false"/>
               </w:rPr>
+              <w:t>2.3.5. Diagram obiektów</w:t>
               <w:tab/>
               <w:t>14</w:t>
             </w:r>
@@ -1692,13 +1548,6 @@
             <w:r>
               <w:rPr>
                 <w:webHidden/>
-                <w:rStyle w:val="Czeindeksu"/>
-              </w:rPr>
-              <w:t>2.3.6. Diagram klas</w:t>
-            </w:r>
-            <w:r>
-              <w:rPr>
-                <w:webHidden/>
               </w:rPr>
               <w:fldChar w:fldCharType="begin"/>
             </w:r>
@@ -1716,9 +1565,11 @@
             </w:r>
             <w:r>
               <w:rPr>
+                <w:webHidden/>
                 <w:rStyle w:val="Czeindeksu"/>
                 <w:vanish w:val="false"/>
               </w:rPr>
+              <w:t>2.3.6. Diagram klas</w:t>
               <w:tab/>
               <w:t>14</w:t>
             </w:r>
@@ -1746,6 +1597,7 @@
               <w:rPr>
                 <w:webHidden/>
                 <w:rStyle w:val="Czeindeksu"/>
+                <w:vanish w:val="false"/>
               </w:rPr>
               <w:t>3.</w:t>
             </w:r>
@@ -1810,13 +1662,6 @@
             <w:r>
               <w:rPr>
                 <w:webHidden/>
-                <w:rStyle w:val="Czeindeksu"/>
-              </w:rPr>
-              <w:t>4. Plan testów jednostkowych</w:t>
-            </w:r>
-            <w:r>
-              <w:rPr>
-                <w:webHidden/>
               </w:rPr>
               <w:fldChar w:fldCharType="begin"/>
             </w:r>
@@ -1834,9 +1679,11 @@
             </w:r>
             <w:r>
               <w:rPr>
+                <w:webHidden/>
                 <w:rStyle w:val="Czeindeksu"/>
                 <w:vanish w:val="false"/>
               </w:rPr>
+              <w:t>4. Plan testów jednostkowych</w:t>
               <w:tab/>
               <w:t>16</w:t>
             </w:r>
@@ -2179,8 +2026,8 @@
         <w:rPr/>
         <w:t>2.2. Opisy funkcjonalności</w:t>
       </w:r>
-      <w:bookmarkStart w:id="8" w:name="_Toc400017942"/>
-      <w:bookmarkStart w:id="9" w:name="_Toc400017941"/>
+      <w:bookmarkStart w:id="8" w:name="_Toc400017941"/>
+      <w:bookmarkStart w:id="9" w:name="_Toc400017942"/>
       <w:bookmarkEnd w:id="7"/>
       <w:bookmarkEnd w:id="8"/>
       <w:bookmarkEnd w:id="9"/>
@@ -2294,7 +2141,271 @@
     </w:p>
     <w:p>
       <w:pPr>
+        <w:pStyle w:val="Nagwek3"/>
+        <w:rPr/>
+      </w:pPr>
+      <w:r>
+        <w:rPr/>
+        <w:tab/>
+      </w:r>
+      <w:r>
+        <w:rPr/>
+        <w:t>2.3.2.1 Zgłoszenie przesyłki</w:t>
+      </w:r>
+    </w:p>
+    <w:p>
+      <w:pPr>
         <w:pStyle w:val="Normal"/>
+        <w:rPr/>
+      </w:pPr>
+      <w:r>
+        <w:rPr/>
+        <w:drawing>
+          <wp:anchor behindDoc="0" distT="0" distB="0" distL="0" distR="0" simplePos="0" locked="0" layoutInCell="1" allowOverlap="1" relativeHeight="3">
+            <wp:simplePos x="0" y="0"/>
+            <wp:positionH relativeFrom="column">
+              <wp:align>center</wp:align>
+            </wp:positionH>
+            <wp:positionV relativeFrom="paragraph">
+              <wp:align>top</wp:align>
+            </wp:positionV>
+            <wp:extent cx="4001135" cy="7550785"/>
+            <wp:effectExtent l="0" t="0" r="0" b="0"/>
+            <wp:wrapTopAndBottom/>
+            <wp:docPr id="2" name="Obraz2" descr=""/>
+            <wp:cNvGraphicFramePr>
+              <a:graphicFrameLocks xmlns:a="http://schemas.openxmlformats.org/drawingml/2006/main" noChangeAspect="1"/>
+            </wp:cNvGraphicFramePr>
+            <a:graphic xmlns:a="http://schemas.openxmlformats.org/drawingml/2006/main">
+              <a:graphicData uri="http://schemas.openxmlformats.org/drawingml/2006/picture">
+                <pic:pic xmlns:pic="http://schemas.openxmlformats.org/drawingml/2006/picture">
+                  <pic:nvPicPr>
+                    <pic:cNvPr id="2" name="Obraz2" descr=""/>
+                    <pic:cNvPicPr>
+                      <a:picLocks noChangeAspect="1" noChangeArrowheads="1"/>
+                    </pic:cNvPicPr>
+                  </pic:nvPicPr>
+                  <pic:blipFill>
+                    <a:blip r:embed="rId3"/>
+                    <a:stretch>
+                      <a:fillRect/>
+                    </a:stretch>
+                  </pic:blipFill>
+                  <pic:spPr bwMode="auto">
+                    <a:xfrm>
+                      <a:off x="0" y="0"/>
+                      <a:ext cx="4001135" cy="7550785"/>
+                    </a:xfrm>
+                    <a:prstGeom prst="rect">
+                      <a:avLst/>
+                    </a:prstGeom>
+                  </pic:spPr>
+                </pic:pic>
+              </a:graphicData>
+            </a:graphic>
+          </wp:anchor>
+        </w:drawing>
+      </w:r>
+    </w:p>
+    <w:p>
+      <w:pPr>
+        <w:pStyle w:val="Nagwek3"/>
+        <w:rPr/>
+      </w:pPr>
+      <w:r>
+        <w:rPr/>
+        <w:tab/>
+        <w:tab/>
+      </w:r>
+      <w:r>
+        <w:rPr/>
+        <w:t>2.3.2.2 Dodanie nowego kuriera</w:t>
+      </w:r>
+    </w:p>
+    <w:p>
+      <w:pPr>
+        <w:pStyle w:val="Nagwek3"/>
+        <w:rPr/>
+      </w:pPr>
+      <w:r>
+        <w:rPr/>
+        <w:drawing>
+          <wp:anchor behindDoc="0" distT="0" distB="0" distL="0" distR="0" simplePos="0" locked="0" layoutInCell="1" allowOverlap="1" relativeHeight="4">
+            <wp:simplePos x="0" y="0"/>
+            <wp:positionH relativeFrom="column">
+              <wp:posOffset>471805</wp:posOffset>
+            </wp:positionH>
+            <wp:positionV relativeFrom="paragraph">
+              <wp:posOffset>257810</wp:posOffset>
+            </wp:positionV>
+            <wp:extent cx="4820285" cy="6281420"/>
+            <wp:effectExtent l="0" t="0" r="0" b="0"/>
+            <wp:wrapTopAndBottom/>
+            <wp:docPr id="3" name="Obraz3" descr=""/>
+            <wp:cNvGraphicFramePr>
+              <a:graphicFrameLocks xmlns:a="http://schemas.openxmlformats.org/drawingml/2006/main" noChangeAspect="1"/>
+            </wp:cNvGraphicFramePr>
+            <a:graphic xmlns:a="http://schemas.openxmlformats.org/drawingml/2006/main">
+              <a:graphicData uri="http://schemas.openxmlformats.org/drawingml/2006/picture">
+                <pic:pic xmlns:pic="http://schemas.openxmlformats.org/drawingml/2006/picture">
+                  <pic:nvPicPr>
+                    <pic:cNvPr id="3" name="Obraz3" descr=""/>
+                    <pic:cNvPicPr>
+                      <a:picLocks noChangeAspect="1" noChangeArrowheads="1"/>
+                    </pic:cNvPicPr>
+                  </pic:nvPicPr>
+                  <pic:blipFill>
+                    <a:blip r:embed="rId4"/>
+                    <a:stretch>
+                      <a:fillRect/>
+                    </a:stretch>
+                  </pic:blipFill>
+                  <pic:spPr bwMode="auto">
+                    <a:xfrm>
+                      <a:off x="0" y="0"/>
+                      <a:ext cx="4820285" cy="6281420"/>
+                    </a:xfrm>
+                    <a:prstGeom prst="rect">
+                      <a:avLst/>
+                    </a:prstGeom>
+                  </pic:spPr>
+                </pic:pic>
+              </a:graphicData>
+            </a:graphic>
+          </wp:anchor>
+        </w:drawing>
+      </w:r>
+    </w:p>
+    <w:p>
+      <w:pPr>
+        <w:pStyle w:val="Nagwek3"/>
+        <w:rPr/>
+      </w:pPr>
+      <w:r>
+        <w:rPr/>
+      </w:r>
+      <w:r>
+        <w:br w:type="page"/>
+      </w:r>
+    </w:p>
+    <w:p>
+      <w:pPr>
+        <w:pStyle w:val="Nagwek3"/>
+        <w:rPr/>
+      </w:pPr>
+      <w:r>
+        <w:rPr/>
+        <w:tab/>
+        <w:tab/>
+        <w:tab/>
+      </w:r>
+      <w:r>
+        <w:rPr/>
+        <w:t>2.3.2.3 Oznaczenie na liście odebranej przesyłki</w:t>
+      </w:r>
+    </w:p>
+    <w:p>
+      <w:pPr>
+        <w:pStyle w:val="Nagwek3"/>
+        <w:rPr/>
+      </w:pPr>
+      <w:r>
+        <w:rPr/>
+      </w:r>
+    </w:p>
+    <w:p>
+      <w:pPr>
+        <w:pStyle w:val="Nagwek3"/>
+        <w:rPr/>
+      </w:pPr>
+      <w:r>
+        <w:rPr/>
+        <w:drawing>
+          <wp:anchor behindDoc="0" distT="0" distB="0" distL="0" distR="0" simplePos="0" locked="0" layoutInCell="1" allowOverlap="1" relativeHeight="5">
+            <wp:simplePos x="0" y="0"/>
+            <wp:positionH relativeFrom="column">
+              <wp:align>center</wp:align>
+            </wp:positionH>
+            <wp:positionV relativeFrom="paragraph">
+              <wp:align>top</wp:align>
+            </wp:positionV>
+            <wp:extent cx="5458460" cy="5666105"/>
+            <wp:effectExtent l="0" t="0" r="0" b="0"/>
+            <wp:wrapTopAndBottom/>
+            <wp:docPr id="4" name="Obraz4" descr=""/>
+            <wp:cNvGraphicFramePr>
+              <a:graphicFrameLocks xmlns:a="http://schemas.openxmlformats.org/drawingml/2006/main" noChangeAspect="1"/>
+            </wp:cNvGraphicFramePr>
+            <a:graphic xmlns:a="http://schemas.openxmlformats.org/drawingml/2006/main">
+              <a:graphicData uri="http://schemas.openxmlformats.org/drawingml/2006/picture">
+                <pic:pic xmlns:pic="http://schemas.openxmlformats.org/drawingml/2006/picture">
+                  <pic:nvPicPr>
+                    <pic:cNvPr id="4" name="Obraz4" descr=""/>
+                    <pic:cNvPicPr>
+                      <a:picLocks noChangeAspect="1" noChangeArrowheads="1"/>
+                    </pic:cNvPicPr>
+                  </pic:nvPicPr>
+                  <pic:blipFill>
+                    <a:blip r:embed="rId5"/>
+                    <a:stretch>
+                      <a:fillRect/>
+                    </a:stretch>
+                  </pic:blipFill>
+                  <pic:spPr bwMode="auto">
+                    <a:xfrm>
+                      <a:off x="0" y="0"/>
+                      <a:ext cx="5458460" cy="5666105"/>
+                    </a:xfrm>
+                    <a:prstGeom prst="rect">
+                      <a:avLst/>
+                    </a:prstGeom>
+                  </pic:spPr>
+                </pic:pic>
+              </a:graphicData>
+            </a:graphic>
+          </wp:anchor>
+        </w:drawing>
+      </w:r>
+    </w:p>
+    <w:p>
+      <w:pPr>
+        <w:pStyle w:val="Nagwek3"/>
+        <w:rPr/>
+      </w:pPr>
+      <w:r>
+        <w:rPr/>
+      </w:r>
+    </w:p>
+    <w:p>
+      <w:pPr>
+        <w:pStyle w:val="Nagwek3"/>
+        <w:rPr/>
+      </w:pPr>
+      <w:r>
+        <w:rPr/>
+      </w:r>
+    </w:p>
+    <w:p>
+      <w:pPr>
+        <w:pStyle w:val="Nagwek3"/>
+        <w:rPr/>
+      </w:pPr>
+      <w:r>
+        <w:rPr/>
+      </w:r>
+    </w:p>
+    <w:p>
+      <w:pPr>
+        <w:pStyle w:val="Nagwek3"/>
+        <w:rPr/>
+      </w:pPr>
+      <w:r>
+        <w:rPr/>
+      </w:r>
+    </w:p>
+    <w:p>
+      <w:pPr>
+        <w:pStyle w:val="Nagwek3"/>
         <w:rPr/>
       </w:pPr>
       <w:r>
@@ -2353,6 +2464,70 @@
       <w:r>
         <w:rPr/>
         <w:t>2.3.6. Diagram klas</w:t>
+      </w:r>
+    </w:p>
+    <w:p>
+      <w:pPr>
+        <w:pStyle w:val="Nagwek3"/>
+        <w:rPr/>
+      </w:pPr>
+      <w:r>
+        <w:rPr/>
+        <w:t>2.3.7 Model danych</w:t>
+      </w:r>
+    </w:p>
+    <w:p>
+      <w:pPr>
+        <w:pStyle w:val="Nagwek3"/>
+        <w:rPr/>
+      </w:pPr>
+      <w:r>
+        <w:rPr/>
+        <w:drawing>
+          <wp:anchor behindDoc="0" distT="0" distB="0" distL="0" distR="0" simplePos="0" locked="0" layoutInCell="1" allowOverlap="1" relativeHeight="6">
+            <wp:simplePos x="0" y="0"/>
+            <wp:positionH relativeFrom="column">
+              <wp:align>center</wp:align>
+            </wp:positionH>
+            <wp:positionV relativeFrom="paragraph">
+              <wp:align>top</wp:align>
+            </wp:positionV>
+            <wp:extent cx="7322185" cy="4796155"/>
+            <wp:effectExtent l="0" t="0" r="0" b="0"/>
+            <wp:wrapSquare wrapText="largest"/>
+            <wp:docPr id="5" name="Obraz5" descr=""/>
+            <wp:cNvGraphicFramePr>
+              <a:graphicFrameLocks xmlns:a="http://schemas.openxmlformats.org/drawingml/2006/main" noChangeAspect="1"/>
+            </wp:cNvGraphicFramePr>
+            <a:graphic xmlns:a="http://schemas.openxmlformats.org/drawingml/2006/main">
+              <a:graphicData uri="http://schemas.openxmlformats.org/drawingml/2006/picture">
+                <pic:pic xmlns:pic="http://schemas.openxmlformats.org/drawingml/2006/picture">
+                  <pic:nvPicPr>
+                    <pic:cNvPr id="5" name="Obraz5" descr=""/>
+                    <pic:cNvPicPr>
+                      <a:picLocks noChangeAspect="1" noChangeArrowheads="1"/>
+                    </pic:cNvPicPr>
+                  </pic:nvPicPr>
+                  <pic:blipFill>
+                    <a:blip r:embed="rId6"/>
+                    <a:stretch>
+                      <a:fillRect/>
+                    </a:stretch>
+                  </pic:blipFill>
+                  <pic:spPr bwMode="auto">
+                    <a:xfrm>
+                      <a:off x="0" y="0"/>
+                      <a:ext cx="7322185" cy="4796155"/>
+                    </a:xfrm>
+                    <a:prstGeom prst="rect">
+                      <a:avLst/>
+                    </a:prstGeom>
+                  </pic:spPr>
+                </pic:pic>
+              </a:graphicData>
+            </a:graphic>
+          </wp:anchor>
+        </w:drawing>
       </w:r>
     </w:p>
     <w:p>
@@ -2451,6 +2626,10 @@
     <w:p>
       <w:pPr>
         <w:pStyle w:val="Normal"/>
+        <w:widowControl/>
+        <w:bidi w:val="0"/>
+        <w:spacing w:lineRule="auto" w:line="276" w:before="0" w:after="200"/>
+        <w:jc w:val="left"/>
         <w:rPr/>
       </w:pPr>
       <w:r>
@@ -2458,7 +2637,7 @@
       </w:r>
     </w:p>
     <w:sectPr>
-      <w:footerReference w:type="default" r:id="rId3"/>
+      <w:footerReference w:type="default" r:id="rId7"/>
       <w:type w:val="nextPage"/>
       <w:pgSz w:w="12240" w:h="15840"/>
       <w:pgMar w:left="1417" w:right="1417" w:header="0" w:top="1417" w:footer="720" w:bottom="1417" w:gutter="0"/>
@@ -2479,7 +2658,7 @@
         <w:docPartGallery w:val="Page Numbers (Bottom of Page)"/>
         <w:docPartUnique w:val="true"/>
       </w:docPartObj>
-      <w:id w:val="272608100"/>
+      <w:id w:val="839861076"/>
     </w:sdtPr>
     <w:sdtContent>
       <w:p>
@@ -2499,7 +2678,7 @@
           <w:fldChar w:fldCharType="separate"/>
         </w:r>
         <w:r>
-          <w:t>5</w:t>
+          <w:t>7</w:t>
         </w:r>
         <w:r>
           <w:fldChar w:fldCharType="end"/>
@@ -2824,7 +3003,6 @@
     <w:rPrDefault>
       <w:rPr>
         <w:rFonts w:ascii="Calibri" w:hAnsi="Calibri" w:eastAsia="" w:cs="" w:asciiTheme="minorHAnsi" w:cstheme="minorBidi" w:eastAsiaTheme="minorEastAsia" w:hAnsiTheme="minorHAnsi"/>
-        <w:sz w:val="22"/>
         <w:szCs w:val="22"/>
         <w:lang w:val="en-US" w:eastAsia="en-US" w:bidi="en-US"/>
       </w:rPr>
@@ -3220,7 +3398,7 @@
     </w:pPr>
     <w:rPr>
       <w:rFonts w:ascii="Calibri" w:hAnsi="Calibri" w:eastAsia="" w:cs="" w:asciiTheme="minorHAnsi" w:cstheme="minorBidi" w:eastAsiaTheme="minorEastAsia" w:hAnsiTheme="minorHAnsi"/>
-      <w:color w:val="auto"/>
+      <w:color w:val="00000A"/>
       <w:sz w:val="22"/>
       <w:szCs w:val="22"/>
       <w:lang w:val="pl-PL" w:eastAsia="en-US" w:bidi="en-US"/>
@@ -3983,7 +4161,7 @@
     </w:pPr>
     <w:rPr>
       <w:rFonts w:ascii="Calibri" w:hAnsi="Calibri" w:eastAsia="" w:cs="" w:asciiTheme="minorHAnsi" w:cstheme="minorBidi" w:eastAsiaTheme="minorEastAsia" w:hAnsiTheme="minorHAnsi"/>
-      <w:color w:val="auto"/>
+      <w:color w:val="00000A"/>
       <w:sz w:val="22"/>
       <w:szCs w:val="22"/>
       <w:lang w:val="en-US" w:eastAsia="en-US" w:bidi="en-US"/>

</xml_diff>

<commit_message>
Ekran logowania - błędne hasło/login
</commit_message>
<xml_diff>
--- a/Dokumentacja31E.docx
+++ b/Dokumentacja31E.docx
@@ -92,7 +92,7 @@
           <w:docPartGallery w:val="Table of Contents"/>
           <w:docPartUnique w:val="true"/>
         </w:docPartObj>
-        <w:id w:val="544622956"/>
+        <w:id w:val="1552713858"/>
       </w:sdtPr>
       <w:sdtContent>
         <w:p>
@@ -126,8 +126,7 @@
             <w:r>
               <w:rPr>
                 <w:webHidden/>
-                <w:rStyle w:val="Czeindeksu"/>
-                <w:vanish w:val="false"/>
+                <w:rStyle w:val="Style"/>
               </w:rPr>
               <w:t>Dokumentacja techniczna</w:t>
               <w:tab/>
@@ -147,8 +146,7 @@
             <w:r>
               <w:rPr>
                 <w:webHidden/>
-                <w:rStyle w:val="Czeindeksu"/>
-                <w:vanish w:val="false"/>
+                <w:rStyle w:val="Style"/>
               </w:rPr>
               <w:t>1. Specyfikacja wymagań</w:t>
               <w:tab/>
@@ -168,8 +166,7 @@
             <w:r>
               <w:rPr>
                 <w:webHidden/>
-                <w:rStyle w:val="Czeindeksu"/>
-                <w:vanish w:val="false"/>
+                <w:rStyle w:val="Style"/>
               </w:rPr>
               <w:t>1.1. Definicja produktu</w:t>
               <w:tab/>
@@ -189,8 +186,7 @@
             <w:r>
               <w:rPr>
                 <w:webHidden/>
-                <w:rStyle w:val="Czeindeksu"/>
-                <w:vanish w:val="false"/>
+                <w:rStyle w:val="Style"/>
               </w:rPr>
               <w:t>1.2. Technologia</w:t>
               <w:tab/>
@@ -210,8 +206,7 @@
             <w:r>
               <w:rPr>
                 <w:webHidden/>
-                <w:rStyle w:val="Czeindeksu"/>
-                <w:vanish w:val="false"/>
+                <w:rStyle w:val="Style"/>
               </w:rPr>
               <w:t>1.3. Wymagania funkcjonalne</w:t>
               <w:tab/>
@@ -231,8 +226,7 @@
             <w:r>
               <w:rPr>
                 <w:webHidden/>
-                <w:rStyle w:val="Czeindeksu"/>
-                <w:vanish w:val="false"/>
+                <w:rStyle w:val="Style"/>
               </w:rPr>
               <w:t>2. Projekt techniczny</w:t>
               <w:tab/>
@@ -252,18 +246,95 @@
             <w:r>
               <w:rPr>
                 <w:webHidden/>
-                <w:rStyle w:val="Czeindeksu"/>
-                <w:vanish w:val="false"/>
+                <w:rStyle w:val="Style"/>
               </w:rPr>
               <w:t xml:space="preserve"> </w:t>
             </w:r>
             <w:r>
               <w:rPr>
-                <w:rStyle w:val="Czeindeksu"/>
+                <w:rStyle w:val="Style"/>
               </w:rPr>
               <w:t>2.1 Projekt interfejsu klienta</w:t>
               <w:tab/>
               <w:t>3</w:t>
+            </w:r>
+          </w:hyperlink>
+        </w:p>
+        <w:p>
+          <w:pPr>
+            <w:pStyle w:val="Spistreci3"/>
+            <w:tabs>
+              <w:tab w:val="right" w:pos="9406" w:leader="dot"/>
+            </w:tabs>
+            <w:rPr/>
+          </w:pPr>
+          <w:hyperlink w:anchor="__RefHeading___Toc1270_1304392036">
+            <w:r>
+              <w:rPr>
+                <w:webHidden/>
+                <w:rStyle w:val="Style"/>
+              </w:rPr>
+              <w:t xml:space="preserve"> </w:t>
+            </w:r>
+            <w:r>
+              <w:rPr>
+                <w:rStyle w:val="Style"/>
+              </w:rPr>
+              <w:t>2.1.1 Główne okno aplikacji</w:t>
+              <w:tab/>
+              <w:t>3</w:t>
+            </w:r>
+          </w:hyperlink>
+        </w:p>
+        <w:p>
+          <w:pPr>
+            <w:pStyle w:val="Spistreci3"/>
+            <w:tabs>
+              <w:tab w:val="right" w:pos="9406" w:leader="dot"/>
+            </w:tabs>
+            <w:rPr/>
+          </w:pPr>
+          <w:hyperlink w:anchor="__RefHeading___Toc1306_1304392036">
+            <w:r>
+              <w:rPr>
+                <w:webHidden/>
+                <w:rStyle w:val="Style"/>
+              </w:rPr>
+              <w:t xml:space="preserve"> </w:t>
+            </w:r>
+            <w:r>
+              <w:rPr>
+                <w:rStyle w:val="Style"/>
+              </w:rPr>
+              <w:t>2.1.2 Ekran logowania</w:t>
+              <w:tab/>
+              <w:t>4</w:t>
+            </w:r>
+          </w:hyperlink>
+        </w:p>
+        <w:p>
+          <w:pPr>
+            <w:pStyle w:val="Spistreci3"/>
+            <w:tabs>
+              <w:tab w:val="right" w:pos="9406" w:leader="dot"/>
+            </w:tabs>
+            <w:rPr/>
+          </w:pPr>
+          <w:hyperlink w:anchor="__RefHeading___Toc1308_1304392036">
+            <w:r>
+              <w:rPr>
+                <w:webHidden/>
+                <w:rStyle w:val="Style"/>
+              </w:rPr>
+              <w:t xml:space="preserve"> </w:t>
+            </w:r>
+            <w:r>
+              <w:rPr>
+                <w:rStyle w:val="Style"/>
+              </w:rPr>
+              <w:t>2.1.3 Ekran logowania – błędne hasło/login</w:t>
+              <w:tab/>
+              <w:t>5</w:t>
             </w:r>
           </w:hyperlink>
         </w:p>
@@ -275,22 +346,15 @@
             </w:tabs>
             <w:rPr/>
           </w:pPr>
-          <w:hyperlink w:anchor="__RefHeading___Toc1336_1603213555">
+          <w:hyperlink w:anchor="__RefHeading___Toc1281_1304392036">
             <w:r>
               <w:rPr>
                 <w:webHidden/>
-                <w:rStyle w:val="Czeindeksu"/>
-                <w:vanish w:val="false"/>
-              </w:rPr>
-              <w:t xml:space="preserve"> </w:t>
-            </w:r>
-            <w:r>
-              <w:rPr>
-                <w:rStyle w:val="Czeindeksu"/>
+                <w:rStyle w:val="Style"/>
               </w:rPr>
               <w:t>2.2. Opisy funkcjonalności</w:t>
               <w:tab/>
-              <w:t>3</w:t>
+              <w:t>6</w:t>
             </w:r>
           </w:hyperlink>
         </w:p>
@@ -306,18 +370,17 @@
             <w:r>
               <w:rPr>
                 <w:webHidden/>
-                <w:rStyle w:val="Czeindeksu"/>
-                <w:vanish w:val="false"/>
+                <w:rStyle w:val="Style"/>
               </w:rPr>
               <w:t xml:space="preserve"> </w:t>
             </w:r>
             <w:r>
               <w:rPr>
-                <w:rStyle w:val="Czeindeksu"/>
+                <w:rStyle w:val="Style"/>
               </w:rPr>
               <w:t>2.3 Diagramy UML</w:t>
               <w:tab/>
-              <w:t>3</w:t>
+              <w:t>6</w:t>
             </w:r>
           </w:hyperlink>
         </w:p>
@@ -333,18 +396,17 @@
             <w:r>
               <w:rPr>
                 <w:webHidden/>
-                <w:rStyle w:val="Czeindeksu"/>
-                <w:vanish w:val="false"/>
+                <w:rStyle w:val="Style"/>
               </w:rPr>
               <w:t xml:space="preserve"> </w:t>
             </w:r>
             <w:r>
               <w:rPr>
-                <w:rStyle w:val="Czeindeksu"/>
+                <w:rStyle w:val="Style"/>
               </w:rPr>
               <w:t>2.3.1. Diagram przypadków użycia</w:t>
               <w:tab/>
-              <w:t>3</w:t>
+              <w:t>6</w:t>
             </w:r>
           </w:hyperlink>
         </w:p>
@@ -360,12 +422,11 @@
             <w:r>
               <w:rPr>
                 <w:webHidden/>
-                <w:rStyle w:val="Czeindeksu"/>
-                <w:vanish w:val="false"/>
+                <w:rStyle w:val="Style"/>
               </w:rPr>
               <w:t>2.3.2 Diagramy aktywności</w:t>
               <w:tab/>
-              <w:t>4</w:t>
+              <w:t>7</w:t>
             </w:r>
           </w:hyperlink>
         </w:p>
@@ -381,18 +442,17 @@
             <w:r>
               <w:rPr>
                 <w:webHidden/>
-                <w:rStyle w:val="Czeindeksu"/>
-                <w:vanish w:val="false"/>
+                <w:rStyle w:val="Style"/>
               </w:rPr>
               <w:t xml:space="preserve"> </w:t>
             </w:r>
             <w:r>
               <w:rPr>
-                <w:rStyle w:val="Czeindeksu"/>
+                <w:rStyle w:val="Style"/>
               </w:rPr>
               <w:t>2.3.2.1 Zgłoszenie przesyłki</w:t>
               <w:tab/>
-              <w:t>4</w:t>
+              <w:t>7</w:t>
             </w:r>
           </w:hyperlink>
         </w:p>
@@ -408,18 +468,17 @@
             <w:r>
               <w:rPr>
                 <w:webHidden/>
-                <w:rStyle w:val="Czeindeksu"/>
-                <w:vanish w:val="false"/>
+                <w:rStyle w:val="Style"/>
               </w:rPr>
               <w:t xml:space="preserve"> </w:t>
             </w:r>
             <w:r>
               <w:rPr>
-                <w:rStyle w:val="Czeindeksu"/>
+                <w:rStyle w:val="Style"/>
               </w:rPr>
               <w:t>2.3.2.2 Dodanie nowego kuriera</w:t>
               <w:tab/>
-              <w:t>5</w:t>
+              <w:t>8</w:t>
             </w:r>
           </w:hyperlink>
         </w:p>
@@ -435,18 +494,17 @@
             <w:r>
               <w:rPr>
                 <w:webHidden/>
-                <w:rStyle w:val="Czeindeksu"/>
-                <w:vanish w:val="false"/>
+                <w:rStyle w:val="Style"/>
               </w:rPr>
               <w:t xml:space="preserve"> </w:t>
             </w:r>
             <w:r>
               <w:rPr>
-                <w:rStyle w:val="Czeindeksu"/>
+                <w:rStyle w:val="Style"/>
               </w:rPr>
               <w:t>2.3.2.3 Oznaczenie na liście odebranej przesyłki</w:t>
               <w:tab/>
-              <w:t>6</w:t>
+              <w:t>9</w:t>
             </w:r>
           </w:hyperlink>
         </w:p>
@@ -462,12 +520,11 @@
             <w:r>
               <w:rPr>
                 <w:webHidden/>
-                <w:rStyle w:val="Czeindeksu"/>
-                <w:vanish w:val="false"/>
+                <w:rStyle w:val="Style"/>
               </w:rPr>
               <w:t>2.3.4. Diagramy sekwencji</w:t>
               <w:tab/>
-              <w:t>7</w:t>
+              <w:t>10</w:t>
             </w:r>
           </w:hyperlink>
         </w:p>
@@ -483,12 +540,11 @@
             <w:r>
               <w:rPr>
                 <w:webHidden/>
-                <w:rStyle w:val="Czeindeksu"/>
-                <w:vanish w:val="false"/>
+                <w:rStyle w:val="Style"/>
               </w:rPr>
               <w:t>2.3.5. Diagram obiektów</w:t>
               <w:tab/>
-              <w:t>7</w:t>
+              <w:t>10</w:t>
             </w:r>
           </w:hyperlink>
         </w:p>
@@ -504,12 +560,11 @@
             <w:r>
               <w:rPr>
                 <w:webHidden/>
-                <w:rStyle w:val="Czeindeksu"/>
-                <w:vanish w:val="false"/>
+                <w:rStyle w:val="Style"/>
               </w:rPr>
               <w:t>2.3.6. Diagram klas</w:t>
               <w:tab/>
-              <w:t>7</w:t>
+              <w:t>10</w:t>
             </w:r>
           </w:hyperlink>
         </w:p>
@@ -525,12 +580,11 @@
             <w:r>
               <w:rPr>
                 <w:webHidden/>
-                <w:rStyle w:val="Czeindeksu"/>
-                <w:vanish w:val="false"/>
+                <w:rStyle w:val="Style"/>
               </w:rPr>
               <w:t>2.3.7 Model danych</w:t>
               <w:tab/>
-              <w:t>7</w:t>
+              <w:t>10</w:t>
             </w:r>
           </w:hyperlink>
         </w:p>
@@ -546,12 +600,11 @@
             <w:r>
               <w:rPr>
                 <w:webHidden/>
-                <w:rStyle w:val="Czeindeksu"/>
-                <w:vanish w:val="false"/>
+                <w:rStyle w:val="Style"/>
               </w:rPr>
               <w:t>3.Scenariusze testowe</w:t>
               <w:tab/>
-              <w:t>8</w:t>
+              <w:t>11</w:t>
             </w:r>
           </w:hyperlink>
         </w:p>
@@ -567,12 +620,11 @@
             <w:r>
               <w:rPr>
                 <w:webHidden/>
-                <w:rStyle w:val="Czeindeksu"/>
-                <w:vanish w:val="false"/>
+                <w:rStyle w:val="Style"/>
               </w:rPr>
               <w:t>4. Plan testów jednostkowych</w:t>
               <w:tab/>
-              <w:t>8</w:t>
+              <w:t>11</w:t>
             </w:r>
           </w:hyperlink>
           <w:r>
@@ -584,8 +636,8 @@
             <w:pStyle w:val="Nagwek1"/>
             <w:rPr/>
           </w:pPr>
-          <w:bookmarkStart w:id="3" w:name="__RefHeading___Toc1326_1603213555"/>
-          <w:bookmarkStart w:id="4" w:name="_Toc400017921"/>
+          <w:bookmarkStart w:id="3" w:name="_Toc400017921"/>
+          <w:bookmarkStart w:id="4" w:name="__RefHeading___Toc1326_1603213555"/>
           <w:bookmarkEnd w:id="3"/>
           <w:bookmarkEnd w:id="4"/>
           <w:r>
@@ -851,8 +903,8 @@
             <w:pStyle w:val="Nagwek1"/>
             <w:rPr/>
           </w:pPr>
-          <w:bookmarkStart w:id="11" w:name="_Toc400017925"/>
-          <w:bookmarkStart w:id="12" w:name="__RefHeading___Toc1334_1603213555"/>
+          <w:bookmarkStart w:id="11" w:name="__RefHeading___Toc1334_1603213555"/>
+          <w:bookmarkStart w:id="12" w:name="_Toc400017925"/>
           <w:bookmarkEnd w:id="11"/>
           <w:bookmarkEnd w:id="12"/>
           <w:r>
@@ -878,6 +930,8 @@
             <w:pStyle w:val="Nagwek3"/>
             <w:rPr/>
           </w:pPr>
+          <w:bookmarkStart w:id="14" w:name="__RefHeading___Toc1270_1304392036"/>
+          <w:bookmarkEnd w:id="14"/>
           <w:r>
             <w:rPr/>
             <w:tab/>
@@ -890,75 +944,238 @@
         </w:p>
         <w:p>
           <w:pPr>
-            <w:pStyle w:val="Nagwek3"/>
+            <w:pStyle w:val="Tretekstu"/>
             <w:rPr/>
           </w:pPr>
+          <w:bookmarkStart w:id="15" w:name="__RefHeading___Toc1272_1304392036"/>
+          <w:bookmarkEnd w:id="15"/>
           <w:r>
             <w:rPr/>
             <w:tab/>
             <w:tab/>
           </w:r>
           <w:r>
-            <w:rPr/>
-            <w:t>2.1.2 Ekran logowania</w:t>
+            <mc:AlternateContent>
+              <mc:Choice Requires="wps">
+                <w:drawing>
+                  <wp:anchor behindDoc="0" distT="0" distB="0" distL="0" distR="0" simplePos="0" locked="0" layoutInCell="1" allowOverlap="1" relativeHeight="11">
+                    <wp:simplePos x="0" y="0"/>
+                    <wp:positionH relativeFrom="column">
+                      <wp:align>center</wp:align>
+                    </wp:positionH>
+                    <wp:positionV relativeFrom="paragraph">
+                      <wp:posOffset>635</wp:posOffset>
+                    </wp:positionV>
+                    <wp:extent cx="3390900" cy="3515360"/>
+                    <wp:effectExtent l="0" t="0" r="0" b="0"/>
+                    <wp:wrapSquare wrapText="largest"/>
+                    <wp:docPr id="1" name="Ramka3"/>
+                    <a:graphic xmlns:a="http://schemas.openxmlformats.org/drawingml/2006/main">
+                      <a:graphicData uri="http://schemas.microsoft.com/office/word/2010/wordprocessingShape">
+                        <wps:wsp>
+                          <wps:cNvSpPr txBox="1"/>
+                          <wps:spPr>
+                            <a:xfrm>
+                              <a:off x="0" y="0"/>
+                              <a:ext cx="3390900" cy="3515360"/>
+                            </a:xfrm>
+                            <a:prstGeom prst="rect"/>
+                          </wps:spPr>
+                          <wps:txbx>
+                            <w:txbxContent>
+                              <w:p>
+                                <w:pPr>
+                                  <w:pStyle w:val="Rysunek"/>
+                                  <w:spacing w:before="120" w:after="120"/>
+                                  <w:rPr/>
+                                </w:pPr>
+                                <w:r>
+                                  <w:rPr/>
+                                  <w:br/>
+                                  <w:t xml:space="preserve">Rysunek </w:t>
+                                  <w:drawing>
+                                    <wp:inline distT="0" distB="0" distL="0" distR="0">
+                                      <wp:extent cx="3390900" cy="3242310"/>
+                                      <wp:effectExtent l="0" t="0" r="0" b="0"/>
+                                      <wp:docPr id="2" name="Obraz7" descr=""/>
+                                      <wp:cNvGraphicFramePr>
+                                        <a:graphicFrameLocks xmlns:a="http://schemas.openxmlformats.org/drawingml/2006/main" noChangeAspect="1"/>
+                                      </wp:cNvGraphicFramePr>
+                                      <a:graphic xmlns:a="http://schemas.openxmlformats.org/drawingml/2006/main">
+                                        <a:graphicData uri="http://schemas.openxmlformats.org/drawingml/2006/picture">
+                                          <pic:pic xmlns:pic="http://schemas.openxmlformats.org/drawingml/2006/picture">
+                                            <pic:nvPicPr>
+                                              <pic:cNvPr id="2" name="Obraz7" descr=""/>
+                                              <pic:cNvPicPr>
+                                                <a:picLocks noChangeAspect="1" noChangeArrowheads="1"/>
+                                              </pic:cNvPicPr>
+                                            </pic:nvPicPr>
+                                            <pic:blipFill>
+                                              <a:blip r:embed="rId2"/>
+                                              <a:stretch>
+                                                <a:fillRect/>
+                                              </a:stretch>
+                                            </pic:blipFill>
+                                            <pic:spPr bwMode="auto">
+                                              <a:xfrm>
+                                                <a:off x="0" y="0"/>
+                                                <a:ext cx="3390900" cy="3242310"/>
+                                              </a:xfrm>
+                                              <a:prstGeom prst="rect">
+                                                <a:avLst/>
+                                              </a:prstGeom>
+                                            </pic:spPr>
+                                          </pic:pic>
+                                        </a:graphicData>
+                                      </a:graphic>
+                                    </wp:inline>
+                                  </w:drawing>
+                                </w:r>
+                                <w:r>
+                                  <w:rPr/>
+                                  <w:fldChar w:fldCharType="begin"/>
+                                </w:r>
+                                <w:r>
+                                  <w:instrText> SEQ Rysunek \* ARABIC </w:instrText>
+                                </w:r>
+                                <w:r>
+                                  <w:fldChar w:fldCharType="separate"/>
+                                </w:r>
+                                <w:r>
+                                  <w:t>1</w:t>
+                                </w:r>
+                                <w:r>
+                                  <w:fldChar w:fldCharType="end"/>
+                                </w:r>
+                                <w:r>
+                                  <w:rPr/>
+                                  <w:t>: Główne okno aplikacji</w:t>
+                                </w:r>
+                              </w:p>
+                            </w:txbxContent>
+                          </wps:txbx>
+                          <wps:bodyPr anchor="t" lIns="0" tIns="0" rIns="0" bIns="0">
+                            <a:noAutofit/>
+                          </wps:bodyPr>
+                        </wps:wsp>
+                      </a:graphicData>
+                    </a:graphic>
+                  </wp:anchor>
+                </w:drawing>
+              </mc:Choice>
+              <mc:Fallback>
+                <w:pict>
+                  <v:rect style="position:absolute;rotation:0;width:267pt;height:276.8pt;mso-wrap-distance-left:0pt;mso-wrap-distance-right:0pt;mso-wrap-distance-top:0pt;mso-wrap-distance-bottom:0pt;margin-top:0pt;mso-position-vertical:top;mso-position-vertical-relative:text;margin-left:101.65pt;mso-position-horizontal:center;mso-position-horizontal-relative:text">
+                    <v:textbox inset="0in,0in,0in,0in">
+                      <w:txbxContent>
+                        <w:p>
+                          <w:pPr>
+                            <w:pStyle w:val="Rysunek"/>
+                            <w:spacing w:before="120" w:after="120"/>
+                            <w:rPr/>
+                          </w:pPr>
+                          <w:r>
+                            <w:rPr/>
+                            <w:br/>
+                            <w:t xml:space="preserve">Rysunek </w:t>
+                            <w:drawing>
+                              <wp:inline distT="0" distB="0" distL="0" distR="0">
+                                <wp:extent cx="3390900" cy="3242310"/>
+                                <wp:effectExtent l="0" t="0" r="0" b="0"/>
+                                <wp:docPr id="3" name="Obraz7" descr=""/>
+                                <wp:cNvGraphicFramePr>
+                                  <a:graphicFrameLocks xmlns:a="http://schemas.openxmlformats.org/drawingml/2006/main" noChangeAspect="1"/>
+                                </wp:cNvGraphicFramePr>
+                                <a:graphic xmlns:a="http://schemas.openxmlformats.org/drawingml/2006/main">
+                                  <a:graphicData uri="http://schemas.openxmlformats.org/drawingml/2006/picture">
+                                    <pic:pic xmlns:pic="http://schemas.openxmlformats.org/drawingml/2006/picture">
+                                      <pic:nvPicPr>
+                                        <pic:cNvPr id="3" name="Obraz7" descr=""/>
+                                        <pic:cNvPicPr>
+                                          <a:picLocks noChangeAspect="1" noChangeArrowheads="1"/>
+                                        </pic:cNvPicPr>
+                                      </pic:nvPicPr>
+                                      <pic:blipFill>
+                                        <a:blip r:embed="rId2"/>
+                                        <a:stretch>
+                                          <a:fillRect/>
+                                        </a:stretch>
+                                      </pic:blipFill>
+                                      <pic:spPr bwMode="auto">
+                                        <a:xfrm>
+                                          <a:off x="0" y="0"/>
+                                          <a:ext cx="3390900" cy="3242310"/>
+                                        </a:xfrm>
+                                        <a:prstGeom prst="rect">
+                                          <a:avLst/>
+                                        </a:prstGeom>
+                                      </pic:spPr>
+                                    </pic:pic>
+                                  </a:graphicData>
+                                </a:graphic>
+                              </wp:inline>
+                            </w:drawing>
+                          </w:r>
+                          <w:r>
+                            <w:rPr/>
+                            <w:fldChar w:fldCharType="begin"/>
+                          </w:r>
+                          <w:r>
+                            <w:instrText> SEQ Rysunek \* ARABIC </w:instrText>
+                          </w:r>
+                          <w:r>
+                            <w:fldChar w:fldCharType="separate"/>
+                          </w:r>
+                          <w:r>
+                            <w:t>1</w:t>
+                          </w:r>
+                          <w:r>
+                            <w:fldChar w:fldCharType="end"/>
+                          </w:r>
+                          <w:r>
+                            <w:rPr/>
+                            <w:t>: Główne okno aplikacji</w:t>
+                          </w:r>
+                        </w:p>
+                      </w:txbxContent>
+                    </v:textbox>
+                    <w10:wrap type="square" side="largest"/>
+                  </v:rect>
+                </w:pict>
+              </mc:Fallback>
+            </mc:AlternateContent>
           </w:r>
         </w:p>
         <w:p>
           <w:pPr>
-            <w:pStyle w:val="Nagwek2"/>
+            <w:pStyle w:val="Tretekstu"/>
             <w:rPr/>
           </w:pPr>
-          <w:bookmarkStart w:id="14" w:name="__RefHeading___Toc1336_1603213555"/>
-          <w:bookmarkEnd w:id="14"/>
           <w:r>
             <w:rPr/>
-            <w:tab/>
-          </w:r>
-          <w:bookmarkStart w:id="15" w:name="_Toc400017941"/>
-          <w:bookmarkStart w:id="16" w:name="_Toc400017942"/>
-          <w:bookmarkStart w:id="17" w:name="_Toc400017940"/>
-          <w:bookmarkEnd w:id="15"/>
-          <w:bookmarkEnd w:id="16"/>
-          <w:bookmarkEnd w:id="17"/>
-          <w:r>
-            <w:rPr/>
-            <w:t>2.2. Opisy funkcjonalności</w:t>
           </w:r>
         </w:p>
         <w:p>
           <w:pPr>
-            <w:pStyle w:val="Nagwek2"/>
+            <w:pStyle w:val="Tretekstu"/>
             <w:rPr/>
           </w:pPr>
-          <w:bookmarkStart w:id="18" w:name="_Toc400017946"/>
-          <w:bookmarkStart w:id="19" w:name="__RefHeading___Toc1338_1603213555"/>
-          <w:bookmarkEnd w:id="18"/>
-          <w:bookmarkEnd w:id="19"/>
           <w:r>
             <w:rPr/>
-            <w:tab/>
-            <w:t>2.3 Diagramy UML</w:t>
           </w:r>
         </w:p>
         <w:p>
           <w:pPr>
-            <w:pStyle w:val="Nagwek3"/>
+            <w:pStyle w:val="Tretekstu"/>
             <w:rPr/>
           </w:pPr>
-          <w:bookmarkStart w:id="20" w:name="_Toc400017947"/>
-          <w:bookmarkStart w:id="21" w:name="__RefHeading___Toc1340_1603213555"/>
-          <w:bookmarkEnd w:id="20"/>
-          <w:bookmarkEnd w:id="21"/>
           <w:r>
             <w:rPr/>
-            <w:tab/>
-            <w:tab/>
-            <w:t>2.3.1. Diagram przypadków użycia</w:t>
           </w:r>
         </w:p>
         <w:p>
           <w:pPr>
-            <w:pStyle w:val="Normal"/>
+            <w:pStyle w:val="Tretekstu"/>
             <w:rPr/>
           </w:pPr>
           <w:r>
@@ -967,13 +1184,607 @@
         </w:p>
         <w:p>
           <w:pPr>
-            <w:pStyle w:val="Normal"/>
+            <w:pStyle w:val="Tretekstu"/>
             <w:rPr/>
           </w:pPr>
           <w:r>
             <w:rPr/>
+          </w:r>
+        </w:p>
+        <w:p>
+          <w:pPr>
+            <w:pStyle w:val="Tretekstu"/>
+            <w:rPr/>
+          </w:pPr>
+          <w:r>
+            <w:rPr/>
+          </w:r>
+        </w:p>
+        <w:p>
+          <w:pPr>
+            <w:pStyle w:val="Tretekstu"/>
+            <w:rPr/>
+          </w:pPr>
+          <w:r>
+            <w:rPr/>
+          </w:r>
+        </w:p>
+        <w:p>
+          <w:pPr>
+            <w:pStyle w:val="Tretekstu"/>
+            <w:rPr/>
+          </w:pPr>
+          <w:r>
+            <w:rPr/>
+          </w:r>
+        </w:p>
+        <w:p>
+          <w:pPr>
+            <w:pStyle w:val="Tretekstu"/>
+            <w:rPr/>
+          </w:pPr>
+          <w:r>
+            <w:rPr/>
+          </w:r>
+        </w:p>
+        <w:p>
+          <w:pPr>
+            <w:pStyle w:val="Tretekstu"/>
+            <w:rPr/>
+          </w:pPr>
+          <w:r>
+            <w:rPr/>
+          </w:r>
+        </w:p>
+        <w:p>
+          <w:pPr>
+            <w:pStyle w:val="Tretekstu"/>
+            <w:rPr/>
+          </w:pPr>
+          <w:r>
+            <w:rPr/>
+          </w:r>
+        </w:p>
+        <w:p>
+          <w:pPr>
+            <w:pStyle w:val="Tretekstu"/>
+            <w:rPr/>
+          </w:pPr>
+          <w:r>
+            <w:rPr/>
+          </w:r>
+        </w:p>
+      </w:sdtContent>
+    </w:sdt>
+    <w:tbl>
+      <w:tblPr>
+        <w:tblW w:w="9405" w:type="dxa"/>
+        <w:jc w:val="left"/>
+        <w:tblInd w:w="55" w:type="dxa"/>
+        <w:tblBorders>
+          <w:top w:val="dotted" w:sz="8" w:space="0" w:color="000000"/>
+          <w:left w:val="dotted" w:sz="8" w:space="0" w:color="000000"/>
+        </w:tblBorders>
+        <w:tblCellMar>
+          <w:top w:w="55" w:type="dxa"/>
+          <w:left w:w="45" w:type="dxa"/>
+          <w:bottom w:w="55" w:type="dxa"/>
+          <w:right w:w="55" w:type="dxa"/>
+        </w:tblCellMar>
+      </w:tblPr>
+      <w:tblGrid>
+        <w:gridCol w:w="450"/>
+        <w:gridCol w:w="3120"/>
+        <w:gridCol w:w="5835"/>
+      </w:tblGrid>
+      <w:tr>
+        <w:trPr/>
+        <w:tc>
+          <w:tcPr>
+            <w:tcW w:w="450" w:type="dxa"/>
+            <w:tcBorders>
+              <w:top w:val="dotted" w:sz="8" w:space="0" w:color="000000"/>
+              <w:left w:val="dotted" w:sz="8" w:space="0" w:color="000000"/>
+            </w:tcBorders>
+            <w:shd w:fill="auto" w:val="clear"/>
+            <w:tcMar>
+              <w:left w:w="45" w:type="dxa"/>
+            </w:tcMar>
+            <w:vAlign w:val="center"/>
+          </w:tcPr>
+          <w:p>
+            <w:pPr>
+              <w:pStyle w:val="Zawartotabeli"/>
+              <w:jc w:val="center"/>
+              <w:rPr/>
+            </w:pPr>
+            <w:r>
+              <w:rPr/>
+              <w:t>1</w:t>
+            </w:r>
+          </w:p>
+        </w:tc>
+        <w:tc>
+          <w:tcPr>
+            <w:tcW w:w="3120" w:type="dxa"/>
+            <w:tcBorders>
+              <w:top w:val="dotted" w:sz="8" w:space="0" w:color="000000"/>
+              <w:left w:val="dotted" w:sz="8" w:space="0" w:color="000000"/>
+            </w:tcBorders>
+            <w:shd w:fill="auto" w:val="clear"/>
+            <w:tcMar>
+              <w:left w:w="45" w:type="dxa"/>
+            </w:tcMar>
+            <w:vAlign w:val="center"/>
+          </w:tcPr>
+          <w:p>
+            <w:pPr>
+              <w:pStyle w:val="Zawartotabeli"/>
+              <w:rPr/>
+            </w:pPr>
+            <w:r>
+              <w:rPr/>
+              <w:t>Logo projektu</w:t>
+            </w:r>
+          </w:p>
+        </w:tc>
+        <w:tc>
+          <w:tcPr>
+            <w:tcW w:w="5835" w:type="dxa"/>
+            <w:tcBorders>
+              <w:top w:val="dotted" w:sz="8" w:space="0" w:color="000000"/>
+              <w:left w:val="dotted" w:sz="8" w:space="0" w:color="000000"/>
+              <w:right w:val="dotted" w:sz="8" w:space="0" w:color="000000"/>
+              <w:insideV w:val="dotted" w:sz="8" w:space="0" w:color="000000"/>
+            </w:tcBorders>
+            <w:shd w:fill="auto" w:val="clear"/>
+            <w:tcMar>
+              <w:left w:w="45" w:type="dxa"/>
+            </w:tcMar>
+            <w:vAlign w:val="center"/>
+          </w:tcPr>
+          <w:p>
+            <w:pPr>
+              <w:pStyle w:val="Zawartotabeli"/>
+              <w:rPr/>
+            </w:pPr>
+            <w:r>
+              <w:rPr/>
+            </w:r>
+          </w:p>
+        </w:tc>
+      </w:tr>
+      <w:tr>
+        <w:trPr/>
+        <w:tc>
+          <w:tcPr>
+            <w:tcW w:w="450" w:type="dxa"/>
+            <w:tcBorders>
+              <w:left w:val="dotted" w:sz="8" w:space="0" w:color="000000"/>
+            </w:tcBorders>
+            <w:shd w:fill="auto" w:val="clear"/>
+            <w:tcMar>
+              <w:left w:w="45" w:type="dxa"/>
+            </w:tcMar>
+            <w:vAlign w:val="center"/>
+          </w:tcPr>
+          <w:p>
+            <w:pPr>
+              <w:pStyle w:val="Zawartotabeli"/>
+              <w:jc w:val="center"/>
+              <w:rPr/>
+            </w:pPr>
+            <w:r>
+              <w:rPr/>
+              <w:t>2</w:t>
+            </w:r>
+          </w:p>
+        </w:tc>
+        <w:tc>
+          <w:tcPr>
+            <w:tcW w:w="3120" w:type="dxa"/>
+            <w:tcBorders>
+              <w:left w:val="dotted" w:sz="8" w:space="0" w:color="000000"/>
+            </w:tcBorders>
+            <w:shd w:fill="auto" w:val="clear"/>
+            <w:tcMar>
+              <w:left w:w="45" w:type="dxa"/>
+            </w:tcMar>
+            <w:vAlign w:val="center"/>
+          </w:tcPr>
+          <w:p>
+            <w:pPr>
+              <w:pStyle w:val="Zawartotabeli"/>
+              <w:rPr/>
+            </w:pPr>
+            <w:r>
+              <w:rPr/>
+              <w:t>Zakładka „strona główna”</w:t>
+            </w:r>
+          </w:p>
+        </w:tc>
+        <w:tc>
+          <w:tcPr>
+            <w:tcW w:w="5835" w:type="dxa"/>
+            <w:tcBorders>
+              <w:left w:val="dotted" w:sz="8" w:space="0" w:color="000000"/>
+              <w:right w:val="dotted" w:sz="8" w:space="0" w:color="000000"/>
+              <w:insideV w:val="dotted" w:sz="8" w:space="0" w:color="000000"/>
+            </w:tcBorders>
+            <w:shd w:fill="auto" w:val="clear"/>
+            <w:tcMar>
+              <w:left w:w="45" w:type="dxa"/>
+            </w:tcMar>
+            <w:vAlign w:val="center"/>
+          </w:tcPr>
+          <w:p>
+            <w:pPr>
+              <w:pStyle w:val="Zawartotabeli"/>
+              <w:rPr/>
+            </w:pPr>
+            <w:r>
+              <w:rPr/>
+              <w:t>Przenosi użytkownika na stronę główną</w:t>
+            </w:r>
+          </w:p>
+        </w:tc>
+      </w:tr>
+      <w:tr>
+        <w:trPr/>
+        <w:tc>
+          <w:tcPr>
+            <w:tcW w:w="450" w:type="dxa"/>
+            <w:tcBorders>
+              <w:left w:val="dotted" w:sz="8" w:space="0" w:color="000000"/>
+            </w:tcBorders>
+            <w:shd w:fill="auto" w:val="clear"/>
+            <w:tcMar>
+              <w:left w:w="45" w:type="dxa"/>
+            </w:tcMar>
+            <w:vAlign w:val="center"/>
+          </w:tcPr>
+          <w:p>
+            <w:pPr>
+              <w:pStyle w:val="Zawartotabeli"/>
+              <w:jc w:val="center"/>
+              <w:rPr/>
+            </w:pPr>
+            <w:r>
+              <w:rPr/>
+              <w:t>3</w:t>
+            </w:r>
+          </w:p>
+        </w:tc>
+        <w:tc>
+          <w:tcPr>
+            <w:tcW w:w="3120" w:type="dxa"/>
+            <w:tcBorders>
+              <w:left w:val="dotted" w:sz="8" w:space="0" w:color="000000"/>
+            </w:tcBorders>
+            <w:shd w:fill="auto" w:val="clear"/>
+            <w:tcMar>
+              <w:left w:w="45" w:type="dxa"/>
+            </w:tcMar>
+            <w:vAlign w:val="center"/>
+          </w:tcPr>
+          <w:p>
+            <w:pPr>
+              <w:pStyle w:val="Zawartotabeli"/>
+              <w:rPr/>
+            </w:pPr>
+            <w:r>
+              <w:rPr/>
+              <w:t>Zakładka „oferta”</w:t>
+            </w:r>
+          </w:p>
+        </w:tc>
+        <w:tc>
+          <w:tcPr>
+            <w:tcW w:w="5835" w:type="dxa"/>
+            <w:tcBorders>
+              <w:left w:val="dotted" w:sz="8" w:space="0" w:color="000000"/>
+              <w:right w:val="dotted" w:sz="8" w:space="0" w:color="000000"/>
+              <w:insideV w:val="dotted" w:sz="8" w:space="0" w:color="000000"/>
+            </w:tcBorders>
+            <w:shd w:fill="auto" w:val="clear"/>
+            <w:tcMar>
+              <w:left w:w="45" w:type="dxa"/>
+            </w:tcMar>
+            <w:vAlign w:val="center"/>
+          </w:tcPr>
+          <w:p>
+            <w:pPr>
+              <w:pStyle w:val="Zawartotabeli"/>
+              <w:rPr/>
+            </w:pPr>
+            <w:r>
+              <w:rPr/>
+              <w:t>Przenosi użytkownika na stronę z ofertą strony</w:t>
+            </w:r>
+          </w:p>
+        </w:tc>
+      </w:tr>
+      <w:tr>
+        <w:trPr/>
+        <w:tc>
+          <w:tcPr>
+            <w:tcW w:w="450" w:type="dxa"/>
+            <w:tcBorders>
+              <w:left w:val="dotted" w:sz="8" w:space="0" w:color="000000"/>
+            </w:tcBorders>
+            <w:shd w:fill="auto" w:val="clear"/>
+            <w:tcMar>
+              <w:left w:w="45" w:type="dxa"/>
+            </w:tcMar>
+            <w:vAlign w:val="center"/>
+          </w:tcPr>
+          <w:p>
+            <w:pPr>
+              <w:pStyle w:val="Zawartotabeli"/>
+              <w:jc w:val="center"/>
+              <w:rPr/>
+            </w:pPr>
+            <w:r>
+              <w:rPr/>
+              <w:t>4</w:t>
+            </w:r>
+          </w:p>
+        </w:tc>
+        <w:tc>
+          <w:tcPr>
+            <w:tcW w:w="3120" w:type="dxa"/>
+            <w:tcBorders>
+              <w:left w:val="dotted" w:sz="8" w:space="0" w:color="000000"/>
+            </w:tcBorders>
+            <w:shd w:fill="auto" w:val="clear"/>
+            <w:tcMar>
+              <w:left w:w="45" w:type="dxa"/>
+            </w:tcMar>
+            <w:vAlign w:val="center"/>
+          </w:tcPr>
+          <w:p>
+            <w:pPr>
+              <w:pStyle w:val="Zawartotabeli"/>
+              <w:rPr/>
+            </w:pPr>
+            <w:r>
+              <w:rPr/>
+              <w:t>Zakładka „kontakt”</w:t>
+            </w:r>
+          </w:p>
+        </w:tc>
+        <w:tc>
+          <w:tcPr>
+            <w:tcW w:w="5835" w:type="dxa"/>
+            <w:tcBorders>
+              <w:left w:val="dotted" w:sz="8" w:space="0" w:color="000000"/>
+              <w:right w:val="dotted" w:sz="8" w:space="0" w:color="000000"/>
+              <w:insideV w:val="dotted" w:sz="8" w:space="0" w:color="000000"/>
+            </w:tcBorders>
+            <w:shd w:fill="auto" w:val="clear"/>
+            <w:tcMar>
+              <w:left w:w="45" w:type="dxa"/>
+            </w:tcMar>
+            <w:vAlign w:val="center"/>
+          </w:tcPr>
+          <w:p>
+            <w:pPr>
+              <w:pStyle w:val="Zawartotabeli"/>
+              <w:rPr/>
+            </w:pPr>
+            <w:r>
+              <w:rPr/>
+              <w:t>Przenosi użytkownika na stronę z kontaktem do administratorów strony</w:t>
+            </w:r>
+          </w:p>
+        </w:tc>
+      </w:tr>
+      <w:tr>
+        <w:trPr/>
+        <w:tc>
+          <w:tcPr>
+            <w:tcW w:w="450" w:type="dxa"/>
+            <w:tcBorders>
+              <w:left w:val="dotted" w:sz="8" w:space="0" w:color="000000"/>
+            </w:tcBorders>
+            <w:shd w:fill="auto" w:val="clear"/>
+            <w:tcMar>
+              <w:left w:w="45" w:type="dxa"/>
+            </w:tcMar>
+            <w:vAlign w:val="center"/>
+          </w:tcPr>
+          <w:p>
+            <w:pPr>
+              <w:pStyle w:val="Zawartotabeli"/>
+              <w:jc w:val="center"/>
+              <w:rPr/>
+            </w:pPr>
+            <w:r>
+              <w:rPr/>
+              <w:t>5</w:t>
+            </w:r>
+          </w:p>
+        </w:tc>
+        <w:tc>
+          <w:tcPr>
+            <w:tcW w:w="3120" w:type="dxa"/>
+            <w:tcBorders>
+              <w:left w:val="dotted" w:sz="8" w:space="0" w:color="000000"/>
+            </w:tcBorders>
+            <w:shd w:fill="auto" w:val="clear"/>
+            <w:tcMar>
+              <w:left w:w="45" w:type="dxa"/>
+            </w:tcMar>
+            <w:vAlign w:val="center"/>
+          </w:tcPr>
+          <w:p>
+            <w:pPr>
+              <w:pStyle w:val="Zawartotabeli"/>
+              <w:rPr/>
+            </w:pPr>
+            <w:r>
+              <w:rPr/>
+              <w:t>Zakładka „logowanie”</w:t>
+            </w:r>
+          </w:p>
+        </w:tc>
+        <w:tc>
+          <w:tcPr>
+            <w:tcW w:w="5835" w:type="dxa"/>
+            <w:tcBorders>
+              <w:left w:val="dotted" w:sz="8" w:space="0" w:color="000000"/>
+              <w:right w:val="dotted" w:sz="8" w:space="0" w:color="000000"/>
+              <w:insideV w:val="dotted" w:sz="8" w:space="0" w:color="000000"/>
+            </w:tcBorders>
+            <w:shd w:fill="auto" w:val="clear"/>
+            <w:tcMar>
+              <w:left w:w="45" w:type="dxa"/>
+            </w:tcMar>
+            <w:vAlign w:val="center"/>
+          </w:tcPr>
+          <w:p>
+            <w:pPr>
+              <w:pStyle w:val="Zawartotabeli"/>
+              <w:rPr/>
+            </w:pPr>
+            <w:r>
+              <w:rPr/>
+              <w:t>Przenosi użytkownika na stronę z logowaniem</w:t>
+            </w:r>
+          </w:p>
+        </w:tc>
+      </w:tr>
+      <w:tr>
+        <w:trPr/>
+        <w:tc>
+          <w:tcPr>
+            <w:tcW w:w="450" w:type="dxa"/>
+            <w:tcBorders>
+              <w:left w:val="dotted" w:sz="8" w:space="0" w:color="000000"/>
+              <w:bottom w:val="dotted" w:sz="8" w:space="0" w:color="000000"/>
+              <w:insideH w:val="dotted" w:sz="8" w:space="0" w:color="000000"/>
+            </w:tcBorders>
+            <w:shd w:fill="auto" w:val="clear"/>
+            <w:tcMar>
+              <w:left w:w="45" w:type="dxa"/>
+            </w:tcMar>
+            <w:vAlign w:val="center"/>
+          </w:tcPr>
+          <w:p>
+            <w:pPr>
+              <w:pStyle w:val="Zawartotabeli"/>
+              <w:jc w:val="center"/>
+              <w:rPr/>
+            </w:pPr>
+            <w:r>
+              <w:rPr/>
+              <w:t>6</w:t>
+            </w:r>
+          </w:p>
+        </w:tc>
+        <w:tc>
+          <w:tcPr>
+            <w:tcW w:w="3120" w:type="dxa"/>
+            <w:tcBorders>
+              <w:left w:val="dotted" w:sz="8" w:space="0" w:color="000000"/>
+              <w:bottom w:val="dotted" w:sz="8" w:space="0" w:color="000000"/>
+              <w:insideH w:val="dotted" w:sz="8" w:space="0" w:color="000000"/>
+            </w:tcBorders>
+            <w:shd w:fill="auto" w:val="clear"/>
+            <w:tcMar>
+              <w:left w:w="45" w:type="dxa"/>
+            </w:tcMar>
+            <w:vAlign w:val="center"/>
+          </w:tcPr>
+          <w:p>
+            <w:pPr>
+              <w:pStyle w:val="Zawartotabeli"/>
+              <w:rPr/>
+            </w:pPr>
+            <w:r>
+              <w:rPr/>
+              <w:t>Sekcja „informacje”</w:t>
+            </w:r>
+          </w:p>
+        </w:tc>
+        <w:tc>
+          <w:tcPr>
+            <w:tcW w:w="5835" w:type="dxa"/>
+            <w:tcBorders>
+              <w:left w:val="dotted" w:sz="8" w:space="0" w:color="000000"/>
+              <w:bottom w:val="dotted" w:sz="8" w:space="0" w:color="000000"/>
+              <w:right w:val="dotted" w:sz="8" w:space="0" w:color="000000"/>
+              <w:insideH w:val="dotted" w:sz="8" w:space="0" w:color="000000"/>
+              <w:insideV w:val="dotted" w:sz="8" w:space="0" w:color="000000"/>
+            </w:tcBorders>
+            <w:shd w:fill="auto" w:val="clear"/>
+            <w:tcMar>
+              <w:left w:w="45" w:type="dxa"/>
+            </w:tcMar>
+            <w:vAlign w:val="center"/>
+          </w:tcPr>
+          <w:p>
+            <w:pPr>
+              <w:pStyle w:val="Zawartotabeli"/>
+              <w:rPr/>
+            </w:pPr>
+            <w:r>
+              <w:rPr/>
+              <w:t>Sekcja z informacjami o usłudze</w:t>
+            </w:r>
+          </w:p>
+        </w:tc>
+      </w:tr>
+    </w:tbl>
+    <w:p>
+      <w:pPr>
+        <w:pStyle w:val="Normal"/>
+        <w:rPr/>
+      </w:pPr>
+      <w:r>
+        <w:rPr/>
+      </w:r>
+      <w:r>
+        <w:br w:type="page"/>
+      </w:r>
+    </w:p>
+    <w:p>
+      <w:pPr>
+        <w:pStyle w:val="Nagwek3"/>
+        <w:rPr/>
+      </w:pPr>
+      <w:bookmarkStart w:id="16" w:name="__RefHeading___Toc1306_1304392036"/>
+      <w:bookmarkEnd w:id="16"/>
+      <w:r>
+        <w:rPr/>
+        <w:tab/>
+        <w:tab/>
+        <w:tab/>
+        <w:t>2.1.2 Ekran logowania</w:t>
+      </w:r>
+    </w:p>
+    <w:p>
+      <w:pPr>
+        <w:pStyle w:val="Nagwek3"/>
+        <w:rPr/>
+      </w:pPr>
+      <w:r>
+        <w:rPr/>
+      </w:r>
+    </w:p>
+    <w:p>
+      <w:pPr>
+        <w:pStyle w:val="Nagwek3"/>
+        <w:rPr/>
+      </w:pPr>
+      <w:r>
+        <w:rPr/>
+      </w:r>
+      <w:r>
+        <mc:AlternateContent>
+          <mc:Choice Requires="wps">
             <w:drawing>
-              <wp:anchor behindDoc="0" distT="0" distB="127000" distL="0" distR="0" simplePos="0" locked="0" layoutInCell="1" allowOverlap="1" relativeHeight="2">
+              <wp:anchor behindDoc="0" distT="0" distB="0" distL="0" distR="0" simplePos="0" locked="0" layoutInCell="1" allowOverlap="1" relativeHeight="7">
                 <wp:simplePos x="0" y="0"/>
                 <wp:positionH relativeFrom="column">
                   <wp:align>center</wp:align>
@@ -981,92 +1792,763 @@
                 <wp:positionV relativeFrom="paragraph">
                   <wp:posOffset>635</wp:posOffset>
                 </wp:positionV>
-                <wp:extent cx="5790565" cy="2679700"/>
+                <wp:extent cx="3006090" cy="3074670"/>
                 <wp:effectExtent l="0" t="0" r="0" b="0"/>
                 <wp:wrapSquare wrapText="largest"/>
-                <wp:docPr id="1" name="Obraz1" descr=""/>
-                <wp:cNvGraphicFramePr>
-                  <a:graphicFrameLocks xmlns:a="http://schemas.openxmlformats.org/drawingml/2006/main" noChangeAspect="1"/>
-                </wp:cNvGraphicFramePr>
+                <wp:docPr id="4" name="Ramka1"/>
                 <a:graphic xmlns:a="http://schemas.openxmlformats.org/drawingml/2006/main">
-                  <a:graphicData uri="http://schemas.openxmlformats.org/drawingml/2006/picture">
-                    <pic:pic xmlns:pic="http://schemas.openxmlformats.org/drawingml/2006/picture">
-                      <pic:nvPicPr>
-                        <pic:cNvPr id="1" name="Obraz1" descr=""/>
-                        <pic:cNvPicPr>
-                          <a:picLocks noChangeAspect="1" noChangeArrowheads="1"/>
-                        </pic:cNvPicPr>
-                      </pic:nvPicPr>
-                      <pic:blipFill>
-                        <a:blip r:embed="rId2"/>
-                        <a:stretch>
-                          <a:fillRect/>
-                        </a:stretch>
-                      </pic:blipFill>
-                      <pic:spPr bwMode="auto">
+                  <a:graphicData uri="http://schemas.microsoft.com/office/word/2010/wordprocessingShape">
+                    <wps:wsp>
+                      <wps:cNvSpPr txBox="1"/>
+                      <wps:spPr>
                         <a:xfrm>
                           <a:off x="0" y="0"/>
-                          <a:ext cx="5790565" cy="2679700"/>
+                          <a:ext cx="3006090" cy="3074670"/>
                         </a:xfrm>
-                        <a:prstGeom prst="rect">
-                          <a:avLst/>
-                        </a:prstGeom>
-                      </pic:spPr>
-                    </pic:pic>
+                        <a:prstGeom prst="rect"/>
+                      </wps:spPr>
+                      <wps:txbx>
+                        <w:txbxContent>
+                          <w:p>
+                            <w:pPr>
+                              <w:pStyle w:val="Rysunek"/>
+                              <w:spacing w:before="120" w:after="120"/>
+                              <w:rPr/>
+                            </w:pPr>
+                            <w:r>
+                              <w:rPr/>
+                              <w:drawing>
+                                <wp:inline distT="0" distB="0" distL="0" distR="0">
+                                  <wp:extent cx="3006090" cy="2861945"/>
+                                  <wp:effectExtent l="0" t="0" r="0" b="0"/>
+                                  <wp:docPr id="5" name="Obraz6" descr=""/>
+                                  <wp:cNvGraphicFramePr>
+                                    <a:graphicFrameLocks xmlns:a="http://schemas.openxmlformats.org/drawingml/2006/main" noChangeAspect="1"/>
+                                  </wp:cNvGraphicFramePr>
+                                  <a:graphic xmlns:a="http://schemas.openxmlformats.org/drawingml/2006/main">
+                                    <a:graphicData uri="http://schemas.openxmlformats.org/drawingml/2006/picture">
+                                      <pic:pic xmlns:pic="http://schemas.openxmlformats.org/drawingml/2006/picture">
+                                        <pic:nvPicPr>
+                                          <pic:cNvPr id="5" name="Obraz6" descr=""/>
+                                          <pic:cNvPicPr>
+                                            <a:picLocks noChangeAspect="1" noChangeArrowheads="1"/>
+                                          </pic:cNvPicPr>
+                                        </pic:nvPicPr>
+                                        <pic:blipFill>
+                                          <a:blip r:embed="rId3"/>
+                                          <a:stretch>
+                                            <a:fillRect/>
+                                          </a:stretch>
+                                        </pic:blipFill>
+                                        <pic:spPr bwMode="auto">
+                                          <a:xfrm>
+                                            <a:off x="0" y="0"/>
+                                            <a:ext cx="3006090" cy="2861945"/>
+                                          </a:xfrm>
+                                          <a:prstGeom prst="rect">
+                                            <a:avLst/>
+                                          </a:prstGeom>
+                                        </pic:spPr>
+                                      </pic:pic>
+                                    </a:graphicData>
+                                  </a:graphic>
+                                </wp:inline>
+                              </w:drawing>
+                            </w:r>
+                            <w:r>
+                              <w:rPr/>
+                              <w:br/>
+                              <w:t xml:space="preserve">Rysunek </w:t>
+                            </w:r>
+                            <w:r>
+                              <w:rPr/>
+                              <w:fldChar w:fldCharType="begin"/>
+                            </w:r>
+                            <w:r>
+                              <w:instrText> SEQ Rysunek \* ARABIC </w:instrText>
+                            </w:r>
+                            <w:r>
+                              <w:fldChar w:fldCharType="separate"/>
+                            </w:r>
+                            <w:r>
+                              <w:t>2</w:t>
+                            </w:r>
+                            <w:r>
+                              <w:fldChar w:fldCharType="end"/>
+                            </w:r>
+                            <w:r>
+                              <w:rPr/>
+                              <w:t>: Ekran logowania</w:t>
+                            </w:r>
+                          </w:p>
+                        </w:txbxContent>
+                      </wps:txbx>
+                      <wps:bodyPr anchor="t" lIns="0" tIns="0" rIns="0" bIns="0">
+                        <a:noAutofit/>
+                      </wps:bodyPr>
+                    </wps:wsp>
                   </a:graphicData>
                 </a:graphic>
               </wp:anchor>
             </w:drawing>
-          </w:r>
-        </w:p>
-        <w:p>
-          <w:pPr>
-            <w:pStyle w:val="Nagwek3"/>
-            <w:rPr/>
-          </w:pPr>
-          <w:r>
-            <w:rPr/>
-          </w:r>
-          <w:r>
-            <w:br w:type="page"/>
-          </w:r>
-        </w:p>
-        <w:p>
-          <w:pPr>
-            <w:pStyle w:val="Nagwek3"/>
-            <w:rPr/>
-          </w:pPr>
-          <w:bookmarkStart w:id="22" w:name="_Toc400017948"/>
-          <w:bookmarkStart w:id="23" w:name="__RefHeading___Toc1342_1603213555"/>
-          <w:bookmarkEnd w:id="22"/>
-          <w:bookmarkEnd w:id="23"/>
-          <w:r>
-            <w:rPr/>
-            <w:t>2.3.2  Diagramy aktywności</w:t>
-          </w:r>
-        </w:p>
-        <w:p>
-          <w:pPr>
-            <w:pStyle w:val="Nagwek3"/>
-            <w:rPr/>
-          </w:pPr>
-          <w:bookmarkStart w:id="24" w:name="__RefHeading___Toc1344_1603213555"/>
-          <w:bookmarkEnd w:id="24"/>
-          <w:r>
-            <w:rPr/>
-            <w:tab/>
-            <w:t>2.3.2.1 Zgłoszenie przesyłki</w:t>
-          </w:r>
-        </w:p>
-        <w:p>
-          <w:pPr>
-            <w:pStyle w:val="Normal"/>
-            <w:rPr/>
-          </w:pPr>
-          <w:r>
-            <w:rPr/>
+          </mc:Choice>
+          <mc:Fallback>
+            <w:pict>
+              <v:rect style="position:absolute;rotation:0;width:236.7pt;height:242.1pt;mso-wrap-distance-left:0pt;mso-wrap-distance-right:0pt;mso-wrap-distance-top:0pt;mso-wrap-distance-bottom:0pt;margin-top:0pt;mso-position-vertical:top;mso-position-vertical-relative:text;margin-left:116.8pt;mso-position-horizontal:center;mso-position-horizontal-relative:text">
+                <v:textbox inset="0in,0in,0in,0in">
+                  <w:txbxContent>
+                    <w:p>
+                      <w:pPr>
+                        <w:pStyle w:val="Rysunek"/>
+                        <w:spacing w:before="120" w:after="120"/>
+                        <w:rPr/>
+                      </w:pPr>
+                      <w:r>
+                        <w:rPr/>
+                        <w:drawing>
+                          <wp:inline distT="0" distB="0" distL="0" distR="0">
+                            <wp:extent cx="3006090" cy="2861945"/>
+                            <wp:effectExtent l="0" t="0" r="0" b="0"/>
+                            <wp:docPr id="6" name="Obraz6" descr=""/>
+                            <wp:cNvGraphicFramePr>
+                              <a:graphicFrameLocks xmlns:a="http://schemas.openxmlformats.org/drawingml/2006/main" noChangeAspect="1"/>
+                            </wp:cNvGraphicFramePr>
+                            <a:graphic xmlns:a="http://schemas.openxmlformats.org/drawingml/2006/main">
+                              <a:graphicData uri="http://schemas.openxmlformats.org/drawingml/2006/picture">
+                                <pic:pic xmlns:pic="http://schemas.openxmlformats.org/drawingml/2006/picture">
+                                  <pic:nvPicPr>
+                                    <pic:cNvPr id="6" name="Obraz6" descr=""/>
+                                    <pic:cNvPicPr>
+                                      <a:picLocks noChangeAspect="1" noChangeArrowheads="1"/>
+                                    </pic:cNvPicPr>
+                                  </pic:nvPicPr>
+                                  <pic:blipFill>
+                                    <a:blip r:embed="rId3"/>
+                                    <a:stretch>
+                                      <a:fillRect/>
+                                    </a:stretch>
+                                  </pic:blipFill>
+                                  <pic:spPr bwMode="auto">
+                                    <a:xfrm>
+                                      <a:off x="0" y="0"/>
+                                      <a:ext cx="3006090" cy="2861945"/>
+                                    </a:xfrm>
+                                    <a:prstGeom prst="rect">
+                                      <a:avLst/>
+                                    </a:prstGeom>
+                                  </pic:spPr>
+                                </pic:pic>
+                              </a:graphicData>
+                            </a:graphic>
+                          </wp:inline>
+                        </w:drawing>
+                      </w:r>
+                      <w:r>
+                        <w:rPr/>
+                        <w:br/>
+                        <w:t xml:space="preserve">Rysunek </w:t>
+                      </w:r>
+                      <w:r>
+                        <w:rPr/>
+                        <w:fldChar w:fldCharType="begin"/>
+                      </w:r>
+                      <w:r>
+                        <w:instrText> SEQ Rysunek \* ARABIC </w:instrText>
+                      </w:r>
+                      <w:r>
+                        <w:fldChar w:fldCharType="separate"/>
+                      </w:r>
+                      <w:r>
+                        <w:t>2</w:t>
+                      </w:r>
+                      <w:r>
+                        <w:fldChar w:fldCharType="end"/>
+                      </w:r>
+                      <w:r>
+                        <w:rPr/>
+                        <w:t>: Ekran logowania</w:t>
+                      </w:r>
+                    </w:p>
+                  </w:txbxContent>
+                </v:textbox>
+                <w10:wrap type="square" side="largest"/>
+              </v:rect>
+            </w:pict>
+          </mc:Fallback>
+        </mc:AlternateContent>
+      </w:r>
+    </w:p>
+    <w:p>
+      <w:pPr>
+        <w:pStyle w:val="Nagwek3"/>
+        <w:rPr/>
+      </w:pPr>
+      <w:r>
+        <w:rPr/>
+      </w:r>
+    </w:p>
+    <w:p>
+      <w:pPr>
+        <w:pStyle w:val="Nagwek3"/>
+        <w:rPr/>
+      </w:pPr>
+      <w:r>
+        <w:rPr/>
+      </w:r>
+    </w:p>
+    <w:p>
+      <w:pPr>
+        <w:pStyle w:val="Nagwek3"/>
+        <w:rPr/>
+      </w:pPr>
+      <w:r>
+        <w:rPr/>
+      </w:r>
+    </w:p>
+    <w:p>
+      <w:pPr>
+        <w:pStyle w:val="Nagwek3"/>
+        <w:rPr/>
+      </w:pPr>
+      <w:r>
+        <w:rPr/>
+      </w:r>
+    </w:p>
+    <w:p>
+      <w:pPr>
+        <w:pStyle w:val="Nagwek3"/>
+        <w:rPr/>
+      </w:pPr>
+      <w:r>
+        <w:rPr/>
+      </w:r>
+    </w:p>
+    <w:p>
+      <w:pPr>
+        <w:pStyle w:val="Nagwek3"/>
+        <w:rPr/>
+      </w:pPr>
+      <w:r>
+        <w:rPr/>
+      </w:r>
+    </w:p>
+    <w:p>
+      <w:pPr>
+        <w:pStyle w:val="Nagwek3"/>
+        <w:rPr/>
+      </w:pPr>
+      <w:r>
+        <w:rPr/>
+      </w:r>
+    </w:p>
+    <w:p>
+      <w:pPr>
+        <w:pStyle w:val="Nagwek3"/>
+        <w:rPr/>
+      </w:pPr>
+      <w:r>
+        <w:rPr/>
+      </w:r>
+    </w:p>
+    <w:p>
+      <w:pPr>
+        <w:pStyle w:val="Nagwek3"/>
+        <w:rPr/>
+      </w:pPr>
+      <w:r>
+        <w:rPr/>
+      </w:r>
+    </w:p>
+    <w:p>
+      <w:pPr>
+        <w:pStyle w:val="Nagwek3"/>
+        <w:rPr/>
+      </w:pPr>
+      <w:r>
+        <w:rPr/>
+      </w:r>
+    </w:p>
+    <w:tbl>
+      <w:tblPr>
+        <w:tblW w:w="9405" w:type="dxa"/>
+        <w:jc w:val="left"/>
+        <w:tblInd w:w="55" w:type="dxa"/>
+        <w:tblBorders>
+          <w:top w:val="dotted" w:sz="8" w:space="0" w:color="000000"/>
+          <w:left w:val="dotted" w:sz="8" w:space="0" w:color="000000"/>
+          <w:bottom w:val="dotted" w:sz="8" w:space="0" w:color="000000"/>
+          <w:insideH w:val="dotted" w:sz="8" w:space="0" w:color="000000"/>
+        </w:tblBorders>
+        <w:tblCellMar>
+          <w:top w:w="55" w:type="dxa"/>
+          <w:left w:w="45" w:type="dxa"/>
+          <w:bottom w:w="55" w:type="dxa"/>
+          <w:right w:w="55" w:type="dxa"/>
+        </w:tblCellMar>
+      </w:tblPr>
+      <w:tblGrid>
+        <w:gridCol w:w="450"/>
+        <w:gridCol w:w="3120"/>
+        <w:gridCol w:w="5835"/>
+      </w:tblGrid>
+      <w:tr>
+        <w:trPr/>
+        <w:tc>
+          <w:tcPr>
+            <w:tcW w:w="450" w:type="dxa"/>
+            <w:tcBorders>
+              <w:top w:val="dotted" w:sz="8" w:space="0" w:color="000000"/>
+              <w:left w:val="dotted" w:sz="8" w:space="0" w:color="000000"/>
+              <w:bottom w:val="dotted" w:sz="8" w:space="0" w:color="000000"/>
+              <w:insideH w:val="dotted" w:sz="8" w:space="0" w:color="000000"/>
+            </w:tcBorders>
+            <w:shd w:fill="auto" w:val="clear"/>
+            <w:tcMar>
+              <w:left w:w="45" w:type="dxa"/>
+            </w:tcMar>
+            <w:vAlign w:val="center"/>
+          </w:tcPr>
+          <w:p>
+            <w:pPr>
+              <w:pStyle w:val="Zawartotabeli"/>
+              <w:jc w:val="center"/>
+              <w:rPr/>
+            </w:pPr>
+            <w:r>
+              <w:rPr/>
+              <w:t>1</w:t>
+            </w:r>
+          </w:p>
+        </w:tc>
+        <w:tc>
+          <w:tcPr>
+            <w:tcW w:w="3120" w:type="dxa"/>
+            <w:tcBorders>
+              <w:top w:val="dotted" w:sz="8" w:space="0" w:color="000000"/>
+              <w:left w:val="dotted" w:sz="8" w:space="0" w:color="000000"/>
+              <w:bottom w:val="dotted" w:sz="8" w:space="0" w:color="000000"/>
+              <w:insideH w:val="dotted" w:sz="8" w:space="0" w:color="000000"/>
+            </w:tcBorders>
+            <w:shd w:fill="auto" w:val="clear"/>
+            <w:tcMar>
+              <w:left w:w="45" w:type="dxa"/>
+            </w:tcMar>
+            <w:vAlign w:val="center"/>
+          </w:tcPr>
+          <w:p>
+            <w:pPr>
+              <w:pStyle w:val="Zawartotabeli"/>
+              <w:rPr/>
+            </w:pPr>
+            <w:r>
+              <w:rPr/>
+              <w:t>Pole tekstowe „Login”</w:t>
+            </w:r>
+          </w:p>
+        </w:tc>
+        <w:tc>
+          <w:tcPr>
+            <w:tcW w:w="5835" w:type="dxa"/>
+            <w:tcBorders>
+              <w:top w:val="dotted" w:sz="8" w:space="0" w:color="000000"/>
+              <w:left w:val="dotted" w:sz="8" w:space="0" w:color="000000"/>
+              <w:bottom w:val="dotted" w:sz="8" w:space="0" w:color="000000"/>
+              <w:right w:val="dotted" w:sz="8" w:space="0" w:color="000000"/>
+              <w:insideH w:val="dotted" w:sz="8" w:space="0" w:color="000000"/>
+              <w:insideV w:val="dotted" w:sz="8" w:space="0" w:color="000000"/>
+            </w:tcBorders>
+            <w:shd w:fill="auto" w:val="clear"/>
+            <w:tcMar>
+              <w:left w:w="45" w:type="dxa"/>
+            </w:tcMar>
+            <w:vAlign w:val="center"/>
+          </w:tcPr>
+          <w:p>
+            <w:pPr>
+              <w:pStyle w:val="Zawartotabeli"/>
+              <w:rPr/>
+            </w:pPr>
+            <w:r>
+              <w:rPr/>
+              <w:t>Umożliwia wprowadzenie nazwy użytkownika</w:t>
+            </w:r>
+          </w:p>
+        </w:tc>
+      </w:tr>
+      <w:tr>
+        <w:trPr/>
+        <w:tc>
+          <w:tcPr>
+            <w:tcW w:w="450" w:type="dxa"/>
+            <w:tcBorders>
+              <w:left w:val="dotted" w:sz="8" w:space="0" w:color="000000"/>
+              <w:bottom w:val="dotted" w:sz="8" w:space="0" w:color="000000"/>
+              <w:insideH w:val="dotted" w:sz="8" w:space="0" w:color="000000"/>
+            </w:tcBorders>
+            <w:shd w:fill="auto" w:val="clear"/>
+            <w:tcMar>
+              <w:left w:w="45" w:type="dxa"/>
+            </w:tcMar>
+            <w:vAlign w:val="center"/>
+          </w:tcPr>
+          <w:p>
+            <w:pPr>
+              <w:pStyle w:val="Zawartotabeli"/>
+              <w:jc w:val="center"/>
+              <w:rPr/>
+            </w:pPr>
+            <w:r>
+              <w:rPr/>
+              <w:t>2</w:t>
+            </w:r>
+          </w:p>
+        </w:tc>
+        <w:tc>
+          <w:tcPr>
+            <w:tcW w:w="3120" w:type="dxa"/>
+            <w:tcBorders>
+              <w:left w:val="dotted" w:sz="8" w:space="0" w:color="000000"/>
+              <w:bottom w:val="dotted" w:sz="8" w:space="0" w:color="000000"/>
+              <w:insideH w:val="dotted" w:sz="8" w:space="0" w:color="000000"/>
+            </w:tcBorders>
+            <w:shd w:fill="auto" w:val="clear"/>
+            <w:tcMar>
+              <w:left w:w="45" w:type="dxa"/>
+            </w:tcMar>
+            <w:vAlign w:val="center"/>
+          </w:tcPr>
+          <w:p>
+            <w:pPr>
+              <w:pStyle w:val="Zawartotabeli"/>
+              <w:rPr/>
+            </w:pPr>
+            <w:r>
+              <w:rPr/>
+              <w:t>Pole tekstowe „Hasło”</w:t>
+            </w:r>
+          </w:p>
+        </w:tc>
+        <w:tc>
+          <w:tcPr>
+            <w:tcW w:w="5835" w:type="dxa"/>
+            <w:tcBorders>
+              <w:left w:val="dotted" w:sz="8" w:space="0" w:color="000000"/>
+              <w:bottom w:val="dotted" w:sz="8" w:space="0" w:color="000000"/>
+              <w:right w:val="dotted" w:sz="8" w:space="0" w:color="000000"/>
+              <w:insideH w:val="dotted" w:sz="8" w:space="0" w:color="000000"/>
+              <w:insideV w:val="dotted" w:sz="8" w:space="0" w:color="000000"/>
+            </w:tcBorders>
+            <w:shd w:fill="auto" w:val="clear"/>
+            <w:tcMar>
+              <w:left w:w="45" w:type="dxa"/>
+            </w:tcMar>
+            <w:vAlign w:val="center"/>
+          </w:tcPr>
+          <w:p>
+            <w:pPr>
+              <w:pStyle w:val="Zawartotabeli"/>
+              <w:rPr/>
+            </w:pPr>
+            <w:r>
+              <w:rPr/>
+              <w:t>Umożliwia wprowadzenie hasła użytkownika</w:t>
+            </w:r>
+          </w:p>
+        </w:tc>
+      </w:tr>
+      <w:tr>
+        <w:trPr/>
+        <w:tc>
+          <w:tcPr>
+            <w:tcW w:w="450" w:type="dxa"/>
+            <w:tcBorders>
+              <w:left w:val="dotted" w:sz="8" w:space="0" w:color="000000"/>
+              <w:bottom w:val="dotted" w:sz="8" w:space="0" w:color="000000"/>
+              <w:insideH w:val="dotted" w:sz="8" w:space="0" w:color="000000"/>
+            </w:tcBorders>
+            <w:shd w:fill="auto" w:val="clear"/>
+            <w:tcMar>
+              <w:left w:w="45" w:type="dxa"/>
+            </w:tcMar>
+            <w:vAlign w:val="center"/>
+          </w:tcPr>
+          <w:p>
+            <w:pPr>
+              <w:pStyle w:val="Zawartotabeli"/>
+              <w:jc w:val="center"/>
+              <w:rPr/>
+            </w:pPr>
+            <w:r>
+              <w:rPr/>
+              <w:t>3</w:t>
+            </w:r>
+          </w:p>
+        </w:tc>
+        <w:tc>
+          <w:tcPr>
+            <w:tcW w:w="3120" w:type="dxa"/>
+            <w:tcBorders>
+              <w:left w:val="dotted" w:sz="8" w:space="0" w:color="000000"/>
+              <w:bottom w:val="dotted" w:sz="8" w:space="0" w:color="000000"/>
+              <w:insideH w:val="dotted" w:sz="8" w:space="0" w:color="000000"/>
+            </w:tcBorders>
+            <w:shd w:fill="auto" w:val="clear"/>
+            <w:tcMar>
+              <w:left w:w="45" w:type="dxa"/>
+            </w:tcMar>
+            <w:vAlign w:val="center"/>
+          </w:tcPr>
+          <w:p>
+            <w:pPr>
+              <w:pStyle w:val="Zawartotabeli"/>
+              <w:rPr/>
+            </w:pPr>
+            <w:r>
+              <w:rPr/>
+              <w:t>Przycisk „loguj”</w:t>
+            </w:r>
+          </w:p>
+        </w:tc>
+        <w:tc>
+          <w:tcPr>
+            <w:tcW w:w="5835" w:type="dxa"/>
+            <w:tcBorders>
+              <w:left w:val="dotted" w:sz="8" w:space="0" w:color="000000"/>
+              <w:bottom w:val="dotted" w:sz="8" w:space="0" w:color="000000"/>
+              <w:right w:val="dotted" w:sz="8" w:space="0" w:color="000000"/>
+              <w:insideH w:val="dotted" w:sz="8" w:space="0" w:color="000000"/>
+              <w:insideV w:val="dotted" w:sz="8" w:space="0" w:color="000000"/>
+            </w:tcBorders>
+            <w:shd w:fill="auto" w:val="clear"/>
+            <w:tcMar>
+              <w:left w:w="45" w:type="dxa"/>
+            </w:tcMar>
+            <w:vAlign w:val="center"/>
+          </w:tcPr>
+          <w:p>
+            <w:pPr>
+              <w:pStyle w:val="Zawartotabeli"/>
+              <w:rPr/>
+            </w:pPr>
+            <w:r>
+              <w:rPr/>
+              <w:t>Loguje użytkownika do systemu</w:t>
+            </w:r>
+          </w:p>
+        </w:tc>
+      </w:tr>
+      <w:tr>
+        <w:trPr/>
+        <w:tc>
+          <w:tcPr>
+            <w:tcW w:w="450" w:type="dxa"/>
+            <w:tcBorders>
+              <w:left w:val="dotted" w:sz="8" w:space="0" w:color="000000"/>
+              <w:bottom w:val="dotted" w:sz="8" w:space="0" w:color="000000"/>
+              <w:insideH w:val="dotted" w:sz="8" w:space="0" w:color="000000"/>
+            </w:tcBorders>
+            <w:shd w:fill="auto" w:val="clear"/>
+            <w:tcMar>
+              <w:left w:w="45" w:type="dxa"/>
+            </w:tcMar>
+            <w:vAlign w:val="center"/>
+          </w:tcPr>
+          <w:p>
+            <w:pPr>
+              <w:pStyle w:val="Zawartotabeli"/>
+              <w:jc w:val="center"/>
+              <w:rPr/>
+            </w:pPr>
+            <w:r>
+              <w:rPr/>
+              <w:t>4</w:t>
+            </w:r>
+          </w:p>
+        </w:tc>
+        <w:tc>
+          <w:tcPr>
+            <w:tcW w:w="3120" w:type="dxa"/>
+            <w:tcBorders>
+              <w:left w:val="dotted" w:sz="8" w:space="0" w:color="000000"/>
+              <w:bottom w:val="dotted" w:sz="8" w:space="0" w:color="000000"/>
+              <w:insideH w:val="dotted" w:sz="8" w:space="0" w:color="000000"/>
+            </w:tcBorders>
+            <w:shd w:fill="auto" w:val="clear"/>
+            <w:tcMar>
+              <w:left w:w="45" w:type="dxa"/>
+            </w:tcMar>
+            <w:vAlign w:val="center"/>
+          </w:tcPr>
+          <w:p>
+            <w:pPr>
+              <w:pStyle w:val="Zawartotabeli"/>
+              <w:rPr/>
+            </w:pPr>
+            <w:r>
+              <w:rPr/>
+              <w:t>Link „zarejestruj”</w:t>
+            </w:r>
+          </w:p>
+        </w:tc>
+        <w:tc>
+          <w:tcPr>
+            <w:tcW w:w="5835" w:type="dxa"/>
+            <w:tcBorders>
+              <w:left w:val="dotted" w:sz="8" w:space="0" w:color="000000"/>
+              <w:bottom w:val="dotted" w:sz="8" w:space="0" w:color="000000"/>
+              <w:right w:val="dotted" w:sz="8" w:space="0" w:color="000000"/>
+              <w:insideH w:val="dotted" w:sz="8" w:space="0" w:color="000000"/>
+              <w:insideV w:val="dotted" w:sz="8" w:space="0" w:color="000000"/>
+            </w:tcBorders>
+            <w:shd w:fill="auto" w:val="clear"/>
+            <w:tcMar>
+              <w:left w:w="45" w:type="dxa"/>
+            </w:tcMar>
+            <w:vAlign w:val="center"/>
+          </w:tcPr>
+          <w:p>
+            <w:pPr>
+              <w:pStyle w:val="Zawartotabeli"/>
+              <w:rPr/>
+            </w:pPr>
+            <w:r>
+              <w:rPr/>
+              <w:t>Przenosi użytkownika do sekcji rejestracji nowego użytkownika</w:t>
+            </w:r>
+          </w:p>
+        </w:tc>
+      </w:tr>
+      <w:tr>
+        <w:trPr/>
+        <w:tc>
+          <w:tcPr>
+            <w:tcW w:w="450" w:type="dxa"/>
+            <w:tcBorders>
+              <w:left w:val="dotted" w:sz="8" w:space="0" w:color="000000"/>
+              <w:bottom w:val="dotted" w:sz="8" w:space="0" w:color="000000"/>
+              <w:insideH w:val="dotted" w:sz="8" w:space="0" w:color="000000"/>
+            </w:tcBorders>
+            <w:shd w:fill="auto" w:val="clear"/>
+            <w:tcMar>
+              <w:left w:w="45" w:type="dxa"/>
+            </w:tcMar>
+            <w:vAlign w:val="center"/>
+          </w:tcPr>
+          <w:p>
+            <w:pPr>
+              <w:pStyle w:val="Zawartotabeli"/>
+              <w:jc w:val="center"/>
+              <w:rPr/>
+            </w:pPr>
+            <w:r>
+              <w:rPr/>
+              <w:t>5</w:t>
+            </w:r>
+          </w:p>
+        </w:tc>
+        <w:tc>
+          <w:tcPr>
+            <w:tcW w:w="3120" w:type="dxa"/>
+            <w:tcBorders>
+              <w:left w:val="dotted" w:sz="8" w:space="0" w:color="000000"/>
+              <w:bottom w:val="dotted" w:sz="8" w:space="0" w:color="000000"/>
+              <w:insideH w:val="dotted" w:sz="8" w:space="0" w:color="000000"/>
+            </w:tcBorders>
+            <w:shd w:fill="auto" w:val="clear"/>
+            <w:tcMar>
+              <w:left w:w="45" w:type="dxa"/>
+            </w:tcMar>
+            <w:vAlign w:val="center"/>
+          </w:tcPr>
+          <w:p>
+            <w:pPr>
+              <w:pStyle w:val="Zawartotabeli"/>
+              <w:rPr/>
+            </w:pPr>
+            <w:r>
+              <w:rPr/>
+              <w:t>Link „przypomnij hasło”</w:t>
+            </w:r>
+          </w:p>
+        </w:tc>
+        <w:tc>
+          <w:tcPr>
+            <w:tcW w:w="5835" w:type="dxa"/>
+            <w:tcBorders>
+              <w:left w:val="dotted" w:sz="8" w:space="0" w:color="000000"/>
+              <w:bottom w:val="dotted" w:sz="8" w:space="0" w:color="000000"/>
+              <w:right w:val="dotted" w:sz="8" w:space="0" w:color="000000"/>
+              <w:insideH w:val="dotted" w:sz="8" w:space="0" w:color="000000"/>
+              <w:insideV w:val="dotted" w:sz="8" w:space="0" w:color="000000"/>
+            </w:tcBorders>
+            <w:shd w:fill="auto" w:val="clear"/>
+            <w:tcMar>
+              <w:left w:w="45" w:type="dxa"/>
+            </w:tcMar>
+            <w:vAlign w:val="center"/>
+          </w:tcPr>
+          <w:p>
+            <w:pPr>
+              <w:pStyle w:val="Zawartotabeli"/>
+              <w:rPr/>
+            </w:pPr>
+            <w:r>
+              <w:rPr/>
+              <w:t>Przenosi użytkownika do sekcji przypominania nowego hasła</w:t>
+            </w:r>
+          </w:p>
+        </w:tc>
+      </w:tr>
+    </w:tbl>
+    <w:p>
+      <w:pPr>
+        <w:pStyle w:val="Nagwek3"/>
+        <w:rPr/>
+      </w:pPr>
+      <w:r>
+        <w:rPr/>
+      </w:r>
+      <w:r>
+        <w:br w:type="page"/>
+      </w:r>
+    </w:p>
+    <w:p>
+      <w:pPr>
+        <w:pStyle w:val="Nagwek3"/>
+        <w:rPr/>
+      </w:pPr>
+      <w:bookmarkStart w:id="17" w:name="__RefHeading___Toc1308_1304392036"/>
+      <w:bookmarkEnd w:id="17"/>
+      <w:r>
+        <w:rPr/>
+        <w:tab/>
+        <w:tab/>
+        <w:tab/>
+        <w:t>2.1.3 Ekran logowania – błędne hasło/login</w:t>
+      </w:r>
+    </w:p>
+    <w:p>
+      <w:pPr>
+        <w:pStyle w:val="Normal"/>
+        <w:rPr/>
+      </w:pPr>
+      <w:r>
+        <w:rPr/>
+      </w:r>
+    </w:p>
+    <w:p>
+      <w:pPr>
+        <w:pStyle w:val="Tretekstu"/>
+        <w:rPr/>
+      </w:pPr>
+      <w:r>
+        <w:rPr/>
+      </w:r>
+      <w:r>
+        <mc:AlternateContent>
+          <mc:Choice Requires="wps">
             <w:drawing>
-              <wp:anchor behindDoc="0" distT="0" distB="0" distL="0" distR="0" simplePos="0" locked="0" layoutInCell="1" allowOverlap="1" relativeHeight="3">
+              <wp:anchor behindDoc="0" distT="0" distB="0" distL="0" distR="0" simplePos="0" locked="0" layoutInCell="1" allowOverlap="1" relativeHeight="9">
                 <wp:simplePos x="0" y="0"/>
                 <wp:positionH relativeFrom="column">
                   <wp:align>center</wp:align>
@@ -1074,436 +2556,1321 @@
                 <wp:positionV relativeFrom="paragraph">
                   <wp:posOffset>635</wp:posOffset>
                 </wp:positionV>
-                <wp:extent cx="4001135" cy="7550785"/>
+                <wp:extent cx="2943225" cy="3117850"/>
                 <wp:effectExtent l="0" t="0" r="0" b="0"/>
-                <wp:wrapTopAndBottom/>
-                <wp:docPr id="2" name="Obraz2" descr=""/>
-                <wp:cNvGraphicFramePr>
-                  <a:graphicFrameLocks xmlns:a="http://schemas.openxmlformats.org/drawingml/2006/main" noChangeAspect="1"/>
-                </wp:cNvGraphicFramePr>
+                <wp:wrapSquare wrapText="largest"/>
+                <wp:docPr id="7" name="Ramka2"/>
                 <a:graphic xmlns:a="http://schemas.openxmlformats.org/drawingml/2006/main">
-                  <a:graphicData uri="http://schemas.openxmlformats.org/drawingml/2006/picture">
-                    <pic:pic xmlns:pic="http://schemas.openxmlformats.org/drawingml/2006/picture">
-                      <pic:nvPicPr>
-                        <pic:cNvPr id="2" name="Obraz2" descr=""/>
-                        <pic:cNvPicPr>
-                          <a:picLocks noChangeAspect="1" noChangeArrowheads="1"/>
-                        </pic:cNvPicPr>
-                      </pic:nvPicPr>
-                      <pic:blipFill>
-                        <a:blip r:embed="rId3"/>
-                        <a:stretch>
-                          <a:fillRect/>
-                        </a:stretch>
-                      </pic:blipFill>
-                      <pic:spPr bwMode="auto">
+                  <a:graphicData uri="http://schemas.microsoft.com/office/word/2010/wordprocessingShape">
+                    <wps:wsp>
+                      <wps:cNvSpPr txBox="1"/>
+                      <wps:spPr>
                         <a:xfrm>
                           <a:off x="0" y="0"/>
-                          <a:ext cx="4001135" cy="7550785"/>
+                          <a:ext cx="2943225" cy="3117850"/>
                         </a:xfrm>
-                        <a:prstGeom prst="rect">
-                          <a:avLst/>
-                        </a:prstGeom>
-                      </pic:spPr>
-                    </pic:pic>
+                        <a:prstGeom prst="rect"/>
+                      </wps:spPr>
+                      <wps:txbx>
+                        <w:txbxContent>
+                          <w:p>
+                            <w:pPr>
+                              <w:pStyle w:val="Rysunek"/>
+                              <w:spacing w:before="120" w:after="120"/>
+                              <w:rPr/>
+                            </w:pPr>
+                            <w:r>
+                              <w:rPr/>
+                              <w:drawing>
+                                <wp:inline distT="0" distB="0" distL="0" distR="0">
+                                  <wp:extent cx="2943225" cy="2905125"/>
+                                  <wp:effectExtent l="0" t="0" r="0" b="0"/>
+                                  <wp:docPr id="8" name="Obraz8" descr=""/>
+                                  <wp:cNvGraphicFramePr>
+                                    <a:graphicFrameLocks xmlns:a="http://schemas.openxmlformats.org/drawingml/2006/main" noChangeAspect="1"/>
+                                  </wp:cNvGraphicFramePr>
+                                  <a:graphic xmlns:a="http://schemas.openxmlformats.org/drawingml/2006/main">
+                                    <a:graphicData uri="http://schemas.openxmlformats.org/drawingml/2006/picture">
+                                      <pic:pic xmlns:pic="http://schemas.openxmlformats.org/drawingml/2006/picture">
+                                        <pic:nvPicPr>
+                                          <pic:cNvPr id="8" name="Obraz8" descr=""/>
+                                          <pic:cNvPicPr>
+                                            <a:picLocks noChangeAspect="1" noChangeArrowheads="1"/>
+                                          </pic:cNvPicPr>
+                                        </pic:nvPicPr>
+                                        <pic:blipFill>
+                                          <a:blip r:embed="rId4"/>
+                                          <a:stretch>
+                                            <a:fillRect/>
+                                          </a:stretch>
+                                        </pic:blipFill>
+                                        <pic:spPr bwMode="auto">
+                                          <a:xfrm>
+                                            <a:off x="0" y="0"/>
+                                            <a:ext cx="2943225" cy="2905125"/>
+                                          </a:xfrm>
+                                          <a:prstGeom prst="rect">
+                                            <a:avLst/>
+                                          </a:prstGeom>
+                                        </pic:spPr>
+                                      </pic:pic>
+                                    </a:graphicData>
+                                  </a:graphic>
+                                </wp:inline>
+                              </w:drawing>
+                            </w:r>
+                            <w:r>
+                              <w:rPr/>
+                              <w:br/>
+                              <w:t xml:space="preserve">Rysunek </w:t>
+                            </w:r>
+                            <w:r>
+                              <w:rPr/>
+                              <w:fldChar w:fldCharType="begin"/>
+                            </w:r>
+                            <w:r>
+                              <w:instrText> SEQ Rysunek \* ARABIC </w:instrText>
+                            </w:r>
+                            <w:r>
+                              <w:fldChar w:fldCharType="separate"/>
+                            </w:r>
+                            <w:r>
+                              <w:t>3</w:t>
+                            </w:r>
+                            <w:r>
+                              <w:fldChar w:fldCharType="end"/>
+                            </w:r>
+                            <w:r>
+                              <w:rPr/>
+                              <w:t>: Ekran logowania - błędne hasło</w:t>
+                            </w:r>
+                          </w:p>
+                        </w:txbxContent>
+                      </wps:txbx>
+                      <wps:bodyPr anchor="t" lIns="0" tIns="0" rIns="0" bIns="0">
+                        <a:noAutofit/>
+                      </wps:bodyPr>
+                    </wps:wsp>
                   </a:graphicData>
                 </a:graphic>
               </wp:anchor>
             </w:drawing>
-          </w:r>
-        </w:p>
-        <w:p>
-          <w:pPr>
-            <w:pStyle w:val="Nagwek3"/>
-            <w:rPr/>
-          </w:pPr>
-          <w:bookmarkStart w:id="25" w:name="__RefHeading___Toc1346_1603213555"/>
-          <w:bookmarkEnd w:id="25"/>
-          <w:r>
-            <w:rPr/>
-            <w:tab/>
-            <w:tab/>
-            <w:t>2.3.2.2 Dodanie nowego kuriera</w:t>
-          </w:r>
-        </w:p>
-        <w:p>
-          <w:pPr>
-            <w:pStyle w:val="Nagwek3"/>
-            <w:rPr/>
-          </w:pPr>
-          <w:r>
-            <w:rPr/>
-            <w:drawing>
-              <wp:anchor behindDoc="0" distT="0" distB="0" distL="0" distR="0" simplePos="0" locked="0" layoutInCell="1" allowOverlap="1" relativeHeight="4">
-                <wp:simplePos x="0" y="0"/>
-                <wp:positionH relativeFrom="column">
-                  <wp:posOffset>471805</wp:posOffset>
-                </wp:positionH>
-                <wp:positionV relativeFrom="paragraph">
-                  <wp:posOffset>257810</wp:posOffset>
-                </wp:positionV>
-                <wp:extent cx="4820285" cy="6281420"/>
-                <wp:effectExtent l="0" t="0" r="0" b="0"/>
-                <wp:wrapTopAndBottom/>
-                <wp:docPr id="3" name="Obraz3" descr=""/>
-                <wp:cNvGraphicFramePr>
-                  <a:graphicFrameLocks xmlns:a="http://schemas.openxmlformats.org/drawingml/2006/main" noChangeAspect="1"/>
-                </wp:cNvGraphicFramePr>
-                <a:graphic xmlns:a="http://schemas.openxmlformats.org/drawingml/2006/main">
-                  <a:graphicData uri="http://schemas.openxmlformats.org/drawingml/2006/picture">
-                    <pic:pic xmlns:pic="http://schemas.openxmlformats.org/drawingml/2006/picture">
-                      <pic:nvPicPr>
-                        <pic:cNvPr id="3" name="Obraz3" descr=""/>
-                        <pic:cNvPicPr>
-                          <a:picLocks noChangeAspect="1" noChangeArrowheads="1"/>
-                        </pic:cNvPicPr>
-                      </pic:nvPicPr>
-                      <pic:blipFill>
-                        <a:blip r:embed="rId4"/>
-                        <a:stretch>
-                          <a:fillRect/>
-                        </a:stretch>
-                      </pic:blipFill>
-                      <pic:spPr bwMode="auto">
-                        <a:xfrm>
-                          <a:off x="0" y="0"/>
-                          <a:ext cx="4820285" cy="6281420"/>
-                        </a:xfrm>
-                        <a:prstGeom prst="rect">
-                          <a:avLst/>
-                        </a:prstGeom>
-                      </pic:spPr>
-                    </pic:pic>
-                  </a:graphicData>
-                </a:graphic>
-              </wp:anchor>
-            </w:drawing>
-          </w:r>
-        </w:p>
-        <w:p>
-          <w:pPr>
-            <w:pStyle w:val="Nagwek3"/>
-            <w:rPr/>
-          </w:pPr>
-          <w:r>
-            <w:rPr/>
-          </w:r>
-          <w:r>
-            <w:br w:type="page"/>
-          </w:r>
-        </w:p>
-        <w:p>
-          <w:pPr>
-            <w:pStyle w:val="Nagwek3"/>
-            <w:rPr/>
-          </w:pPr>
-          <w:bookmarkStart w:id="26" w:name="__RefHeading___Toc1348_1603213555"/>
-          <w:bookmarkEnd w:id="26"/>
-          <w:r>
-            <w:rPr/>
-            <w:tab/>
-            <w:tab/>
-            <w:tab/>
-            <w:t>2.3.2.3 Oznaczenie na liście odebranej przesyłki</w:t>
-          </w:r>
-        </w:p>
-        <w:p>
-          <w:pPr>
-            <w:pStyle w:val="Nagwek3"/>
-            <w:rPr/>
-          </w:pPr>
-          <w:r>
-            <w:rPr/>
-            <w:drawing>
-              <wp:anchor behindDoc="0" distT="0" distB="0" distL="0" distR="0" simplePos="0" locked="0" layoutInCell="1" allowOverlap="1" relativeHeight="6">
-                <wp:simplePos x="0" y="0"/>
-                <wp:positionH relativeFrom="column">
-                  <wp:posOffset>276225</wp:posOffset>
-                </wp:positionH>
-                <wp:positionV relativeFrom="paragraph">
-                  <wp:posOffset>324485</wp:posOffset>
-                </wp:positionV>
-                <wp:extent cx="5458460" cy="5666105"/>
-                <wp:effectExtent l="0" t="0" r="0" b="0"/>
-                <wp:wrapTopAndBottom/>
-                <wp:docPr id="4" name="Obraz4" descr=""/>
-                <wp:cNvGraphicFramePr>
-                  <a:graphicFrameLocks xmlns:a="http://schemas.openxmlformats.org/drawingml/2006/main" noChangeAspect="1"/>
-                </wp:cNvGraphicFramePr>
-                <a:graphic xmlns:a="http://schemas.openxmlformats.org/drawingml/2006/main">
-                  <a:graphicData uri="http://schemas.openxmlformats.org/drawingml/2006/picture">
-                    <pic:pic xmlns:pic="http://schemas.openxmlformats.org/drawingml/2006/picture">
-                      <pic:nvPicPr>
-                        <pic:cNvPr id="4" name="Obraz4" descr=""/>
-                        <pic:cNvPicPr>
-                          <a:picLocks noChangeAspect="1" noChangeArrowheads="1"/>
-                        </pic:cNvPicPr>
-                      </pic:nvPicPr>
-                      <pic:blipFill>
-                        <a:blip r:embed="rId5"/>
-                        <a:stretch>
-                          <a:fillRect/>
-                        </a:stretch>
-                      </pic:blipFill>
-                      <pic:spPr bwMode="auto">
-                        <a:xfrm>
-                          <a:off x="0" y="0"/>
-                          <a:ext cx="5458460" cy="5666105"/>
-                        </a:xfrm>
-                        <a:prstGeom prst="rect">
-                          <a:avLst/>
-                        </a:prstGeom>
-                      </pic:spPr>
-                    </pic:pic>
-                  </a:graphicData>
-                </a:graphic>
-              </wp:anchor>
-            </w:drawing>
-          </w:r>
-        </w:p>
-        <w:p>
-          <w:pPr>
-            <w:pStyle w:val="Nagwek3"/>
-            <w:rPr/>
-          </w:pPr>
-          <w:r>
-            <w:rPr/>
-          </w:r>
-        </w:p>
-        <w:p>
-          <w:pPr>
-            <w:pStyle w:val="Nagwek3"/>
-            <w:rPr/>
-          </w:pPr>
-          <w:r>
-            <w:rPr/>
-          </w:r>
-          <w:r>
-            <w:br w:type="page"/>
-          </w:r>
-        </w:p>
-        <w:p>
-          <w:pPr>
-            <w:pStyle w:val="Nagwek3"/>
-            <w:rPr/>
-          </w:pPr>
-          <w:bookmarkStart w:id="27" w:name="_Toc400017949"/>
-          <w:bookmarkStart w:id="28" w:name="__RefHeading___Toc1350_1603213555"/>
-          <w:bookmarkEnd w:id="27"/>
-          <w:bookmarkEnd w:id="28"/>
-          <w:r>
-            <w:rPr/>
-            <w:t>2.3.4. Diagramy sekwencji</w:t>
-          </w:r>
-        </w:p>
-        <w:p>
-          <w:pPr>
-            <w:pStyle w:val="Nagwek3"/>
-            <w:rPr/>
-          </w:pPr>
-          <w:bookmarkStart w:id="29" w:name="_Toc400017950"/>
-          <w:bookmarkStart w:id="30" w:name="__RefHeading___Toc1352_1603213555"/>
-          <w:bookmarkEnd w:id="29"/>
-          <w:bookmarkEnd w:id="30"/>
-          <w:r>
-            <w:rPr/>
-            <w:t>2.3.5. Diagram obiektów</w:t>
-          </w:r>
-        </w:p>
-        <w:p>
-          <w:pPr>
-            <w:pStyle w:val="Nagwek3"/>
-            <w:rPr/>
-          </w:pPr>
-          <w:bookmarkStart w:id="31" w:name="_Toc400017951"/>
-          <w:bookmarkStart w:id="32" w:name="__RefHeading___Toc1354_1603213555"/>
-          <w:bookmarkEnd w:id="31"/>
-          <w:bookmarkEnd w:id="32"/>
-          <w:r>
-            <w:rPr/>
-            <w:t>2.3.6. Diagram klas</w:t>
-          </w:r>
-        </w:p>
-        <w:p>
-          <w:pPr>
-            <w:pStyle w:val="Nagwek3"/>
-            <w:rPr/>
-          </w:pPr>
-          <w:bookmarkStart w:id="33" w:name="__RefHeading___Toc1356_1603213555"/>
-          <w:bookmarkEnd w:id="33"/>
-          <w:r>
-            <w:rPr/>
-            <w:t>2.3.7 Model danych</w:t>
-          </w:r>
-        </w:p>
-        <w:p>
-          <w:pPr>
-            <w:pStyle w:val="Nagwek3"/>
-            <w:rPr/>
-          </w:pPr>
-          <w:r>
-            <w:rPr/>
-            <w:drawing>
-              <wp:anchor behindDoc="0" distT="0" distB="0" distL="0" distR="0" simplePos="0" locked="0" layoutInCell="1" allowOverlap="1" relativeHeight="5">
-                <wp:simplePos x="0" y="0"/>
-                <wp:positionH relativeFrom="column">
-                  <wp:align>center</wp:align>
-                </wp:positionH>
-                <wp:positionV relativeFrom="paragraph">
-                  <wp:posOffset>635</wp:posOffset>
-                </wp:positionV>
-                <wp:extent cx="5915025" cy="3874135"/>
-                <wp:effectExtent l="0" t="0" r="0" b="0"/>
-                <wp:wrapSquare wrapText="largest"/>
-                <wp:docPr id="5" name="Obraz5" descr=""/>
-                <wp:cNvGraphicFramePr>
-                  <a:graphicFrameLocks xmlns:a="http://schemas.openxmlformats.org/drawingml/2006/main" noChangeAspect="1"/>
-                </wp:cNvGraphicFramePr>
-                <a:graphic xmlns:a="http://schemas.openxmlformats.org/drawingml/2006/main">
-                  <a:graphicData uri="http://schemas.openxmlformats.org/drawingml/2006/picture">
-                    <pic:pic xmlns:pic="http://schemas.openxmlformats.org/drawingml/2006/picture">
-                      <pic:nvPicPr>
-                        <pic:cNvPr id="5" name="Obraz5" descr=""/>
-                        <pic:cNvPicPr>
-                          <a:picLocks noChangeAspect="1" noChangeArrowheads="1"/>
-                        </pic:cNvPicPr>
-                      </pic:nvPicPr>
-                      <pic:blipFill>
-                        <a:blip r:embed="rId6"/>
-                        <a:stretch>
-                          <a:fillRect/>
-                        </a:stretch>
-                      </pic:blipFill>
-                      <pic:spPr bwMode="auto">
-                        <a:xfrm>
-                          <a:off x="0" y="0"/>
-                          <a:ext cx="5915025" cy="3874135"/>
-                        </a:xfrm>
-                        <a:prstGeom prst="rect">
-                          <a:avLst/>
-                        </a:prstGeom>
-                      </pic:spPr>
-                    </pic:pic>
-                  </a:graphicData>
-                </a:graphic>
-              </wp:anchor>
-            </w:drawing>
-          </w:r>
-        </w:p>
-        <w:p>
-          <w:pPr>
-            <w:pStyle w:val="Normal"/>
-            <w:rPr/>
-          </w:pPr>
-          <w:r>
-            <w:rPr/>
-          </w:r>
-        </w:p>
-        <w:p>
-          <w:pPr>
-            <w:pStyle w:val="Normal"/>
-            <w:rPr>
-              <w:rFonts w:ascii="Calibri Light" w:hAnsi="Calibri Light" w:eastAsia="" w:cs="" w:asciiTheme="majorHAnsi" w:cstheme="majorBidi" w:eastAsiaTheme="majorEastAsia" w:hAnsiTheme="majorHAnsi"/>
-              <w:b/>
-              <w:b/>
-              <w:bCs/>
-              <w:color w:val="365F91" w:themeColor="accent1" w:themeShade="bf"/>
-              <w:sz w:val="28"/>
-              <w:szCs w:val="28"/>
-              <w:highlight w:val="lightGray"/>
-            </w:rPr>
-          </w:pPr>
-          <w:r>
-            <w:rPr>
-              <w:rFonts w:eastAsia="" w:cs="" w:cstheme="majorBidi" w:eastAsiaTheme="majorEastAsia" w:ascii="Calibri Light" w:hAnsi="Calibri Light"/>
-              <w:b/>
-              <w:bCs/>
-              <w:color w:val="365F91" w:themeColor="accent1" w:themeShade="bf"/>
-              <w:sz w:val="28"/>
-              <w:szCs w:val="28"/>
-              <w:highlight w:val="lightGray"/>
-            </w:rPr>
-          </w:r>
-          <w:r>
-            <w:br w:type="page"/>
-          </w:r>
-        </w:p>
-        <w:p>
-          <w:pPr>
-            <w:pStyle w:val="Nagwek1"/>
-            <w:numPr>
-              <w:ilvl w:val="0"/>
-              <w:numId w:val="2"/>
-            </w:numPr>
-            <w:rPr>
-              <w:rFonts w:ascii="Calibri Light" w:hAnsi="Calibri Light" w:eastAsia="Calibri Light" w:cs="Calibri Light" w:asciiTheme="majorAscii" w:cstheme="majorAscii" w:eastAsiaTheme="majorAscii" w:hAnsiTheme="majorAscii"/>
-              <w:color w:val="365F91" w:themeColor="accent1" w:themeShade="bf" w:themeTint="ff"/>
-              <w:sz w:val="28"/>
-              <w:szCs w:val="28"/>
-            </w:rPr>
-          </w:pPr>
-          <w:bookmarkStart w:id="34" w:name="_Toc400017952"/>
-          <w:bookmarkStart w:id="35" w:name="__RefHeading___Toc1358_1603213555"/>
-          <w:bookmarkEnd w:id="34"/>
-          <w:bookmarkEnd w:id="35"/>
-          <w:r>
-            <w:rPr/>
-            <w:t>Scenariusze testowe</w:t>
-          </w:r>
-        </w:p>
-        <w:p>
-          <w:pPr>
-            <w:pStyle w:val="Normal"/>
-            <w:rPr/>
-          </w:pPr>
-          <w:r>
-            <w:rPr/>
-          </w:r>
-        </w:p>
-        <w:p>
-          <w:pPr>
-            <w:pStyle w:val="Nagwek1"/>
-            <w:numPr>
-              <w:ilvl w:val="0"/>
-              <w:numId w:val="1"/>
-            </w:numPr>
-            <w:rPr>
-              <w:rFonts w:ascii="Calibri Light" w:hAnsi="Calibri Light" w:eastAsia="Calibri Light" w:cs="Calibri Light" w:asciiTheme="majorAscii" w:cstheme="majorAscii" w:eastAsiaTheme="majorAscii" w:hAnsiTheme="majorAscii"/>
-              <w:color w:val="365F91" w:themeColor="accent1" w:themeShade="bf" w:themeTint="ff"/>
-              <w:sz w:val="28"/>
-              <w:szCs w:val="28"/>
-            </w:rPr>
-          </w:pPr>
-          <w:bookmarkStart w:id="36" w:name="_Toc400017953"/>
-          <w:bookmarkStart w:id="37" w:name="__RefHeading___Toc1360_1603213555"/>
-          <w:bookmarkEnd w:id="37"/>
-          <w:r>
-            <w:rPr/>
-            <w:t xml:space="preserve"> </w:t>
-          </w:r>
-          <w:bookmarkEnd w:id="36"/>
-          <w:r>
-            <w:rPr/>
-            <w:t>Plan testów jednostkowych</w:t>
-          </w:r>
-        </w:p>
-        <w:p>
-          <w:pPr>
-            <w:pStyle w:val="Normal"/>
-            <w:widowControl/>
-            <w:bidi w:val="0"/>
-            <w:spacing w:lineRule="auto" w:line="276" w:before="0" w:after="200"/>
-            <w:jc w:val="left"/>
-            <w:rPr/>
-          </w:pPr>
-          <w:r>
-            <w:rPr/>
-          </w:r>
-        </w:p>
-      </w:sdtContent>
-    </w:sdt>
+          </mc:Choice>
+          <mc:Fallback>
+            <w:pict>
+              <v:rect style="position:absolute;rotation:0;width:231.75pt;height:245.5pt;mso-wrap-distance-left:0pt;mso-wrap-distance-right:0pt;mso-wrap-distance-top:0pt;mso-wrap-distance-bottom:0pt;margin-top:0pt;mso-position-vertical:top;mso-position-vertical-relative:text;margin-left:119.3pt;mso-position-horizontal:center;mso-position-horizontal-relative:text">
+                <v:textbox inset="0in,0in,0in,0in">
+                  <w:txbxContent>
+                    <w:p>
+                      <w:pPr>
+                        <w:pStyle w:val="Rysunek"/>
+                        <w:spacing w:before="120" w:after="120"/>
+                        <w:rPr/>
+                      </w:pPr>
+                      <w:r>
+                        <w:rPr/>
+                        <w:drawing>
+                          <wp:inline distT="0" distB="0" distL="0" distR="0">
+                            <wp:extent cx="2943225" cy="2905125"/>
+                            <wp:effectExtent l="0" t="0" r="0" b="0"/>
+                            <wp:docPr id="9" name="Obraz8" descr=""/>
+                            <wp:cNvGraphicFramePr>
+                              <a:graphicFrameLocks xmlns:a="http://schemas.openxmlformats.org/drawingml/2006/main" noChangeAspect="1"/>
+                            </wp:cNvGraphicFramePr>
+                            <a:graphic xmlns:a="http://schemas.openxmlformats.org/drawingml/2006/main">
+                              <a:graphicData uri="http://schemas.openxmlformats.org/drawingml/2006/picture">
+                                <pic:pic xmlns:pic="http://schemas.openxmlformats.org/drawingml/2006/picture">
+                                  <pic:nvPicPr>
+                                    <pic:cNvPr id="9" name="Obraz8" descr=""/>
+                                    <pic:cNvPicPr>
+                                      <a:picLocks noChangeAspect="1" noChangeArrowheads="1"/>
+                                    </pic:cNvPicPr>
+                                  </pic:nvPicPr>
+                                  <pic:blipFill>
+                                    <a:blip r:embed="rId4"/>
+                                    <a:stretch>
+                                      <a:fillRect/>
+                                    </a:stretch>
+                                  </pic:blipFill>
+                                  <pic:spPr bwMode="auto">
+                                    <a:xfrm>
+                                      <a:off x="0" y="0"/>
+                                      <a:ext cx="2943225" cy="2905125"/>
+                                    </a:xfrm>
+                                    <a:prstGeom prst="rect">
+                                      <a:avLst/>
+                                    </a:prstGeom>
+                                  </pic:spPr>
+                                </pic:pic>
+                              </a:graphicData>
+                            </a:graphic>
+                          </wp:inline>
+                        </w:drawing>
+                      </w:r>
+                      <w:r>
+                        <w:rPr/>
+                        <w:br/>
+                        <w:t xml:space="preserve">Rysunek </w:t>
+                      </w:r>
+                      <w:r>
+                        <w:rPr/>
+                        <w:fldChar w:fldCharType="begin"/>
+                      </w:r>
+                      <w:r>
+                        <w:instrText> SEQ Rysunek \* ARABIC </w:instrText>
+                      </w:r>
+                      <w:r>
+                        <w:fldChar w:fldCharType="separate"/>
+                      </w:r>
+                      <w:r>
+                        <w:t>3</w:t>
+                      </w:r>
+                      <w:r>
+                        <w:fldChar w:fldCharType="end"/>
+                      </w:r>
+                      <w:r>
+                        <w:rPr/>
+                        <w:t>: Ekran logowania - błędne hasło</w:t>
+                      </w:r>
+                    </w:p>
+                  </w:txbxContent>
+                </v:textbox>
+                <w10:wrap type="square" side="largest"/>
+              </v:rect>
+            </w:pict>
+          </mc:Fallback>
+        </mc:AlternateContent>
+      </w:r>
+    </w:p>
+    <w:p>
+      <w:pPr>
+        <w:pStyle w:val="Tretekstu"/>
+        <w:rPr/>
+      </w:pPr>
+      <w:r>
+        <w:rPr/>
+      </w:r>
+    </w:p>
+    <w:p>
+      <w:pPr>
+        <w:pStyle w:val="Tretekstu"/>
+        <w:rPr/>
+      </w:pPr>
+      <w:r>
+        <w:rPr/>
+      </w:r>
+    </w:p>
+    <w:p>
+      <w:pPr>
+        <w:pStyle w:val="Tretekstu"/>
+        <w:rPr/>
+      </w:pPr>
+      <w:r>
+        <w:rPr/>
+      </w:r>
+    </w:p>
+    <w:p>
+      <w:pPr>
+        <w:pStyle w:val="Tretekstu"/>
+        <w:rPr/>
+      </w:pPr>
+      <w:r>
+        <w:rPr/>
+      </w:r>
+    </w:p>
+    <w:p>
+      <w:pPr>
+        <w:pStyle w:val="Tretekstu"/>
+        <w:rPr/>
+      </w:pPr>
+      <w:r>
+        <w:rPr/>
+      </w:r>
+    </w:p>
+    <w:p>
+      <w:pPr>
+        <w:pStyle w:val="Tretekstu"/>
+        <w:rPr/>
+      </w:pPr>
+      <w:r>
+        <w:rPr/>
+      </w:r>
+    </w:p>
+    <w:p>
+      <w:pPr>
+        <w:pStyle w:val="Tretekstu"/>
+        <w:rPr/>
+      </w:pPr>
+      <w:r>
+        <w:rPr/>
+      </w:r>
+    </w:p>
+    <w:p>
+      <w:pPr>
+        <w:pStyle w:val="Tretekstu"/>
+        <w:rPr/>
+      </w:pPr>
+      <w:r>
+        <w:rPr/>
+      </w:r>
+    </w:p>
+    <w:p>
+      <w:pPr>
+        <w:pStyle w:val="Tretekstu"/>
+        <w:rPr/>
+      </w:pPr>
+      <w:r>
+        <w:rPr/>
+      </w:r>
+    </w:p>
+    <w:p>
+      <w:pPr>
+        <w:pStyle w:val="Tretekstu"/>
+        <w:rPr/>
+      </w:pPr>
+      <w:r>
+        <w:rPr/>
+      </w:r>
+    </w:p>
+    <w:p>
+      <w:pPr>
+        <w:pStyle w:val="Tretekstu"/>
+        <w:rPr/>
+      </w:pPr>
+      <w:r>
+        <w:rPr/>
+      </w:r>
+    </w:p>
+    <w:tbl>
+      <w:tblPr>
+        <w:tblW w:w="9405" w:type="dxa"/>
+        <w:jc w:val="left"/>
+        <w:tblInd w:w="55" w:type="dxa"/>
+        <w:tblBorders>
+          <w:top w:val="dotted" w:sz="8" w:space="0" w:color="000000"/>
+          <w:left w:val="dotted" w:sz="8" w:space="0" w:color="000000"/>
+          <w:bottom w:val="dotted" w:sz="8" w:space="0" w:color="000000"/>
+          <w:insideH w:val="dotted" w:sz="8" w:space="0" w:color="000000"/>
+        </w:tblBorders>
+        <w:tblCellMar>
+          <w:top w:w="55" w:type="dxa"/>
+          <w:left w:w="45" w:type="dxa"/>
+          <w:bottom w:w="55" w:type="dxa"/>
+          <w:right w:w="55" w:type="dxa"/>
+        </w:tblCellMar>
+      </w:tblPr>
+      <w:tblGrid>
+        <w:gridCol w:w="450"/>
+        <w:gridCol w:w="3120"/>
+        <w:gridCol w:w="5835"/>
+      </w:tblGrid>
+      <w:tr>
+        <w:trPr/>
+        <w:tc>
+          <w:tcPr>
+            <w:tcW w:w="450" w:type="dxa"/>
+            <w:tcBorders>
+              <w:top w:val="dotted" w:sz="8" w:space="0" w:color="000000"/>
+              <w:left w:val="dotted" w:sz="8" w:space="0" w:color="000000"/>
+              <w:bottom w:val="dotted" w:sz="8" w:space="0" w:color="000000"/>
+              <w:insideH w:val="dotted" w:sz="8" w:space="0" w:color="000000"/>
+            </w:tcBorders>
+            <w:shd w:fill="auto" w:val="clear"/>
+            <w:tcMar>
+              <w:left w:w="45" w:type="dxa"/>
+            </w:tcMar>
+            <w:vAlign w:val="center"/>
+          </w:tcPr>
+          <w:p>
+            <w:pPr>
+              <w:pStyle w:val="Zawartotabeli"/>
+              <w:jc w:val="center"/>
+              <w:rPr/>
+            </w:pPr>
+            <w:r>
+              <w:rPr/>
+              <w:t>1</w:t>
+            </w:r>
+          </w:p>
+        </w:tc>
+        <w:tc>
+          <w:tcPr>
+            <w:tcW w:w="3120" w:type="dxa"/>
+            <w:tcBorders>
+              <w:top w:val="dotted" w:sz="8" w:space="0" w:color="000000"/>
+              <w:left w:val="dotted" w:sz="8" w:space="0" w:color="000000"/>
+              <w:bottom w:val="dotted" w:sz="8" w:space="0" w:color="000000"/>
+              <w:insideH w:val="dotted" w:sz="8" w:space="0" w:color="000000"/>
+            </w:tcBorders>
+            <w:shd w:fill="auto" w:val="clear"/>
+            <w:tcMar>
+              <w:left w:w="45" w:type="dxa"/>
+            </w:tcMar>
+            <w:vAlign w:val="center"/>
+          </w:tcPr>
+          <w:p>
+            <w:pPr>
+              <w:pStyle w:val="Zawartotabeli"/>
+              <w:rPr/>
+            </w:pPr>
+            <w:r>
+              <w:rPr/>
+              <w:t>Pole tekstowe „Login”</w:t>
+            </w:r>
+          </w:p>
+        </w:tc>
+        <w:tc>
+          <w:tcPr>
+            <w:tcW w:w="5835" w:type="dxa"/>
+            <w:tcBorders>
+              <w:top w:val="dotted" w:sz="8" w:space="0" w:color="000000"/>
+              <w:left w:val="dotted" w:sz="8" w:space="0" w:color="000000"/>
+              <w:bottom w:val="dotted" w:sz="8" w:space="0" w:color="000000"/>
+              <w:right w:val="dotted" w:sz="8" w:space="0" w:color="000000"/>
+              <w:insideH w:val="dotted" w:sz="8" w:space="0" w:color="000000"/>
+              <w:insideV w:val="dotted" w:sz="8" w:space="0" w:color="000000"/>
+            </w:tcBorders>
+            <w:shd w:fill="auto" w:val="clear"/>
+            <w:tcMar>
+              <w:left w:w="45" w:type="dxa"/>
+            </w:tcMar>
+            <w:vAlign w:val="center"/>
+          </w:tcPr>
+          <w:p>
+            <w:pPr>
+              <w:pStyle w:val="Zawartotabeli"/>
+              <w:rPr/>
+            </w:pPr>
+            <w:r>
+              <w:rPr/>
+              <w:t>Umożliwia wprowadzenie nazwy użytkownika</w:t>
+            </w:r>
+          </w:p>
+        </w:tc>
+      </w:tr>
+      <w:tr>
+        <w:trPr/>
+        <w:tc>
+          <w:tcPr>
+            <w:tcW w:w="450" w:type="dxa"/>
+            <w:tcBorders>
+              <w:left w:val="dotted" w:sz="8" w:space="0" w:color="000000"/>
+              <w:bottom w:val="dotted" w:sz="8" w:space="0" w:color="000000"/>
+              <w:insideH w:val="dotted" w:sz="8" w:space="0" w:color="000000"/>
+            </w:tcBorders>
+            <w:shd w:fill="auto" w:val="clear"/>
+            <w:tcMar>
+              <w:left w:w="45" w:type="dxa"/>
+            </w:tcMar>
+            <w:vAlign w:val="center"/>
+          </w:tcPr>
+          <w:p>
+            <w:pPr>
+              <w:pStyle w:val="Zawartotabeli"/>
+              <w:jc w:val="center"/>
+              <w:rPr/>
+            </w:pPr>
+            <w:r>
+              <w:rPr/>
+              <w:t>2</w:t>
+            </w:r>
+          </w:p>
+        </w:tc>
+        <w:tc>
+          <w:tcPr>
+            <w:tcW w:w="3120" w:type="dxa"/>
+            <w:tcBorders>
+              <w:left w:val="dotted" w:sz="8" w:space="0" w:color="000000"/>
+              <w:bottom w:val="dotted" w:sz="8" w:space="0" w:color="000000"/>
+              <w:insideH w:val="dotted" w:sz="8" w:space="0" w:color="000000"/>
+            </w:tcBorders>
+            <w:shd w:fill="auto" w:val="clear"/>
+            <w:tcMar>
+              <w:left w:w="45" w:type="dxa"/>
+            </w:tcMar>
+            <w:vAlign w:val="center"/>
+          </w:tcPr>
+          <w:p>
+            <w:pPr>
+              <w:pStyle w:val="Zawartotabeli"/>
+              <w:rPr/>
+            </w:pPr>
+            <w:r>
+              <w:rPr/>
+              <w:t>Pole tekstowe „Hasło”</w:t>
+            </w:r>
+          </w:p>
+        </w:tc>
+        <w:tc>
+          <w:tcPr>
+            <w:tcW w:w="5835" w:type="dxa"/>
+            <w:tcBorders>
+              <w:left w:val="dotted" w:sz="8" w:space="0" w:color="000000"/>
+              <w:bottom w:val="dotted" w:sz="8" w:space="0" w:color="000000"/>
+              <w:right w:val="dotted" w:sz="8" w:space="0" w:color="000000"/>
+              <w:insideH w:val="dotted" w:sz="8" w:space="0" w:color="000000"/>
+              <w:insideV w:val="dotted" w:sz="8" w:space="0" w:color="000000"/>
+            </w:tcBorders>
+            <w:shd w:fill="auto" w:val="clear"/>
+            <w:tcMar>
+              <w:left w:w="45" w:type="dxa"/>
+            </w:tcMar>
+            <w:vAlign w:val="center"/>
+          </w:tcPr>
+          <w:p>
+            <w:pPr>
+              <w:pStyle w:val="Zawartotabeli"/>
+              <w:rPr/>
+            </w:pPr>
+            <w:r>
+              <w:rPr/>
+              <w:t>Umożliwia wprowadzenie hasła użytkownika</w:t>
+            </w:r>
+          </w:p>
+        </w:tc>
+      </w:tr>
+      <w:tr>
+        <w:trPr/>
+        <w:tc>
+          <w:tcPr>
+            <w:tcW w:w="450" w:type="dxa"/>
+            <w:tcBorders>
+              <w:left w:val="dotted" w:sz="8" w:space="0" w:color="000000"/>
+              <w:bottom w:val="dotted" w:sz="8" w:space="0" w:color="000000"/>
+              <w:insideH w:val="dotted" w:sz="8" w:space="0" w:color="000000"/>
+            </w:tcBorders>
+            <w:shd w:fill="auto" w:val="clear"/>
+            <w:tcMar>
+              <w:left w:w="45" w:type="dxa"/>
+            </w:tcMar>
+            <w:vAlign w:val="center"/>
+          </w:tcPr>
+          <w:p>
+            <w:pPr>
+              <w:pStyle w:val="Zawartotabeli"/>
+              <w:jc w:val="center"/>
+              <w:rPr/>
+            </w:pPr>
+            <w:r>
+              <w:rPr/>
+              <w:t>3</w:t>
+            </w:r>
+          </w:p>
+        </w:tc>
+        <w:tc>
+          <w:tcPr>
+            <w:tcW w:w="3120" w:type="dxa"/>
+            <w:tcBorders>
+              <w:left w:val="dotted" w:sz="8" w:space="0" w:color="000000"/>
+              <w:bottom w:val="dotted" w:sz="8" w:space="0" w:color="000000"/>
+              <w:insideH w:val="dotted" w:sz="8" w:space="0" w:color="000000"/>
+            </w:tcBorders>
+            <w:shd w:fill="auto" w:val="clear"/>
+            <w:tcMar>
+              <w:left w:w="45" w:type="dxa"/>
+            </w:tcMar>
+            <w:vAlign w:val="center"/>
+          </w:tcPr>
+          <w:p>
+            <w:pPr>
+              <w:pStyle w:val="Zawartotabeli"/>
+              <w:rPr/>
+            </w:pPr>
+            <w:r>
+              <w:rPr/>
+              <w:t>Przycisk „loguj”</w:t>
+            </w:r>
+          </w:p>
+        </w:tc>
+        <w:tc>
+          <w:tcPr>
+            <w:tcW w:w="5835" w:type="dxa"/>
+            <w:tcBorders>
+              <w:left w:val="dotted" w:sz="8" w:space="0" w:color="000000"/>
+              <w:bottom w:val="dotted" w:sz="8" w:space="0" w:color="000000"/>
+              <w:right w:val="dotted" w:sz="8" w:space="0" w:color="000000"/>
+              <w:insideH w:val="dotted" w:sz="8" w:space="0" w:color="000000"/>
+              <w:insideV w:val="dotted" w:sz="8" w:space="0" w:color="000000"/>
+            </w:tcBorders>
+            <w:shd w:fill="auto" w:val="clear"/>
+            <w:tcMar>
+              <w:left w:w="45" w:type="dxa"/>
+            </w:tcMar>
+            <w:vAlign w:val="center"/>
+          </w:tcPr>
+          <w:p>
+            <w:pPr>
+              <w:pStyle w:val="Zawartotabeli"/>
+              <w:rPr/>
+            </w:pPr>
+            <w:r>
+              <w:rPr/>
+              <w:t>Loguje użytkownika do systemu</w:t>
+            </w:r>
+          </w:p>
+        </w:tc>
+      </w:tr>
+      <w:tr>
+        <w:trPr/>
+        <w:tc>
+          <w:tcPr>
+            <w:tcW w:w="450" w:type="dxa"/>
+            <w:tcBorders>
+              <w:left w:val="dotted" w:sz="8" w:space="0" w:color="000000"/>
+              <w:bottom w:val="dotted" w:sz="8" w:space="0" w:color="000000"/>
+              <w:insideH w:val="dotted" w:sz="8" w:space="0" w:color="000000"/>
+            </w:tcBorders>
+            <w:shd w:fill="auto" w:val="clear"/>
+            <w:tcMar>
+              <w:left w:w="45" w:type="dxa"/>
+            </w:tcMar>
+            <w:vAlign w:val="center"/>
+          </w:tcPr>
+          <w:p>
+            <w:pPr>
+              <w:pStyle w:val="Zawartotabeli"/>
+              <w:jc w:val="center"/>
+              <w:rPr/>
+            </w:pPr>
+            <w:r>
+              <w:rPr/>
+              <w:t>4</w:t>
+            </w:r>
+          </w:p>
+        </w:tc>
+        <w:tc>
+          <w:tcPr>
+            <w:tcW w:w="3120" w:type="dxa"/>
+            <w:tcBorders>
+              <w:left w:val="dotted" w:sz="8" w:space="0" w:color="000000"/>
+              <w:bottom w:val="dotted" w:sz="8" w:space="0" w:color="000000"/>
+              <w:insideH w:val="dotted" w:sz="8" w:space="0" w:color="000000"/>
+            </w:tcBorders>
+            <w:shd w:fill="auto" w:val="clear"/>
+            <w:tcMar>
+              <w:left w:w="45" w:type="dxa"/>
+            </w:tcMar>
+            <w:vAlign w:val="center"/>
+          </w:tcPr>
+          <w:p>
+            <w:pPr>
+              <w:pStyle w:val="Zawartotabeli"/>
+              <w:rPr/>
+            </w:pPr>
+            <w:r>
+              <w:rPr/>
+              <w:t>Link „zarejestruj”</w:t>
+            </w:r>
+          </w:p>
+        </w:tc>
+        <w:tc>
+          <w:tcPr>
+            <w:tcW w:w="5835" w:type="dxa"/>
+            <w:tcBorders>
+              <w:left w:val="dotted" w:sz="8" w:space="0" w:color="000000"/>
+              <w:bottom w:val="dotted" w:sz="8" w:space="0" w:color="000000"/>
+              <w:right w:val="dotted" w:sz="8" w:space="0" w:color="000000"/>
+              <w:insideH w:val="dotted" w:sz="8" w:space="0" w:color="000000"/>
+              <w:insideV w:val="dotted" w:sz="8" w:space="0" w:color="000000"/>
+            </w:tcBorders>
+            <w:shd w:fill="auto" w:val="clear"/>
+            <w:tcMar>
+              <w:left w:w="45" w:type="dxa"/>
+            </w:tcMar>
+            <w:vAlign w:val="center"/>
+          </w:tcPr>
+          <w:p>
+            <w:pPr>
+              <w:pStyle w:val="Zawartotabeli"/>
+              <w:rPr/>
+            </w:pPr>
+            <w:r>
+              <w:rPr/>
+              <w:t>Przenosi użytkownika do sekcji rejestracji nowego użytkownika</w:t>
+            </w:r>
+          </w:p>
+        </w:tc>
+      </w:tr>
+      <w:tr>
+        <w:trPr/>
+        <w:tc>
+          <w:tcPr>
+            <w:tcW w:w="450" w:type="dxa"/>
+            <w:tcBorders>
+              <w:left w:val="dotted" w:sz="8" w:space="0" w:color="000000"/>
+              <w:bottom w:val="dotted" w:sz="8" w:space="0" w:color="000000"/>
+              <w:insideH w:val="dotted" w:sz="8" w:space="0" w:color="000000"/>
+            </w:tcBorders>
+            <w:shd w:fill="auto" w:val="clear"/>
+            <w:tcMar>
+              <w:left w:w="45" w:type="dxa"/>
+            </w:tcMar>
+            <w:vAlign w:val="center"/>
+          </w:tcPr>
+          <w:p>
+            <w:pPr>
+              <w:pStyle w:val="Zawartotabeli"/>
+              <w:jc w:val="center"/>
+              <w:rPr/>
+            </w:pPr>
+            <w:r>
+              <w:rPr/>
+              <w:t>5</w:t>
+            </w:r>
+          </w:p>
+        </w:tc>
+        <w:tc>
+          <w:tcPr>
+            <w:tcW w:w="3120" w:type="dxa"/>
+            <w:tcBorders>
+              <w:left w:val="dotted" w:sz="8" w:space="0" w:color="000000"/>
+              <w:bottom w:val="dotted" w:sz="8" w:space="0" w:color="000000"/>
+              <w:insideH w:val="dotted" w:sz="8" w:space="0" w:color="000000"/>
+            </w:tcBorders>
+            <w:shd w:fill="auto" w:val="clear"/>
+            <w:tcMar>
+              <w:left w:w="45" w:type="dxa"/>
+            </w:tcMar>
+            <w:vAlign w:val="center"/>
+          </w:tcPr>
+          <w:p>
+            <w:pPr>
+              <w:pStyle w:val="Zawartotabeli"/>
+              <w:rPr/>
+            </w:pPr>
+            <w:r>
+              <w:rPr/>
+              <w:t>Link „przypomnij hasło”</w:t>
+            </w:r>
+          </w:p>
+        </w:tc>
+        <w:tc>
+          <w:tcPr>
+            <w:tcW w:w="5835" w:type="dxa"/>
+            <w:tcBorders>
+              <w:left w:val="dotted" w:sz="8" w:space="0" w:color="000000"/>
+              <w:bottom w:val="dotted" w:sz="8" w:space="0" w:color="000000"/>
+              <w:right w:val="dotted" w:sz="8" w:space="0" w:color="000000"/>
+              <w:insideH w:val="dotted" w:sz="8" w:space="0" w:color="000000"/>
+              <w:insideV w:val="dotted" w:sz="8" w:space="0" w:color="000000"/>
+            </w:tcBorders>
+            <w:shd w:fill="auto" w:val="clear"/>
+            <w:tcMar>
+              <w:left w:w="45" w:type="dxa"/>
+            </w:tcMar>
+            <w:vAlign w:val="center"/>
+          </w:tcPr>
+          <w:p>
+            <w:pPr>
+              <w:pStyle w:val="Zawartotabeli"/>
+              <w:rPr/>
+            </w:pPr>
+            <w:r>
+              <w:rPr/>
+              <w:t>Przenosi użytkownika do sekcji przypominania nowego hasła</w:t>
+            </w:r>
+          </w:p>
+        </w:tc>
+      </w:tr>
+    </w:tbl>
+    <w:r>
+      <w:br w:type="page"/>
+    </w:r>
+    <w:p>
+      <w:pPr>
+        <w:pStyle w:val="Nagwek2"/>
+        <w:rPr/>
+      </w:pPr>
+      <w:bookmarkStart w:id="18" w:name="__RefHeading___Toc1281_1304392036"/>
+      <w:bookmarkStart w:id="19" w:name="_Toc400017941"/>
+      <w:bookmarkStart w:id="20" w:name="_Toc400017942"/>
+      <w:bookmarkStart w:id="21" w:name="_Toc400017940"/>
+      <w:bookmarkEnd w:id="18"/>
+      <w:bookmarkEnd w:id="19"/>
+      <w:bookmarkEnd w:id="20"/>
+      <w:bookmarkEnd w:id="21"/>
+      <w:r>
+        <w:rPr/>
+        <w:t>2.2. Opisy funkcjonalności</w:t>
+      </w:r>
+    </w:p>
+    <w:p>
+      <w:pPr>
+        <w:pStyle w:val="Nagwek2"/>
+        <w:rPr/>
+      </w:pPr>
+      <w:bookmarkStart w:id="22" w:name="_Toc400017946"/>
+      <w:bookmarkStart w:id="23" w:name="__RefHeading___Toc1338_1603213555"/>
+      <w:bookmarkEnd w:id="22"/>
+      <w:bookmarkEnd w:id="23"/>
+      <w:r>
+        <w:rPr/>
+        <w:tab/>
+        <w:t>2.3 Diagramy UML</w:t>
+      </w:r>
+    </w:p>
+    <w:p>
+      <w:pPr>
+        <w:pStyle w:val="Nagwek3"/>
+        <w:rPr/>
+      </w:pPr>
+      <w:bookmarkStart w:id="24" w:name="_Toc400017947"/>
+      <w:bookmarkStart w:id="25" w:name="__RefHeading___Toc1340_1603213555"/>
+      <w:bookmarkEnd w:id="24"/>
+      <w:bookmarkEnd w:id="25"/>
+      <w:r>
+        <w:rPr/>
+        <w:tab/>
+        <w:tab/>
+        <w:t>2.3.1. Diagram przypadków użycia</w:t>
+      </w:r>
+    </w:p>
+    <w:p>
+      <w:pPr>
+        <w:pStyle w:val="Normal"/>
+        <w:rPr/>
+      </w:pPr>
+      <w:r>
+        <w:rPr/>
+      </w:r>
+    </w:p>
+    <w:p>
+      <w:pPr>
+        <w:pStyle w:val="Normal"/>
+        <w:rPr/>
+      </w:pPr>
+      <w:r>
+        <w:rPr/>
+        <w:drawing>
+          <wp:anchor behindDoc="0" distT="0" distB="127000" distL="0" distR="0" simplePos="0" locked="0" layoutInCell="1" allowOverlap="1" relativeHeight="2">
+            <wp:simplePos x="0" y="0"/>
+            <wp:positionH relativeFrom="column">
+              <wp:align>center</wp:align>
+            </wp:positionH>
+            <wp:positionV relativeFrom="paragraph">
+              <wp:posOffset>635</wp:posOffset>
+            </wp:positionV>
+            <wp:extent cx="5790565" cy="2679700"/>
+            <wp:effectExtent l="0" t="0" r="0" b="0"/>
+            <wp:wrapSquare wrapText="largest"/>
+            <wp:docPr id="10" name="Obraz1" descr=""/>
+            <wp:cNvGraphicFramePr>
+              <a:graphicFrameLocks xmlns:a="http://schemas.openxmlformats.org/drawingml/2006/main" noChangeAspect="1"/>
+            </wp:cNvGraphicFramePr>
+            <a:graphic xmlns:a="http://schemas.openxmlformats.org/drawingml/2006/main">
+              <a:graphicData uri="http://schemas.openxmlformats.org/drawingml/2006/picture">
+                <pic:pic xmlns:pic="http://schemas.openxmlformats.org/drawingml/2006/picture">
+                  <pic:nvPicPr>
+                    <pic:cNvPr id="10" name="Obraz1" descr=""/>
+                    <pic:cNvPicPr>
+                      <a:picLocks noChangeAspect="1" noChangeArrowheads="1"/>
+                    </pic:cNvPicPr>
+                  </pic:nvPicPr>
+                  <pic:blipFill>
+                    <a:blip r:embed="rId5"/>
+                    <a:stretch>
+                      <a:fillRect/>
+                    </a:stretch>
+                  </pic:blipFill>
+                  <pic:spPr bwMode="auto">
+                    <a:xfrm>
+                      <a:off x="0" y="0"/>
+                      <a:ext cx="5790565" cy="2679700"/>
+                    </a:xfrm>
+                    <a:prstGeom prst="rect">
+                      <a:avLst/>
+                    </a:prstGeom>
+                  </pic:spPr>
+                </pic:pic>
+              </a:graphicData>
+            </a:graphic>
+          </wp:anchor>
+        </w:drawing>
+      </w:r>
+    </w:p>
+    <w:p>
+      <w:pPr>
+        <w:pStyle w:val="Nagwek3"/>
+        <w:rPr/>
+      </w:pPr>
+      <w:r>
+        <w:rPr/>
+      </w:r>
+      <w:r>
+        <w:br w:type="page"/>
+      </w:r>
+    </w:p>
+    <w:p>
+      <w:pPr>
+        <w:pStyle w:val="Nagwek3"/>
+        <w:rPr/>
+      </w:pPr>
+      <w:bookmarkStart w:id="26" w:name="_Toc400017948"/>
+      <w:bookmarkStart w:id="27" w:name="__RefHeading___Toc1342_1603213555"/>
+      <w:bookmarkEnd w:id="26"/>
+      <w:bookmarkEnd w:id="27"/>
+      <w:r>
+        <w:rPr/>
+        <w:t>2.3.2  Diagramy aktywności</w:t>
+      </w:r>
+    </w:p>
+    <w:p>
+      <w:pPr>
+        <w:pStyle w:val="Nagwek3"/>
+        <w:rPr/>
+      </w:pPr>
+      <w:bookmarkStart w:id="28" w:name="__RefHeading___Toc1344_1603213555"/>
+      <w:bookmarkEnd w:id="28"/>
+      <w:r>
+        <w:rPr/>
+        <w:tab/>
+        <w:t>2.3.2.1 Zgłoszenie przesyłki</w:t>
+      </w:r>
+    </w:p>
+    <w:p>
+      <w:pPr>
+        <w:pStyle w:val="Normal"/>
+        <w:rPr/>
+      </w:pPr>
+      <w:r>
+        <w:rPr/>
+        <w:drawing>
+          <wp:anchor behindDoc="0" distT="0" distB="0" distL="0" distR="0" simplePos="0" locked="0" layoutInCell="1" allowOverlap="1" relativeHeight="3">
+            <wp:simplePos x="0" y="0"/>
+            <wp:positionH relativeFrom="column">
+              <wp:align>center</wp:align>
+            </wp:positionH>
+            <wp:positionV relativeFrom="paragraph">
+              <wp:posOffset>635</wp:posOffset>
+            </wp:positionV>
+            <wp:extent cx="4001135" cy="7550785"/>
+            <wp:effectExtent l="0" t="0" r="0" b="0"/>
+            <wp:wrapTopAndBottom/>
+            <wp:docPr id="11" name="Obraz2" descr=""/>
+            <wp:cNvGraphicFramePr>
+              <a:graphicFrameLocks xmlns:a="http://schemas.openxmlformats.org/drawingml/2006/main" noChangeAspect="1"/>
+            </wp:cNvGraphicFramePr>
+            <a:graphic xmlns:a="http://schemas.openxmlformats.org/drawingml/2006/main">
+              <a:graphicData uri="http://schemas.openxmlformats.org/drawingml/2006/picture">
+                <pic:pic xmlns:pic="http://schemas.openxmlformats.org/drawingml/2006/picture">
+                  <pic:nvPicPr>
+                    <pic:cNvPr id="11" name="Obraz2" descr=""/>
+                    <pic:cNvPicPr>
+                      <a:picLocks noChangeAspect="1" noChangeArrowheads="1"/>
+                    </pic:cNvPicPr>
+                  </pic:nvPicPr>
+                  <pic:blipFill>
+                    <a:blip r:embed="rId6"/>
+                    <a:stretch>
+                      <a:fillRect/>
+                    </a:stretch>
+                  </pic:blipFill>
+                  <pic:spPr bwMode="auto">
+                    <a:xfrm>
+                      <a:off x="0" y="0"/>
+                      <a:ext cx="4001135" cy="7550785"/>
+                    </a:xfrm>
+                    <a:prstGeom prst="rect">
+                      <a:avLst/>
+                    </a:prstGeom>
+                  </pic:spPr>
+                </pic:pic>
+              </a:graphicData>
+            </a:graphic>
+          </wp:anchor>
+        </w:drawing>
+      </w:r>
+    </w:p>
+    <w:p>
+      <w:pPr>
+        <w:pStyle w:val="Nagwek3"/>
+        <w:rPr/>
+      </w:pPr>
+      <w:bookmarkStart w:id="29" w:name="__RefHeading___Toc1346_1603213555"/>
+      <w:bookmarkEnd w:id="29"/>
+      <w:r>
+        <w:rPr/>
+        <w:tab/>
+        <w:tab/>
+        <w:t>2.3.2.2 Dodanie nowego kuriera</w:t>
+      </w:r>
+    </w:p>
+    <w:p>
+      <w:pPr>
+        <w:pStyle w:val="Nagwek3"/>
+        <w:rPr/>
+      </w:pPr>
+      <w:r>
+        <w:rPr/>
+        <w:drawing>
+          <wp:anchor behindDoc="0" distT="0" distB="0" distL="0" distR="0" simplePos="0" locked="0" layoutInCell="1" allowOverlap="1" relativeHeight="4">
+            <wp:simplePos x="0" y="0"/>
+            <wp:positionH relativeFrom="column">
+              <wp:posOffset>471805</wp:posOffset>
+            </wp:positionH>
+            <wp:positionV relativeFrom="paragraph">
+              <wp:posOffset>257810</wp:posOffset>
+            </wp:positionV>
+            <wp:extent cx="4820285" cy="6281420"/>
+            <wp:effectExtent l="0" t="0" r="0" b="0"/>
+            <wp:wrapTopAndBottom/>
+            <wp:docPr id="12" name="Obraz3" descr=""/>
+            <wp:cNvGraphicFramePr>
+              <a:graphicFrameLocks xmlns:a="http://schemas.openxmlformats.org/drawingml/2006/main" noChangeAspect="1"/>
+            </wp:cNvGraphicFramePr>
+            <a:graphic xmlns:a="http://schemas.openxmlformats.org/drawingml/2006/main">
+              <a:graphicData uri="http://schemas.openxmlformats.org/drawingml/2006/picture">
+                <pic:pic xmlns:pic="http://schemas.openxmlformats.org/drawingml/2006/picture">
+                  <pic:nvPicPr>
+                    <pic:cNvPr id="12" name="Obraz3" descr=""/>
+                    <pic:cNvPicPr>
+                      <a:picLocks noChangeAspect="1" noChangeArrowheads="1"/>
+                    </pic:cNvPicPr>
+                  </pic:nvPicPr>
+                  <pic:blipFill>
+                    <a:blip r:embed="rId7"/>
+                    <a:stretch>
+                      <a:fillRect/>
+                    </a:stretch>
+                  </pic:blipFill>
+                  <pic:spPr bwMode="auto">
+                    <a:xfrm>
+                      <a:off x="0" y="0"/>
+                      <a:ext cx="4820285" cy="6281420"/>
+                    </a:xfrm>
+                    <a:prstGeom prst="rect">
+                      <a:avLst/>
+                    </a:prstGeom>
+                  </pic:spPr>
+                </pic:pic>
+              </a:graphicData>
+            </a:graphic>
+          </wp:anchor>
+        </w:drawing>
+      </w:r>
+    </w:p>
+    <w:p>
+      <w:pPr>
+        <w:pStyle w:val="Nagwek3"/>
+        <w:rPr/>
+      </w:pPr>
+      <w:r>
+        <w:rPr/>
+      </w:r>
+      <w:r>
+        <w:br w:type="page"/>
+      </w:r>
+    </w:p>
+    <w:p>
+      <w:pPr>
+        <w:pStyle w:val="Nagwek3"/>
+        <w:rPr/>
+      </w:pPr>
+      <w:bookmarkStart w:id="30" w:name="__RefHeading___Toc1348_1603213555"/>
+      <w:bookmarkEnd w:id="30"/>
+      <w:r>
+        <w:rPr/>
+        <w:tab/>
+        <w:tab/>
+        <w:tab/>
+        <w:t>2.3.2.3 Oznaczenie na liście odebranej przesyłki</w:t>
+      </w:r>
+    </w:p>
+    <w:p>
+      <w:pPr>
+        <w:pStyle w:val="Nagwek3"/>
+        <w:rPr/>
+      </w:pPr>
+      <w:r>
+        <w:rPr/>
+        <w:drawing>
+          <wp:anchor behindDoc="0" distT="0" distB="0" distL="0" distR="0" simplePos="0" locked="0" layoutInCell="1" allowOverlap="1" relativeHeight="6">
+            <wp:simplePos x="0" y="0"/>
+            <wp:positionH relativeFrom="column">
+              <wp:posOffset>276225</wp:posOffset>
+            </wp:positionH>
+            <wp:positionV relativeFrom="paragraph">
+              <wp:posOffset>324485</wp:posOffset>
+            </wp:positionV>
+            <wp:extent cx="5458460" cy="5666105"/>
+            <wp:effectExtent l="0" t="0" r="0" b="0"/>
+            <wp:wrapTopAndBottom/>
+            <wp:docPr id="13" name="Obraz4" descr=""/>
+            <wp:cNvGraphicFramePr>
+              <a:graphicFrameLocks xmlns:a="http://schemas.openxmlformats.org/drawingml/2006/main" noChangeAspect="1"/>
+            </wp:cNvGraphicFramePr>
+            <a:graphic xmlns:a="http://schemas.openxmlformats.org/drawingml/2006/main">
+              <a:graphicData uri="http://schemas.openxmlformats.org/drawingml/2006/picture">
+                <pic:pic xmlns:pic="http://schemas.openxmlformats.org/drawingml/2006/picture">
+                  <pic:nvPicPr>
+                    <pic:cNvPr id="13" name="Obraz4" descr=""/>
+                    <pic:cNvPicPr>
+                      <a:picLocks noChangeAspect="1" noChangeArrowheads="1"/>
+                    </pic:cNvPicPr>
+                  </pic:nvPicPr>
+                  <pic:blipFill>
+                    <a:blip r:embed="rId8"/>
+                    <a:stretch>
+                      <a:fillRect/>
+                    </a:stretch>
+                  </pic:blipFill>
+                  <pic:spPr bwMode="auto">
+                    <a:xfrm>
+                      <a:off x="0" y="0"/>
+                      <a:ext cx="5458460" cy="5666105"/>
+                    </a:xfrm>
+                    <a:prstGeom prst="rect">
+                      <a:avLst/>
+                    </a:prstGeom>
+                  </pic:spPr>
+                </pic:pic>
+              </a:graphicData>
+            </a:graphic>
+          </wp:anchor>
+        </w:drawing>
+      </w:r>
+    </w:p>
+    <w:p>
+      <w:pPr>
+        <w:pStyle w:val="Nagwek3"/>
+        <w:rPr/>
+      </w:pPr>
+      <w:r>
+        <w:rPr/>
+      </w:r>
+    </w:p>
+    <w:p>
+      <w:pPr>
+        <w:pStyle w:val="Nagwek3"/>
+        <w:rPr/>
+      </w:pPr>
+      <w:r>
+        <w:rPr/>
+      </w:r>
+      <w:r>
+        <w:br w:type="page"/>
+      </w:r>
+    </w:p>
+    <w:p>
+      <w:pPr>
+        <w:pStyle w:val="Nagwek3"/>
+        <w:rPr/>
+      </w:pPr>
+      <w:bookmarkStart w:id="31" w:name="__RefHeading___Toc1350_1603213555"/>
+      <w:bookmarkStart w:id="32" w:name="_Toc400017949"/>
+      <w:bookmarkEnd w:id="31"/>
+      <w:bookmarkEnd w:id="32"/>
+      <w:r>
+        <w:rPr/>
+        <w:t>2.3.4. Diagramy sekwencji</w:t>
+      </w:r>
+    </w:p>
+    <w:p>
+      <w:pPr>
+        <w:pStyle w:val="Nagwek3"/>
+        <w:rPr/>
+      </w:pPr>
+      <w:bookmarkStart w:id="33" w:name="_Toc400017950"/>
+      <w:bookmarkStart w:id="34" w:name="__RefHeading___Toc1352_1603213555"/>
+      <w:bookmarkEnd w:id="33"/>
+      <w:bookmarkEnd w:id="34"/>
+      <w:r>
+        <w:rPr/>
+        <w:t>2.3.5. Diagram obiektów</w:t>
+      </w:r>
+    </w:p>
+    <w:p>
+      <w:pPr>
+        <w:pStyle w:val="Nagwek3"/>
+        <w:rPr/>
+      </w:pPr>
+      <w:bookmarkStart w:id="35" w:name="_Toc400017951"/>
+      <w:bookmarkStart w:id="36" w:name="__RefHeading___Toc1354_1603213555"/>
+      <w:bookmarkEnd w:id="35"/>
+      <w:bookmarkEnd w:id="36"/>
+      <w:r>
+        <w:rPr/>
+        <w:t>2.3.6. Diagram klas</w:t>
+      </w:r>
+    </w:p>
+    <w:p>
+      <w:pPr>
+        <w:pStyle w:val="Nagwek3"/>
+        <w:rPr/>
+      </w:pPr>
+      <w:bookmarkStart w:id="37" w:name="__RefHeading___Toc1356_1603213555"/>
+      <w:bookmarkEnd w:id="37"/>
+      <w:r>
+        <w:rPr/>
+        <w:t>2.3.7 Model danych</w:t>
+      </w:r>
+    </w:p>
+    <w:p>
+      <w:pPr>
+        <w:pStyle w:val="Nagwek3"/>
+        <w:rPr/>
+      </w:pPr>
+      <w:r>
+        <w:rPr/>
+        <w:drawing>
+          <wp:anchor behindDoc="0" distT="0" distB="0" distL="0" distR="0" simplePos="0" locked="0" layoutInCell="1" allowOverlap="1" relativeHeight="5">
+            <wp:simplePos x="0" y="0"/>
+            <wp:positionH relativeFrom="column">
+              <wp:align>center</wp:align>
+            </wp:positionH>
+            <wp:positionV relativeFrom="paragraph">
+              <wp:posOffset>635</wp:posOffset>
+            </wp:positionV>
+            <wp:extent cx="5915025" cy="3874135"/>
+            <wp:effectExtent l="0" t="0" r="0" b="0"/>
+            <wp:wrapSquare wrapText="largest"/>
+            <wp:docPr id="14" name="Obraz5" descr=""/>
+            <wp:cNvGraphicFramePr>
+              <a:graphicFrameLocks xmlns:a="http://schemas.openxmlformats.org/drawingml/2006/main" noChangeAspect="1"/>
+            </wp:cNvGraphicFramePr>
+            <a:graphic xmlns:a="http://schemas.openxmlformats.org/drawingml/2006/main">
+              <a:graphicData uri="http://schemas.openxmlformats.org/drawingml/2006/picture">
+                <pic:pic xmlns:pic="http://schemas.openxmlformats.org/drawingml/2006/picture">
+                  <pic:nvPicPr>
+                    <pic:cNvPr id="14" name="Obraz5" descr=""/>
+                    <pic:cNvPicPr>
+                      <a:picLocks noChangeAspect="1" noChangeArrowheads="1"/>
+                    </pic:cNvPicPr>
+                  </pic:nvPicPr>
+                  <pic:blipFill>
+                    <a:blip r:embed="rId9"/>
+                    <a:stretch>
+                      <a:fillRect/>
+                    </a:stretch>
+                  </pic:blipFill>
+                  <pic:spPr bwMode="auto">
+                    <a:xfrm>
+                      <a:off x="0" y="0"/>
+                      <a:ext cx="5915025" cy="3874135"/>
+                    </a:xfrm>
+                    <a:prstGeom prst="rect">
+                      <a:avLst/>
+                    </a:prstGeom>
+                  </pic:spPr>
+                </pic:pic>
+              </a:graphicData>
+            </a:graphic>
+          </wp:anchor>
+        </w:drawing>
+      </w:r>
+    </w:p>
+    <w:p>
+      <w:pPr>
+        <w:pStyle w:val="Normal"/>
+        <w:rPr/>
+      </w:pPr>
+      <w:r>
+        <w:rPr/>
+      </w:r>
+    </w:p>
+    <w:p>
+      <w:pPr>
+        <w:pStyle w:val="Normal"/>
+        <w:rPr>
+          <w:rFonts w:ascii="Calibri Light" w:hAnsi="Calibri Light" w:eastAsia="" w:cs="" w:asciiTheme="majorHAnsi" w:cstheme="majorBidi" w:eastAsiaTheme="majorEastAsia" w:hAnsiTheme="majorHAnsi"/>
+          <w:b/>
+          <w:b/>
+          <w:bCs/>
+          <w:color w:val="365F91" w:themeColor="accent1" w:themeShade="bf"/>
+          <w:sz w:val="28"/>
+          <w:szCs w:val="28"/>
+          <w:highlight w:val="lightGray"/>
+        </w:rPr>
+      </w:pPr>
+      <w:r>
+        <w:rPr>
+          <w:rFonts w:eastAsia="" w:cs="" w:cstheme="majorBidi" w:eastAsiaTheme="majorEastAsia" w:ascii="Calibri Light" w:hAnsi="Calibri Light"/>
+          <w:b/>
+          <w:bCs/>
+          <w:color w:val="365F91" w:themeColor="accent1" w:themeShade="bf"/>
+          <w:sz w:val="28"/>
+          <w:szCs w:val="28"/>
+          <w:highlight w:val="lightGray"/>
+        </w:rPr>
+      </w:r>
+      <w:r>
+        <w:br w:type="page"/>
+      </w:r>
+    </w:p>
+    <w:p>
+      <w:pPr>
+        <w:pStyle w:val="Nagwek1"/>
+        <w:numPr>
+          <w:ilvl w:val="0"/>
+          <w:numId w:val="2"/>
+        </w:numPr>
+        <w:rPr>
+          <w:rFonts w:ascii="Calibri Light" w:hAnsi="Calibri Light" w:eastAsia="Calibri Light" w:cs="Calibri Light" w:asciiTheme="majorAscii" w:cstheme="majorAscii" w:eastAsiaTheme="majorAscii" w:hAnsiTheme="majorAscii"/>
+          <w:color w:val="365F91" w:themeColor="accent1" w:themeShade="bf" w:themeTint="ff"/>
+          <w:sz w:val="28"/>
+          <w:szCs w:val="28"/>
+        </w:rPr>
+      </w:pPr>
+      <w:bookmarkStart w:id="38" w:name="_Toc400017952"/>
+      <w:bookmarkStart w:id="39" w:name="__RefHeading___Toc1358_1603213555"/>
+      <w:bookmarkEnd w:id="38"/>
+      <w:bookmarkEnd w:id="39"/>
+      <w:r>
+        <w:rPr/>
+        <w:t>Scenariusze testowe</w:t>
+      </w:r>
+    </w:p>
+    <w:p>
+      <w:pPr>
+        <w:pStyle w:val="Normal"/>
+        <w:rPr/>
+      </w:pPr>
+      <w:r>
+        <w:rPr/>
+      </w:r>
+    </w:p>
+    <w:p>
+      <w:pPr>
+        <w:pStyle w:val="Nagwek1"/>
+        <w:numPr>
+          <w:ilvl w:val="0"/>
+          <w:numId w:val="1"/>
+        </w:numPr>
+        <w:rPr>
+          <w:rFonts w:ascii="Calibri Light" w:hAnsi="Calibri Light" w:eastAsia="Calibri Light" w:cs="Calibri Light" w:asciiTheme="majorAscii" w:cstheme="majorAscii" w:eastAsiaTheme="majorAscii" w:hAnsiTheme="majorAscii"/>
+          <w:color w:val="365F91" w:themeColor="accent1" w:themeShade="bf" w:themeTint="ff"/>
+          <w:sz w:val="28"/>
+          <w:szCs w:val="28"/>
+        </w:rPr>
+      </w:pPr>
+      <w:bookmarkStart w:id="40" w:name="_Toc400017953"/>
+      <w:bookmarkStart w:id="41" w:name="__RefHeading___Toc1360_1603213555"/>
+      <w:bookmarkEnd w:id="41"/>
+      <w:r>
+        <w:rPr/>
+        <w:t xml:space="preserve"> </w:t>
+      </w:r>
+      <w:bookmarkEnd w:id="40"/>
+      <w:r>
+        <w:rPr/>
+        <w:t>Plan testów jednostkowych</w:t>
+      </w:r>
+    </w:p>
+    <w:p>
+      <w:pPr>
+        <w:pStyle w:val="Normal"/>
+        <w:widowControl/>
+        <w:bidi w:val="0"/>
+        <w:spacing w:lineRule="auto" w:line="276" w:before="0" w:after="200"/>
+        <w:jc w:val="left"/>
+        <w:rPr/>
+      </w:pPr>
+      <w:r>
+        <w:rPr/>
+      </w:r>
+    </w:p>
     <w:sectPr>
-      <w:footerReference w:type="default" r:id="rId7"/>
+      <w:footerReference w:type="default" r:id="rId10"/>
       <w:type w:val="nextPage"/>
       <w:pgSz w:w="12240" w:h="15840"/>
       <w:pgMar w:left="1417" w:right="1417" w:header="0" w:top="1417" w:footer="720" w:bottom="1417" w:gutter="0"/>
@@ -1524,7 +3891,7 @@
         <w:docPartGallery w:val="Page Numbers (Bottom of Page)"/>
         <w:docPartUnique w:val="true"/>
       </w:docPartObj>
-      <w:id w:val="1391332508"/>
+      <w:id w:val="178166640"/>
     </w:sdtPr>
     <w:sdtContent>
       <w:p>
@@ -1544,7 +3911,7 @@
           <w:fldChar w:fldCharType="separate"/>
         </w:r>
         <w:r>
-          <w:t>8</w:t>
+          <w:t>11</w:t>
         </w:r>
         <w:r>
           <w:fldChar w:fldCharType="end"/>
@@ -3152,6 +5519,28 @@
       <w:szCs w:val="20"/>
     </w:rPr>
   </w:style>
+  <w:style w:type="paragraph" w:styleId="Rysunek">
+    <w:name w:val="Table of Figures"/>
+    <w:basedOn w:val="Podpis"/>
+    <w:pPr/>
+    <w:rPr>
+      <w:sz w:val="16"/>
+    </w:rPr>
+  </w:style>
+  <w:style w:type="paragraph" w:styleId="Zawartotabeli">
+    <w:name w:val="Zawartość tabeli"/>
+    <w:basedOn w:val="Normal"/>
+    <w:qFormat/>
+    <w:pPr/>
+    <w:rPr/>
+  </w:style>
+  <w:style w:type="paragraph" w:styleId="Nagwektabeli">
+    <w:name w:val="Nagłówek tabeli"/>
+    <w:basedOn w:val="Zawartotabeli"/>
+    <w:qFormat/>
+    <w:pPr/>
+    <w:rPr/>
+  </w:style>
   <w:style w:type="numbering" w:styleId="NoList" w:default="1">
     <w:name w:val="No List"/>
     <w:uiPriority w:val="99"/>

</xml_diff>

<commit_message>
Ulepszone Główne okno aplikacji w Projekcie technicznym
</commit_message>
<xml_diff>
--- a/Dokumentacja31E.docx
+++ b/Dokumentacja31E.docx
@@ -92,7 +92,7 @@
           <w:docPartGallery w:val="Table of Contents"/>
           <w:docPartUnique w:val="true"/>
         </w:docPartObj>
-        <w:id w:val="1552713858"/>
+        <w:id w:val="357797949"/>
       </w:sdtPr>
       <w:sdtContent>
         <w:p>
@@ -126,7 +126,8 @@
             <w:r>
               <w:rPr>
                 <w:webHidden/>
-                <w:rStyle w:val="Style"/>
+                <w:rStyle w:val="Czeindeksu"/>
+                <w:vanish w:val="false"/>
               </w:rPr>
               <w:t>Dokumentacja techniczna</w:t>
               <w:tab/>
@@ -146,7 +147,8 @@
             <w:r>
               <w:rPr>
                 <w:webHidden/>
-                <w:rStyle w:val="Style"/>
+                <w:rStyle w:val="Czeindeksu"/>
+                <w:vanish w:val="false"/>
               </w:rPr>
               <w:t>1. Specyfikacja wymagań</w:t>
               <w:tab/>
@@ -166,7 +168,8 @@
             <w:r>
               <w:rPr>
                 <w:webHidden/>
-                <w:rStyle w:val="Style"/>
+                <w:rStyle w:val="Czeindeksu"/>
+                <w:vanish w:val="false"/>
               </w:rPr>
               <w:t>1.1. Definicja produktu</w:t>
               <w:tab/>
@@ -186,7 +189,8 @@
             <w:r>
               <w:rPr>
                 <w:webHidden/>
-                <w:rStyle w:val="Style"/>
+                <w:rStyle w:val="Czeindeksu"/>
+                <w:vanish w:val="false"/>
               </w:rPr>
               <w:t>1.2. Technologia</w:t>
               <w:tab/>
@@ -206,7 +210,8 @@
             <w:r>
               <w:rPr>
                 <w:webHidden/>
-                <w:rStyle w:val="Style"/>
+                <w:rStyle w:val="Czeindeksu"/>
+                <w:vanish w:val="false"/>
               </w:rPr>
               <w:t>1.3. Wymagania funkcjonalne</w:t>
               <w:tab/>
@@ -226,7 +231,8 @@
             <w:r>
               <w:rPr>
                 <w:webHidden/>
-                <w:rStyle w:val="Style"/>
+                <w:rStyle w:val="Czeindeksu"/>
+                <w:vanish w:val="false"/>
               </w:rPr>
               <w:t>2. Projekt techniczny</w:t>
               <w:tab/>
@@ -246,13 +252,14 @@
             <w:r>
               <w:rPr>
                 <w:webHidden/>
-                <w:rStyle w:val="Style"/>
+                <w:rStyle w:val="Czeindeksu"/>
+                <w:vanish w:val="false"/>
               </w:rPr>
               <w:t xml:space="preserve"> </w:t>
             </w:r>
             <w:r>
               <w:rPr>
-                <w:rStyle w:val="Style"/>
+                <w:rStyle w:val="Czeindeksu"/>
               </w:rPr>
               <w:t>2.1 Projekt interfejsu klienta</w:t>
               <w:tab/>
@@ -272,13 +279,14 @@
             <w:r>
               <w:rPr>
                 <w:webHidden/>
-                <w:rStyle w:val="Style"/>
+                <w:rStyle w:val="Czeindeksu"/>
+                <w:vanish w:val="false"/>
               </w:rPr>
               <w:t xml:space="preserve"> </w:t>
             </w:r>
             <w:r>
               <w:rPr>
-                <w:rStyle w:val="Style"/>
+                <w:rStyle w:val="Czeindeksu"/>
               </w:rPr>
               <w:t>2.1.1 Główne okno aplikacji</w:t>
               <w:tab/>
@@ -298,13 +306,14 @@
             <w:r>
               <w:rPr>
                 <w:webHidden/>
-                <w:rStyle w:val="Style"/>
+                <w:rStyle w:val="Czeindeksu"/>
+                <w:vanish w:val="false"/>
               </w:rPr>
               <w:t xml:space="preserve"> </w:t>
             </w:r>
             <w:r>
               <w:rPr>
-                <w:rStyle w:val="Style"/>
+                <w:rStyle w:val="Czeindeksu"/>
               </w:rPr>
               <w:t>2.1.2 Ekran logowania</w:t>
               <w:tab/>
@@ -324,13 +333,14 @@
             <w:r>
               <w:rPr>
                 <w:webHidden/>
-                <w:rStyle w:val="Style"/>
+                <w:rStyle w:val="Czeindeksu"/>
+                <w:vanish w:val="false"/>
               </w:rPr>
               <w:t xml:space="preserve"> </w:t>
             </w:r>
             <w:r>
               <w:rPr>
-                <w:rStyle w:val="Style"/>
+                <w:rStyle w:val="Czeindeksu"/>
               </w:rPr>
               <w:t>2.1.3 Ekran logowania – błędne hasło/login</w:t>
               <w:tab/>
@@ -350,7 +360,8 @@
             <w:r>
               <w:rPr>
                 <w:webHidden/>
-                <w:rStyle w:val="Style"/>
+                <w:rStyle w:val="Czeindeksu"/>
+                <w:vanish w:val="false"/>
               </w:rPr>
               <w:t>2.2. Opisy funkcjonalności</w:t>
               <w:tab/>
@@ -370,13 +381,14 @@
             <w:r>
               <w:rPr>
                 <w:webHidden/>
-                <w:rStyle w:val="Style"/>
+                <w:rStyle w:val="Czeindeksu"/>
+                <w:vanish w:val="false"/>
               </w:rPr>
               <w:t xml:space="preserve"> </w:t>
             </w:r>
             <w:r>
               <w:rPr>
-                <w:rStyle w:val="Style"/>
+                <w:rStyle w:val="Czeindeksu"/>
               </w:rPr>
               <w:t>2.3 Diagramy UML</w:t>
               <w:tab/>
@@ -396,13 +408,14 @@
             <w:r>
               <w:rPr>
                 <w:webHidden/>
-                <w:rStyle w:val="Style"/>
+                <w:rStyle w:val="Czeindeksu"/>
+                <w:vanish w:val="false"/>
               </w:rPr>
               <w:t xml:space="preserve"> </w:t>
             </w:r>
             <w:r>
               <w:rPr>
-                <w:rStyle w:val="Style"/>
+                <w:rStyle w:val="Czeindeksu"/>
               </w:rPr>
               <w:t>2.3.1. Diagram przypadków użycia</w:t>
               <w:tab/>
@@ -422,7 +435,8 @@
             <w:r>
               <w:rPr>
                 <w:webHidden/>
-                <w:rStyle w:val="Style"/>
+                <w:rStyle w:val="Czeindeksu"/>
+                <w:vanish w:val="false"/>
               </w:rPr>
               <w:t>2.3.2 Diagramy aktywności</w:t>
               <w:tab/>
@@ -442,13 +456,14 @@
             <w:r>
               <w:rPr>
                 <w:webHidden/>
-                <w:rStyle w:val="Style"/>
+                <w:rStyle w:val="Czeindeksu"/>
+                <w:vanish w:val="false"/>
               </w:rPr>
               <w:t xml:space="preserve"> </w:t>
             </w:r>
             <w:r>
               <w:rPr>
-                <w:rStyle w:val="Style"/>
+                <w:rStyle w:val="Czeindeksu"/>
               </w:rPr>
               <w:t>2.3.2.1 Zgłoszenie przesyłki</w:t>
               <w:tab/>
@@ -468,13 +483,14 @@
             <w:r>
               <w:rPr>
                 <w:webHidden/>
-                <w:rStyle w:val="Style"/>
+                <w:rStyle w:val="Czeindeksu"/>
+                <w:vanish w:val="false"/>
               </w:rPr>
               <w:t xml:space="preserve"> </w:t>
             </w:r>
             <w:r>
               <w:rPr>
-                <w:rStyle w:val="Style"/>
+                <w:rStyle w:val="Czeindeksu"/>
               </w:rPr>
               <w:t>2.3.2.2 Dodanie nowego kuriera</w:t>
               <w:tab/>
@@ -494,13 +510,14 @@
             <w:r>
               <w:rPr>
                 <w:webHidden/>
-                <w:rStyle w:val="Style"/>
+                <w:rStyle w:val="Czeindeksu"/>
+                <w:vanish w:val="false"/>
               </w:rPr>
               <w:t xml:space="preserve"> </w:t>
             </w:r>
             <w:r>
               <w:rPr>
-                <w:rStyle w:val="Style"/>
+                <w:rStyle w:val="Czeindeksu"/>
               </w:rPr>
               <w:t>2.3.2.3 Oznaczenie na liście odebranej przesyłki</w:t>
               <w:tab/>
@@ -520,7 +537,8 @@
             <w:r>
               <w:rPr>
                 <w:webHidden/>
-                <w:rStyle w:val="Style"/>
+                <w:rStyle w:val="Czeindeksu"/>
+                <w:vanish w:val="false"/>
               </w:rPr>
               <w:t>2.3.4. Diagramy sekwencji</w:t>
               <w:tab/>
@@ -540,7 +558,8 @@
             <w:r>
               <w:rPr>
                 <w:webHidden/>
-                <w:rStyle w:val="Style"/>
+                <w:rStyle w:val="Czeindeksu"/>
+                <w:vanish w:val="false"/>
               </w:rPr>
               <w:t>2.3.5. Diagram obiektów</w:t>
               <w:tab/>
@@ -560,7 +579,8 @@
             <w:r>
               <w:rPr>
                 <w:webHidden/>
-                <w:rStyle w:val="Style"/>
+                <w:rStyle w:val="Czeindeksu"/>
+                <w:vanish w:val="false"/>
               </w:rPr>
               <w:t>2.3.6. Diagram klas</w:t>
               <w:tab/>
@@ -580,7 +600,8 @@
             <w:r>
               <w:rPr>
                 <w:webHidden/>
-                <w:rStyle w:val="Style"/>
+                <w:rStyle w:val="Czeindeksu"/>
+                <w:vanish w:val="false"/>
               </w:rPr>
               <w:t>2.3.7 Model danych</w:t>
               <w:tab/>
@@ -600,7 +621,8 @@
             <w:r>
               <w:rPr>
                 <w:webHidden/>
-                <w:rStyle w:val="Style"/>
+                <w:rStyle w:val="Czeindeksu"/>
+                <w:vanish w:val="false"/>
               </w:rPr>
               <w:t>3.Scenariusze testowe</w:t>
               <w:tab/>
@@ -620,7 +642,8 @@
             <w:r>
               <w:rPr>
                 <w:webHidden/>
-                <w:rStyle w:val="Style"/>
+                <w:rStyle w:val="Czeindeksu"/>
+                <w:vanish w:val="false"/>
               </w:rPr>
               <w:t>4. Plan testów jednostkowych</w:t>
               <w:tab/>
@@ -636,8 +659,8 @@
             <w:pStyle w:val="Nagwek1"/>
             <w:rPr/>
           </w:pPr>
-          <w:bookmarkStart w:id="3" w:name="_Toc400017921"/>
-          <w:bookmarkStart w:id="4" w:name="__RefHeading___Toc1326_1603213555"/>
+          <w:bookmarkStart w:id="3" w:name="__RefHeading___Toc1326_1603213555"/>
+          <w:bookmarkStart w:id="4" w:name="_Toc400017921"/>
           <w:bookmarkEnd w:id="3"/>
           <w:bookmarkEnd w:id="4"/>
           <w:r>
@@ -650,8 +673,8 @@
             <w:pStyle w:val="Nagwek2"/>
             <w:rPr/>
           </w:pPr>
-          <w:bookmarkStart w:id="5" w:name="_Toc400017922"/>
-          <w:bookmarkStart w:id="6" w:name="__RefHeading___Toc1328_1603213555"/>
+          <w:bookmarkStart w:id="5" w:name="__RefHeading___Toc1328_1603213555"/>
+          <w:bookmarkStart w:id="6" w:name="_Toc400017922"/>
           <w:bookmarkEnd w:id="5"/>
           <w:bookmarkEnd w:id="6"/>
           <w:r>
@@ -675,8 +698,8 @@
             <w:pStyle w:val="Nagwek2"/>
             <w:rPr/>
           </w:pPr>
-          <w:bookmarkStart w:id="7" w:name="_Toc400017923"/>
-          <w:bookmarkStart w:id="8" w:name="__RefHeading___Toc1330_1603213555"/>
+          <w:bookmarkStart w:id="7" w:name="__RefHeading___Toc1330_1603213555"/>
+          <w:bookmarkStart w:id="8" w:name="_Toc400017923"/>
           <w:bookmarkEnd w:id="7"/>
           <w:bookmarkEnd w:id="8"/>
           <w:r>
@@ -700,8 +723,8 @@
             <w:pStyle w:val="Nagwek2"/>
             <w:rPr/>
           </w:pPr>
-          <w:bookmarkStart w:id="9" w:name="_Toc400017924"/>
-          <w:bookmarkStart w:id="10" w:name="__RefHeading___Toc1332_1603213555"/>
+          <w:bookmarkStart w:id="9" w:name="__RefHeading___Toc1332_1603213555"/>
+          <w:bookmarkStart w:id="10" w:name="_Toc400017924"/>
           <w:bookmarkEnd w:id="9"/>
           <w:bookmarkEnd w:id="10"/>
           <w:r>
@@ -903,8 +926,8 @@
             <w:pStyle w:val="Nagwek1"/>
             <w:rPr/>
           </w:pPr>
-          <w:bookmarkStart w:id="11" w:name="__RefHeading___Toc1334_1603213555"/>
-          <w:bookmarkStart w:id="12" w:name="_Toc400017925"/>
+          <w:bookmarkStart w:id="11" w:name="_Toc400017925"/>
+          <w:bookmarkStart w:id="12" w:name="__RefHeading___Toc1334_1603213555"/>
           <w:bookmarkEnd w:id="11"/>
           <w:bookmarkEnd w:id="12"/>
           <w:r>
@@ -936,9 +959,6 @@
             <w:rPr/>
             <w:tab/>
             <w:tab/>
-          </w:r>
-          <w:r>
-            <w:rPr/>
             <w:t>2.1.1 Główne okno aplikacji</w:t>
           </w:r>
         </w:p>
@@ -954,197 +974,6 @@
             <w:tab/>
             <w:tab/>
           </w:r>
-          <w:r>
-            <mc:AlternateContent>
-              <mc:Choice Requires="wps">
-                <w:drawing>
-                  <wp:anchor behindDoc="0" distT="0" distB="0" distL="0" distR="0" simplePos="0" locked="0" layoutInCell="1" allowOverlap="1" relativeHeight="11">
-                    <wp:simplePos x="0" y="0"/>
-                    <wp:positionH relativeFrom="column">
-                      <wp:align>center</wp:align>
-                    </wp:positionH>
-                    <wp:positionV relativeFrom="paragraph">
-                      <wp:posOffset>635</wp:posOffset>
-                    </wp:positionV>
-                    <wp:extent cx="3390900" cy="3515360"/>
-                    <wp:effectExtent l="0" t="0" r="0" b="0"/>
-                    <wp:wrapSquare wrapText="largest"/>
-                    <wp:docPr id="1" name="Ramka3"/>
-                    <a:graphic xmlns:a="http://schemas.openxmlformats.org/drawingml/2006/main">
-                      <a:graphicData uri="http://schemas.microsoft.com/office/word/2010/wordprocessingShape">
-                        <wps:wsp>
-                          <wps:cNvSpPr txBox="1"/>
-                          <wps:spPr>
-                            <a:xfrm>
-                              <a:off x="0" y="0"/>
-                              <a:ext cx="3390900" cy="3515360"/>
-                            </a:xfrm>
-                            <a:prstGeom prst="rect"/>
-                          </wps:spPr>
-                          <wps:txbx>
-                            <w:txbxContent>
-                              <w:p>
-                                <w:pPr>
-                                  <w:pStyle w:val="Rysunek"/>
-                                  <w:spacing w:before="120" w:after="120"/>
-                                  <w:rPr/>
-                                </w:pPr>
-                                <w:r>
-                                  <w:rPr/>
-                                  <w:br/>
-                                  <w:t xml:space="preserve">Rysunek </w:t>
-                                  <w:drawing>
-                                    <wp:inline distT="0" distB="0" distL="0" distR="0">
-                                      <wp:extent cx="3390900" cy="3242310"/>
-                                      <wp:effectExtent l="0" t="0" r="0" b="0"/>
-                                      <wp:docPr id="2" name="Obraz7" descr=""/>
-                                      <wp:cNvGraphicFramePr>
-                                        <a:graphicFrameLocks xmlns:a="http://schemas.openxmlformats.org/drawingml/2006/main" noChangeAspect="1"/>
-                                      </wp:cNvGraphicFramePr>
-                                      <a:graphic xmlns:a="http://schemas.openxmlformats.org/drawingml/2006/main">
-                                        <a:graphicData uri="http://schemas.openxmlformats.org/drawingml/2006/picture">
-                                          <pic:pic xmlns:pic="http://schemas.openxmlformats.org/drawingml/2006/picture">
-                                            <pic:nvPicPr>
-                                              <pic:cNvPr id="2" name="Obraz7" descr=""/>
-                                              <pic:cNvPicPr>
-                                                <a:picLocks noChangeAspect="1" noChangeArrowheads="1"/>
-                                              </pic:cNvPicPr>
-                                            </pic:nvPicPr>
-                                            <pic:blipFill>
-                                              <a:blip r:embed="rId2"/>
-                                              <a:stretch>
-                                                <a:fillRect/>
-                                              </a:stretch>
-                                            </pic:blipFill>
-                                            <pic:spPr bwMode="auto">
-                                              <a:xfrm>
-                                                <a:off x="0" y="0"/>
-                                                <a:ext cx="3390900" cy="3242310"/>
-                                              </a:xfrm>
-                                              <a:prstGeom prst="rect">
-                                                <a:avLst/>
-                                              </a:prstGeom>
-                                            </pic:spPr>
-                                          </pic:pic>
-                                        </a:graphicData>
-                                      </a:graphic>
-                                    </wp:inline>
-                                  </w:drawing>
-                                </w:r>
-                                <w:r>
-                                  <w:rPr/>
-                                  <w:fldChar w:fldCharType="begin"/>
-                                </w:r>
-                                <w:r>
-                                  <w:instrText> SEQ Rysunek \* ARABIC </w:instrText>
-                                </w:r>
-                                <w:r>
-                                  <w:fldChar w:fldCharType="separate"/>
-                                </w:r>
-                                <w:r>
-                                  <w:t>1</w:t>
-                                </w:r>
-                                <w:r>
-                                  <w:fldChar w:fldCharType="end"/>
-                                </w:r>
-                                <w:r>
-                                  <w:rPr/>
-                                  <w:t>: Główne okno aplikacji</w:t>
-                                </w:r>
-                              </w:p>
-                            </w:txbxContent>
-                          </wps:txbx>
-                          <wps:bodyPr anchor="t" lIns="0" tIns="0" rIns="0" bIns="0">
-                            <a:noAutofit/>
-                          </wps:bodyPr>
-                        </wps:wsp>
-                      </a:graphicData>
-                    </a:graphic>
-                  </wp:anchor>
-                </w:drawing>
-              </mc:Choice>
-              <mc:Fallback>
-                <w:pict>
-                  <v:rect style="position:absolute;rotation:0;width:267pt;height:276.8pt;mso-wrap-distance-left:0pt;mso-wrap-distance-right:0pt;mso-wrap-distance-top:0pt;mso-wrap-distance-bottom:0pt;margin-top:0pt;mso-position-vertical:top;mso-position-vertical-relative:text;margin-left:101.65pt;mso-position-horizontal:center;mso-position-horizontal-relative:text">
-                    <v:textbox inset="0in,0in,0in,0in">
-                      <w:txbxContent>
-                        <w:p>
-                          <w:pPr>
-                            <w:pStyle w:val="Rysunek"/>
-                            <w:spacing w:before="120" w:after="120"/>
-                            <w:rPr/>
-                          </w:pPr>
-                          <w:r>
-                            <w:rPr/>
-                            <w:br/>
-                            <w:t xml:space="preserve">Rysunek </w:t>
-                            <w:drawing>
-                              <wp:inline distT="0" distB="0" distL="0" distR="0">
-                                <wp:extent cx="3390900" cy="3242310"/>
-                                <wp:effectExtent l="0" t="0" r="0" b="0"/>
-                                <wp:docPr id="3" name="Obraz7" descr=""/>
-                                <wp:cNvGraphicFramePr>
-                                  <a:graphicFrameLocks xmlns:a="http://schemas.openxmlformats.org/drawingml/2006/main" noChangeAspect="1"/>
-                                </wp:cNvGraphicFramePr>
-                                <a:graphic xmlns:a="http://schemas.openxmlformats.org/drawingml/2006/main">
-                                  <a:graphicData uri="http://schemas.openxmlformats.org/drawingml/2006/picture">
-                                    <pic:pic xmlns:pic="http://schemas.openxmlformats.org/drawingml/2006/picture">
-                                      <pic:nvPicPr>
-                                        <pic:cNvPr id="3" name="Obraz7" descr=""/>
-                                        <pic:cNvPicPr>
-                                          <a:picLocks noChangeAspect="1" noChangeArrowheads="1"/>
-                                        </pic:cNvPicPr>
-                                      </pic:nvPicPr>
-                                      <pic:blipFill>
-                                        <a:blip r:embed="rId2"/>
-                                        <a:stretch>
-                                          <a:fillRect/>
-                                        </a:stretch>
-                                      </pic:blipFill>
-                                      <pic:spPr bwMode="auto">
-                                        <a:xfrm>
-                                          <a:off x="0" y="0"/>
-                                          <a:ext cx="3390900" cy="3242310"/>
-                                        </a:xfrm>
-                                        <a:prstGeom prst="rect">
-                                          <a:avLst/>
-                                        </a:prstGeom>
-                                      </pic:spPr>
-                                    </pic:pic>
-                                  </a:graphicData>
-                                </a:graphic>
-                              </wp:inline>
-                            </w:drawing>
-                          </w:r>
-                          <w:r>
-                            <w:rPr/>
-                            <w:fldChar w:fldCharType="begin"/>
-                          </w:r>
-                          <w:r>
-                            <w:instrText> SEQ Rysunek \* ARABIC </w:instrText>
-                          </w:r>
-                          <w:r>
-                            <w:fldChar w:fldCharType="separate"/>
-                          </w:r>
-                          <w:r>
-                            <w:t>1</w:t>
-                          </w:r>
-                          <w:r>
-                            <w:fldChar w:fldCharType="end"/>
-                          </w:r>
-                          <w:r>
-                            <w:rPr/>
-                            <w:t>: Główne okno aplikacji</w:t>
-                          </w:r>
-                        </w:p>
-                      </w:txbxContent>
-                    </v:textbox>
-                    <w10:wrap type="square" side="largest"/>
-                  </v:rect>
-                </w:pict>
-              </mc:Fallback>
-            </mc:AlternateContent>
-          </w:r>
         </w:p>
         <w:p>
           <w:pPr>
@@ -1153,15 +982,51 @@
           </w:pPr>
           <w:r>
             <w:rPr/>
-          </w:r>
-        </w:p>
-        <w:p>
-          <w:pPr>
-            <w:pStyle w:val="Tretekstu"/>
-            <w:rPr/>
-          </w:pPr>
-          <w:r>
-            <w:rPr/>
+            <w:drawing>
+              <wp:anchor behindDoc="0" distT="0" distB="0" distL="0" distR="0" simplePos="0" locked="0" layoutInCell="1" allowOverlap="1" relativeHeight="13">
+                <wp:simplePos x="0" y="0"/>
+                <wp:positionH relativeFrom="column">
+                  <wp:align>center</wp:align>
+                </wp:positionH>
+                <wp:positionV relativeFrom="paragraph">
+                  <wp:posOffset>635</wp:posOffset>
+                </wp:positionV>
+                <wp:extent cx="4484370" cy="2830830"/>
+                <wp:effectExtent l="0" t="0" r="0" b="0"/>
+                <wp:wrapSquare wrapText="largest"/>
+                <wp:docPr id="1" name="Obraz7" descr=""/>
+                <wp:cNvGraphicFramePr>
+                  <a:graphicFrameLocks xmlns:a="http://schemas.openxmlformats.org/drawingml/2006/main" noChangeAspect="1"/>
+                </wp:cNvGraphicFramePr>
+                <a:graphic xmlns:a="http://schemas.openxmlformats.org/drawingml/2006/main">
+                  <a:graphicData uri="http://schemas.openxmlformats.org/drawingml/2006/picture">
+                    <pic:pic xmlns:pic="http://schemas.openxmlformats.org/drawingml/2006/picture">
+                      <pic:nvPicPr>
+                        <pic:cNvPr id="1" name="Obraz7" descr=""/>
+                        <pic:cNvPicPr>
+                          <a:picLocks noChangeAspect="1" noChangeArrowheads="1"/>
+                        </pic:cNvPicPr>
+                      </pic:nvPicPr>
+                      <pic:blipFill>
+                        <a:blip r:embed="rId2"/>
+                        <a:stretch>
+                          <a:fillRect/>
+                        </a:stretch>
+                      </pic:blipFill>
+                      <pic:spPr bwMode="auto">
+                        <a:xfrm>
+                          <a:off x="0" y="0"/>
+                          <a:ext cx="4484370" cy="2830830"/>
+                        </a:xfrm>
+                        <a:prstGeom prst="rect">
+                          <a:avLst/>
+                        </a:prstGeom>
+                      </pic:spPr>
+                    </pic:pic>
+                  </a:graphicData>
+                </a:graphic>
+              </wp:anchor>
+            </w:drawing>
           </w:r>
         </w:p>
         <w:p>
@@ -1260,14 +1125,14 @@
       <w:tblPr>
         <w:tblW w:w="9405" w:type="dxa"/>
         <w:jc w:val="left"/>
-        <w:tblInd w:w="55" w:type="dxa"/>
+        <w:tblInd w:w="46" w:type="dxa"/>
         <w:tblBorders>
-          <w:top w:val="dotted" w:sz="8" w:space="0" w:color="000000"/>
-          <w:left w:val="dotted" w:sz="8" w:space="0" w:color="000000"/>
+          <w:top w:val="dotted" w:sz="8" w:space="0" w:color="000001"/>
+          <w:left w:val="dotted" w:sz="8" w:space="0" w:color="000001"/>
         </w:tblBorders>
         <w:tblCellMar>
           <w:top w:w="55" w:type="dxa"/>
-          <w:left w:w="45" w:type="dxa"/>
+          <w:left w:w="35" w:type="dxa"/>
           <w:bottom w:w="55" w:type="dxa"/>
           <w:right w:w="55" w:type="dxa"/>
         </w:tblCellMar>
@@ -1283,12 +1148,12 @@
           <w:tcPr>
             <w:tcW w:w="450" w:type="dxa"/>
             <w:tcBorders>
-              <w:top w:val="dotted" w:sz="8" w:space="0" w:color="000000"/>
-              <w:left w:val="dotted" w:sz="8" w:space="0" w:color="000000"/>
+              <w:top w:val="dotted" w:sz="8" w:space="0" w:color="000001"/>
+              <w:left w:val="dotted" w:sz="8" w:space="0" w:color="000001"/>
             </w:tcBorders>
             <w:shd w:fill="auto" w:val="clear"/>
             <w:tcMar>
-              <w:left w:w="45" w:type="dxa"/>
+              <w:left w:w="35" w:type="dxa"/>
             </w:tcMar>
             <w:vAlign w:val="center"/>
           </w:tcPr>
@@ -1308,12 +1173,12 @@
           <w:tcPr>
             <w:tcW w:w="3120" w:type="dxa"/>
             <w:tcBorders>
-              <w:top w:val="dotted" w:sz="8" w:space="0" w:color="000000"/>
-              <w:left w:val="dotted" w:sz="8" w:space="0" w:color="000000"/>
+              <w:top w:val="dotted" w:sz="8" w:space="0" w:color="000001"/>
+              <w:left w:val="dotted" w:sz="8" w:space="0" w:color="000001"/>
             </w:tcBorders>
             <w:shd w:fill="auto" w:val="clear"/>
             <w:tcMar>
-              <w:left w:w="45" w:type="dxa"/>
+              <w:left w:w="35" w:type="dxa"/>
             </w:tcMar>
             <w:vAlign w:val="center"/>
           </w:tcPr>
@@ -1332,14 +1197,14 @@
           <w:tcPr>
             <w:tcW w:w="5835" w:type="dxa"/>
             <w:tcBorders>
-              <w:top w:val="dotted" w:sz="8" w:space="0" w:color="000000"/>
-              <w:left w:val="dotted" w:sz="8" w:space="0" w:color="000000"/>
-              <w:right w:val="dotted" w:sz="8" w:space="0" w:color="000000"/>
-              <w:insideV w:val="dotted" w:sz="8" w:space="0" w:color="000000"/>
+              <w:top w:val="dotted" w:sz="8" w:space="0" w:color="000001"/>
+              <w:left w:val="dotted" w:sz="8" w:space="0" w:color="000001"/>
+              <w:right w:val="dotted" w:sz="8" w:space="0" w:color="000001"/>
+              <w:insideV w:val="dotted" w:sz="8" w:space="0" w:color="000001"/>
             </w:tcBorders>
             <w:shd w:fill="auto" w:val="clear"/>
             <w:tcMar>
-              <w:left w:w="45" w:type="dxa"/>
+              <w:left w:w="35" w:type="dxa"/>
             </w:tcMar>
             <w:vAlign w:val="center"/>
           </w:tcPr>
@@ -1360,11 +1225,11 @@
           <w:tcPr>
             <w:tcW w:w="450" w:type="dxa"/>
             <w:tcBorders>
-              <w:left w:val="dotted" w:sz="8" w:space="0" w:color="000000"/>
+              <w:left w:val="dotted" w:sz="8" w:space="0" w:color="000001"/>
             </w:tcBorders>
             <w:shd w:fill="auto" w:val="clear"/>
             <w:tcMar>
-              <w:left w:w="45" w:type="dxa"/>
+              <w:left w:w="35" w:type="dxa"/>
             </w:tcMar>
             <w:vAlign w:val="center"/>
           </w:tcPr>
@@ -1384,11 +1249,11 @@
           <w:tcPr>
             <w:tcW w:w="3120" w:type="dxa"/>
             <w:tcBorders>
-              <w:left w:val="dotted" w:sz="8" w:space="0" w:color="000000"/>
+              <w:left w:val="dotted" w:sz="8" w:space="0" w:color="000001"/>
             </w:tcBorders>
             <w:shd w:fill="auto" w:val="clear"/>
             <w:tcMar>
-              <w:left w:w="45" w:type="dxa"/>
+              <w:left w:w="35" w:type="dxa"/>
             </w:tcMar>
             <w:vAlign w:val="center"/>
           </w:tcPr>
@@ -1399,7 +1264,7 @@
             </w:pPr>
             <w:r>
               <w:rPr/>
-              <w:t>Zakładka „strona główna”</w:t>
+              <w:t>Link „zaloguj”</w:t>
             </w:r>
           </w:p>
         </w:tc>
@@ -1407,13 +1272,13 @@
           <w:tcPr>
             <w:tcW w:w="5835" w:type="dxa"/>
             <w:tcBorders>
-              <w:left w:val="dotted" w:sz="8" w:space="0" w:color="000000"/>
-              <w:right w:val="dotted" w:sz="8" w:space="0" w:color="000000"/>
-              <w:insideV w:val="dotted" w:sz="8" w:space="0" w:color="000000"/>
+              <w:left w:val="dotted" w:sz="8" w:space="0" w:color="000001"/>
+              <w:right w:val="dotted" w:sz="8" w:space="0" w:color="000001"/>
+              <w:insideV w:val="dotted" w:sz="8" w:space="0" w:color="000001"/>
             </w:tcBorders>
             <w:shd w:fill="auto" w:val="clear"/>
             <w:tcMar>
-              <w:left w:w="45" w:type="dxa"/>
+              <w:left w:w="35" w:type="dxa"/>
             </w:tcMar>
             <w:vAlign w:val="center"/>
           </w:tcPr>
@@ -1424,7 +1289,7 @@
             </w:pPr>
             <w:r>
               <w:rPr/>
-              <w:t>Przenosi użytkownika na stronę główną</w:t>
+              <w:t>Przenosi użytkownika do strony logowania</w:t>
             </w:r>
           </w:p>
         </w:tc>
@@ -1435,11 +1300,11 @@
           <w:tcPr>
             <w:tcW w:w="450" w:type="dxa"/>
             <w:tcBorders>
-              <w:left w:val="dotted" w:sz="8" w:space="0" w:color="000000"/>
+              <w:left w:val="dotted" w:sz="8" w:space="0" w:color="000001"/>
             </w:tcBorders>
             <w:shd w:fill="auto" w:val="clear"/>
             <w:tcMar>
-              <w:left w:w="45" w:type="dxa"/>
+              <w:left w:w="35" w:type="dxa"/>
             </w:tcMar>
             <w:vAlign w:val="center"/>
           </w:tcPr>
@@ -1459,11 +1324,11 @@
           <w:tcPr>
             <w:tcW w:w="3120" w:type="dxa"/>
             <w:tcBorders>
-              <w:left w:val="dotted" w:sz="8" w:space="0" w:color="000000"/>
+              <w:left w:val="dotted" w:sz="8" w:space="0" w:color="000001"/>
             </w:tcBorders>
             <w:shd w:fill="auto" w:val="clear"/>
             <w:tcMar>
-              <w:left w:w="45" w:type="dxa"/>
+              <w:left w:w="35" w:type="dxa"/>
             </w:tcMar>
             <w:vAlign w:val="center"/>
           </w:tcPr>
@@ -1474,7 +1339,7 @@
             </w:pPr>
             <w:r>
               <w:rPr/>
-              <w:t>Zakładka „oferta”</w:t>
+              <w:t>Link „zarejestruj”</w:t>
             </w:r>
           </w:p>
         </w:tc>
@@ -1482,13 +1347,13 @@
           <w:tcPr>
             <w:tcW w:w="5835" w:type="dxa"/>
             <w:tcBorders>
-              <w:left w:val="dotted" w:sz="8" w:space="0" w:color="000000"/>
-              <w:right w:val="dotted" w:sz="8" w:space="0" w:color="000000"/>
-              <w:insideV w:val="dotted" w:sz="8" w:space="0" w:color="000000"/>
+              <w:left w:val="dotted" w:sz="8" w:space="0" w:color="000001"/>
+              <w:right w:val="dotted" w:sz="8" w:space="0" w:color="000001"/>
+              <w:insideV w:val="dotted" w:sz="8" w:space="0" w:color="000001"/>
             </w:tcBorders>
             <w:shd w:fill="auto" w:val="clear"/>
             <w:tcMar>
-              <w:left w:w="45" w:type="dxa"/>
+              <w:left w:w="35" w:type="dxa"/>
             </w:tcMar>
             <w:vAlign w:val="center"/>
           </w:tcPr>
@@ -1499,7 +1364,7 @@
             </w:pPr>
             <w:r>
               <w:rPr/>
-              <w:t>Przenosi użytkownika na stronę z ofertą strony</w:t>
+              <w:t>Przenosi użytkownika do strony rejestracji</w:t>
             </w:r>
           </w:p>
         </w:tc>
@@ -1510,11 +1375,11 @@
           <w:tcPr>
             <w:tcW w:w="450" w:type="dxa"/>
             <w:tcBorders>
-              <w:left w:val="dotted" w:sz="8" w:space="0" w:color="000000"/>
+              <w:left w:val="dotted" w:sz="8" w:space="0" w:color="000001"/>
             </w:tcBorders>
             <w:shd w:fill="auto" w:val="clear"/>
             <w:tcMar>
-              <w:left w:w="45" w:type="dxa"/>
+              <w:left w:w="35" w:type="dxa"/>
             </w:tcMar>
             <w:vAlign w:val="center"/>
           </w:tcPr>
@@ -1534,11 +1399,11 @@
           <w:tcPr>
             <w:tcW w:w="3120" w:type="dxa"/>
             <w:tcBorders>
-              <w:left w:val="dotted" w:sz="8" w:space="0" w:color="000000"/>
+              <w:left w:val="dotted" w:sz="8" w:space="0" w:color="000001"/>
             </w:tcBorders>
             <w:shd w:fill="auto" w:val="clear"/>
             <w:tcMar>
-              <w:left w:w="45" w:type="dxa"/>
+              <w:left w:w="35" w:type="dxa"/>
             </w:tcMar>
             <w:vAlign w:val="center"/>
           </w:tcPr>
@@ -1549,7 +1414,7 @@
             </w:pPr>
             <w:r>
               <w:rPr/>
-              <w:t>Zakładka „kontakt”</w:t>
+              <w:t>Pole „wyszukaj”</w:t>
             </w:r>
           </w:p>
         </w:tc>
@@ -1557,13 +1422,13 @@
           <w:tcPr>
             <w:tcW w:w="5835" w:type="dxa"/>
             <w:tcBorders>
-              <w:left w:val="dotted" w:sz="8" w:space="0" w:color="000000"/>
-              <w:right w:val="dotted" w:sz="8" w:space="0" w:color="000000"/>
-              <w:insideV w:val="dotted" w:sz="8" w:space="0" w:color="000000"/>
+              <w:left w:val="dotted" w:sz="8" w:space="0" w:color="000001"/>
+              <w:right w:val="dotted" w:sz="8" w:space="0" w:color="000001"/>
+              <w:insideV w:val="dotted" w:sz="8" w:space="0" w:color="000001"/>
             </w:tcBorders>
             <w:shd w:fill="auto" w:val="clear"/>
             <w:tcMar>
-              <w:left w:w="45" w:type="dxa"/>
+              <w:left w:w="35" w:type="dxa"/>
             </w:tcMar>
             <w:vAlign w:val="center"/>
           </w:tcPr>
@@ -1574,7 +1439,7 @@
             </w:pPr>
             <w:r>
               <w:rPr/>
-              <w:t>Przenosi użytkownika na stronę z kontaktem do administratorów strony</w:t>
+              <w:t>Umożliwia przeszukanie zawartości strony po wpisanej frazie</w:t>
             </w:r>
           </w:p>
         </w:tc>
@@ -1585,11 +1450,11 @@
           <w:tcPr>
             <w:tcW w:w="450" w:type="dxa"/>
             <w:tcBorders>
-              <w:left w:val="dotted" w:sz="8" w:space="0" w:color="000000"/>
+              <w:left w:val="dotted" w:sz="8" w:space="0" w:color="000001"/>
             </w:tcBorders>
             <w:shd w:fill="auto" w:val="clear"/>
             <w:tcMar>
-              <w:left w:w="45" w:type="dxa"/>
+              <w:left w:w="35" w:type="dxa"/>
             </w:tcMar>
             <w:vAlign w:val="center"/>
           </w:tcPr>
@@ -1609,11 +1474,11 @@
           <w:tcPr>
             <w:tcW w:w="3120" w:type="dxa"/>
             <w:tcBorders>
-              <w:left w:val="dotted" w:sz="8" w:space="0" w:color="000000"/>
+              <w:left w:val="dotted" w:sz="8" w:space="0" w:color="000001"/>
             </w:tcBorders>
             <w:shd w:fill="auto" w:val="clear"/>
             <w:tcMar>
-              <w:left w:w="45" w:type="dxa"/>
+              <w:left w:w="35" w:type="dxa"/>
             </w:tcMar>
             <w:vAlign w:val="center"/>
           </w:tcPr>
@@ -1624,7 +1489,7 @@
             </w:pPr>
             <w:r>
               <w:rPr/>
-              <w:t>Zakładka „logowanie”</w:t>
+              <w:t>Menu rozwijane</w:t>
             </w:r>
           </w:p>
         </w:tc>
@@ -1632,13 +1497,13 @@
           <w:tcPr>
             <w:tcW w:w="5835" w:type="dxa"/>
             <w:tcBorders>
-              <w:left w:val="dotted" w:sz="8" w:space="0" w:color="000000"/>
-              <w:right w:val="dotted" w:sz="8" w:space="0" w:color="000000"/>
-              <w:insideV w:val="dotted" w:sz="8" w:space="0" w:color="000000"/>
+              <w:left w:val="dotted" w:sz="8" w:space="0" w:color="000001"/>
+              <w:right w:val="dotted" w:sz="8" w:space="0" w:color="000001"/>
+              <w:insideV w:val="dotted" w:sz="8" w:space="0" w:color="000001"/>
             </w:tcBorders>
             <w:shd w:fill="auto" w:val="clear"/>
             <w:tcMar>
-              <w:left w:w="45" w:type="dxa"/>
+              <w:left w:w="35" w:type="dxa"/>
             </w:tcMar>
             <w:vAlign w:val="center"/>
           </w:tcPr>
@@ -1649,7 +1514,7 @@
             </w:pPr>
             <w:r>
               <w:rPr/>
-              <w:t>Przenosi użytkownika na stronę z logowaniem</w:t>
+              <w:t>Umożliwia użytkownikowi wybranie języka strony</w:t>
             </w:r>
           </w:p>
         </w:tc>
@@ -1660,13 +1525,11 @@
           <w:tcPr>
             <w:tcW w:w="450" w:type="dxa"/>
             <w:tcBorders>
-              <w:left w:val="dotted" w:sz="8" w:space="0" w:color="000000"/>
-              <w:bottom w:val="dotted" w:sz="8" w:space="0" w:color="000000"/>
-              <w:insideH w:val="dotted" w:sz="8" w:space="0" w:color="000000"/>
+              <w:left w:val="dotted" w:sz="8" w:space="0" w:color="000001"/>
             </w:tcBorders>
             <w:shd w:fill="auto" w:val="clear"/>
             <w:tcMar>
-              <w:left w:w="45" w:type="dxa"/>
+              <w:left w:w="35" w:type="dxa"/>
             </w:tcMar>
             <w:vAlign w:val="center"/>
           </w:tcPr>
@@ -1686,13 +1549,11 @@
           <w:tcPr>
             <w:tcW w:w="3120" w:type="dxa"/>
             <w:tcBorders>
-              <w:left w:val="dotted" w:sz="8" w:space="0" w:color="000000"/>
-              <w:bottom w:val="dotted" w:sz="8" w:space="0" w:color="000000"/>
-              <w:insideH w:val="dotted" w:sz="8" w:space="0" w:color="000000"/>
+              <w:left w:val="dotted" w:sz="8" w:space="0" w:color="000001"/>
             </w:tcBorders>
             <w:shd w:fill="auto" w:val="clear"/>
             <w:tcMar>
-              <w:left w:w="45" w:type="dxa"/>
+              <w:left w:w="35" w:type="dxa"/>
             </w:tcMar>
             <w:vAlign w:val="center"/>
           </w:tcPr>
@@ -1703,7 +1564,7 @@
             </w:pPr>
             <w:r>
               <w:rPr/>
-              <w:t>Sekcja „informacje”</w:t>
+              <w:t>Menu nawigacyjne</w:t>
             </w:r>
           </w:p>
         </w:tc>
@@ -1711,15 +1572,13 @@
           <w:tcPr>
             <w:tcW w:w="5835" w:type="dxa"/>
             <w:tcBorders>
-              <w:left w:val="dotted" w:sz="8" w:space="0" w:color="000000"/>
-              <w:bottom w:val="dotted" w:sz="8" w:space="0" w:color="000000"/>
-              <w:right w:val="dotted" w:sz="8" w:space="0" w:color="000000"/>
-              <w:insideH w:val="dotted" w:sz="8" w:space="0" w:color="000000"/>
-              <w:insideV w:val="dotted" w:sz="8" w:space="0" w:color="000000"/>
+              <w:left w:val="dotted" w:sz="8" w:space="0" w:color="000001"/>
+              <w:right w:val="dotted" w:sz="8" w:space="0" w:color="000001"/>
+              <w:insideV w:val="dotted" w:sz="8" w:space="0" w:color="000001"/>
             </w:tcBorders>
             <w:shd w:fill="auto" w:val="clear"/>
             <w:tcMar>
-              <w:left w:w="45" w:type="dxa"/>
+              <w:left w:w="35" w:type="dxa"/>
             </w:tcMar>
             <w:vAlign w:val="center"/>
           </w:tcPr>
@@ -1730,7 +1589,157 @@
             </w:pPr>
             <w:r>
               <w:rPr/>
-              <w:t>Sekcja z informacjami o usłudze</w:t>
+              <w:t>Po wybraniu zakładki przenosi użytkownika do odpowiedniej podstrony</w:t>
+            </w:r>
+          </w:p>
+        </w:tc>
+      </w:tr>
+      <w:tr>
+        <w:trPr/>
+        <w:tc>
+          <w:tcPr>
+            <w:tcW w:w="450" w:type="dxa"/>
+            <w:tcBorders>
+              <w:left w:val="dotted" w:sz="8" w:space="0" w:color="000001"/>
+            </w:tcBorders>
+            <w:shd w:fill="auto" w:val="clear"/>
+            <w:tcMar>
+              <w:left w:w="35" w:type="dxa"/>
+            </w:tcMar>
+            <w:vAlign w:val="center"/>
+          </w:tcPr>
+          <w:p>
+            <w:pPr>
+              <w:pStyle w:val="Zawartotabeli"/>
+              <w:jc w:val="center"/>
+              <w:rPr/>
+            </w:pPr>
+            <w:r>
+              <w:rPr/>
+              <w:t>7</w:t>
+            </w:r>
+          </w:p>
+        </w:tc>
+        <w:tc>
+          <w:tcPr>
+            <w:tcW w:w="3120" w:type="dxa"/>
+            <w:tcBorders>
+              <w:left w:val="dotted" w:sz="8" w:space="0" w:color="000001"/>
+            </w:tcBorders>
+            <w:shd w:fill="auto" w:val="clear"/>
+            <w:tcMar>
+              <w:left w:w="35" w:type="dxa"/>
+            </w:tcMar>
+            <w:vAlign w:val="center"/>
+          </w:tcPr>
+          <w:p>
+            <w:pPr>
+              <w:pStyle w:val="Zawartotabeli"/>
+              <w:rPr/>
+            </w:pPr>
+            <w:r>
+              <w:rPr/>
+              <w:t>Lista z lokalizacjami</w:t>
+            </w:r>
+          </w:p>
+        </w:tc>
+        <w:tc>
+          <w:tcPr>
+            <w:tcW w:w="5835" w:type="dxa"/>
+            <w:tcBorders>
+              <w:left w:val="dotted" w:sz="8" w:space="0" w:color="000001"/>
+              <w:right w:val="dotted" w:sz="8" w:space="0" w:color="000001"/>
+              <w:insideV w:val="dotted" w:sz="8" w:space="0" w:color="000001"/>
+            </w:tcBorders>
+            <w:shd w:fill="auto" w:val="clear"/>
+            <w:tcMar>
+              <w:left w:w="35" w:type="dxa"/>
+            </w:tcMar>
+            <w:vAlign w:val="center"/>
+          </w:tcPr>
+          <w:p>
+            <w:pPr>
+              <w:pStyle w:val="Zawartotabeli"/>
+              <w:rPr/>
+            </w:pPr>
+            <w:r>
+              <w:rPr/>
+              <w:t>Wyświetla listę z lokalizacjami, w których można odebrać/wysłać paczkę</w:t>
+            </w:r>
+          </w:p>
+        </w:tc>
+      </w:tr>
+      <w:tr>
+        <w:trPr/>
+        <w:tc>
+          <w:tcPr>
+            <w:tcW w:w="450" w:type="dxa"/>
+            <w:tcBorders>
+              <w:left w:val="dotted" w:sz="8" w:space="0" w:color="000001"/>
+            </w:tcBorders>
+            <w:shd w:fill="auto" w:val="clear"/>
+            <w:tcMar>
+              <w:left w:w="35" w:type="dxa"/>
+            </w:tcMar>
+            <w:vAlign w:val="center"/>
+          </w:tcPr>
+          <w:p>
+            <w:pPr>
+              <w:pStyle w:val="Zawartotabeli"/>
+              <w:jc w:val="center"/>
+              <w:rPr/>
+            </w:pPr>
+            <w:r>
+              <w:rPr/>
+              <w:t>8</w:t>
+            </w:r>
+          </w:p>
+        </w:tc>
+        <w:tc>
+          <w:tcPr>
+            <w:tcW w:w="3120" w:type="dxa"/>
+            <w:tcBorders>
+              <w:left w:val="dotted" w:sz="8" w:space="0" w:color="000001"/>
+            </w:tcBorders>
+            <w:shd w:fill="auto" w:val="clear"/>
+            <w:tcMar>
+              <w:left w:w="35" w:type="dxa"/>
+            </w:tcMar>
+            <w:vAlign w:val="center"/>
+          </w:tcPr>
+          <w:p>
+            <w:pPr>
+              <w:pStyle w:val="Zawartotabeli"/>
+              <w:rPr/>
+            </w:pPr>
+            <w:r>
+              <w:rPr/>
+              <w:t>Sekcja informacji</w:t>
+            </w:r>
+          </w:p>
+        </w:tc>
+        <w:tc>
+          <w:tcPr>
+            <w:tcW w:w="5835" w:type="dxa"/>
+            <w:tcBorders>
+              <w:left w:val="dotted" w:sz="8" w:space="0" w:color="000001"/>
+              <w:right w:val="dotted" w:sz="8" w:space="0" w:color="000001"/>
+              <w:insideV w:val="dotted" w:sz="8" w:space="0" w:color="000001"/>
+            </w:tcBorders>
+            <w:shd w:fill="auto" w:val="clear"/>
+            <w:tcMar>
+              <w:left w:w="35" w:type="dxa"/>
+            </w:tcMar>
+            <w:vAlign w:val="center"/>
+          </w:tcPr>
+          <w:p>
+            <w:pPr>
+              <w:pStyle w:val="Zawartotabeli"/>
+              <w:rPr/>
+            </w:pPr>
+            <w:r>
+              <w:rPr/>
+              <w:t>Sekcja zawierająca dodatkowe informacje lub aktualizacje związane z usługą</w:t>
             </w:r>
           </w:p>
         </w:tc>
@@ -1779,8 +1788,6 @@
       </w:pPr>
       <w:r>
         <w:rPr/>
-      </w:r>
-      <w:r>
         <mc:AlternateContent>
           <mc:Choice Requires="wps">
             <w:drawing>
@@ -1792,26 +1799,38 @@
                 <wp:positionV relativeFrom="paragraph">
                   <wp:posOffset>635</wp:posOffset>
                 </wp:positionV>
-                <wp:extent cx="3006090" cy="3074670"/>
+                <wp:extent cx="3006725" cy="3075305"/>
                 <wp:effectExtent l="0" t="0" r="0" b="0"/>
                 <wp:wrapSquare wrapText="largest"/>
-                <wp:docPr id="4" name="Ramka1"/>
+                <wp:docPr id="2" name="Ramka1"/>
                 <a:graphic xmlns:a="http://schemas.openxmlformats.org/drawingml/2006/main">
                   <a:graphicData uri="http://schemas.microsoft.com/office/word/2010/wordprocessingShape">
                     <wps:wsp>
-                      <wps:cNvSpPr txBox="1"/>
+                      <wps:cNvSpPr/>
                       <wps:spPr>
                         <a:xfrm>
                           <a:off x="0" y="0"/>
-                          <a:ext cx="3006090" cy="3074670"/>
+                          <a:ext cx="3006000" cy="3074760"/>
                         </a:xfrm>
-                        <a:prstGeom prst="rect"/>
+                        <a:prstGeom prst="rect">
+                          <a:avLst/>
+                        </a:prstGeom>
+                        <a:noFill/>
+                        <a:ln>
+                          <a:noFill/>
+                        </a:ln>
                       </wps:spPr>
+                      <wps:style>
+                        <a:lnRef idx="0"/>
+                        <a:fillRef idx="0"/>
+                        <a:effectRef idx="0"/>
+                        <a:fontRef idx="minor"/>
+                      </wps:style>
                       <wps:txbx>
                         <w:txbxContent>
                           <w:p>
                             <w:pPr>
-                              <w:pStyle w:val="Rysunek"/>
+                              <w:pStyle w:val="TableofFigures"/>
                               <w:spacing w:before="120" w:after="120"/>
                               <w:rPr/>
                             </w:pPr>
@@ -1821,7 +1840,7 @@
                                 <wp:inline distT="0" distB="0" distL="0" distR="0">
                                   <wp:extent cx="3006090" cy="2861945"/>
                                   <wp:effectExtent l="0" t="0" r="0" b="0"/>
-                                  <wp:docPr id="5" name="Obraz6" descr=""/>
+                                  <wp:docPr id="4" name="Obraz6" descr=""/>
                                   <wp:cNvGraphicFramePr>
                                     <a:graphicFrameLocks xmlns:a="http://schemas.openxmlformats.org/drawingml/2006/main" noChangeAspect="1"/>
                                   </wp:cNvGraphicFramePr>
@@ -1829,7 +1848,7 @@
                                     <a:graphicData uri="http://schemas.openxmlformats.org/drawingml/2006/picture">
                                       <pic:pic xmlns:pic="http://schemas.openxmlformats.org/drawingml/2006/picture">
                                         <pic:nvPicPr>
-                                          <pic:cNvPr id="5" name="Obraz6" descr=""/>
+                                          <pic:cNvPr id="4" name="Obraz6" descr=""/>
                                           <pic:cNvPicPr>
                                             <a:picLocks noChangeAspect="1" noChangeArrowheads="1"/>
                                           </pic:cNvPicPr>
@@ -1871,7 +1890,7 @@
                               <w:fldChar w:fldCharType="separate"/>
                             </w:r>
                             <w:r>
-                              <w:t>2</w:t>
+                              <w:t>1</w:t>
                             </w:r>
                             <w:r>
                               <w:fldChar w:fldCharType="end"/>
@@ -1883,7 +1902,7 @@
                           </w:p>
                         </w:txbxContent>
                       </wps:txbx>
-                      <wps:bodyPr anchor="t" lIns="0" tIns="0" rIns="0" bIns="0">
+                      <wps:bodyPr lIns="90000" rIns="90000" tIns="45000" bIns="45000">
                         <a:noAutofit/>
                       </wps:bodyPr>
                     </wps:wsp>
@@ -1894,12 +1913,15 @@
           </mc:Choice>
           <mc:Fallback>
             <w:pict>
-              <v:rect style="position:absolute;rotation:0;width:236.7pt;height:242.1pt;mso-wrap-distance-left:0pt;mso-wrap-distance-right:0pt;mso-wrap-distance-top:0pt;mso-wrap-distance-bottom:0pt;margin-top:0pt;mso-position-vertical:top;mso-position-vertical-relative:text;margin-left:116.8pt;mso-position-horizontal:center;mso-position-horizontal-relative:text">
-                <v:textbox inset="0in,0in,0in,0in">
+              <v:rect id="shape_0" ID="Ramka1" stroked="f" style="position:absolute;margin-left:116.8pt;margin-top:0.05pt;width:236.65pt;height:242.05pt;mso-position-horizontal:center">
+                <w10:wrap type="square"/>
+                <v:fill o:detectmouseclick="t" on="false"/>
+                <v:stroke color="#3465a4" joinstyle="round" endcap="flat"/>
+                <v:textbox>
                   <w:txbxContent>
                     <w:p>
                       <w:pPr>
-                        <w:pStyle w:val="Rysunek"/>
+                        <w:pStyle w:val="TableofFigures"/>
                         <w:spacing w:before="120" w:after="120"/>
                         <w:rPr/>
                       </w:pPr>
@@ -1909,7 +1931,7 @@
                           <wp:inline distT="0" distB="0" distL="0" distR="0">
                             <wp:extent cx="3006090" cy="2861945"/>
                             <wp:effectExtent l="0" t="0" r="0" b="0"/>
-                            <wp:docPr id="6" name="Obraz6" descr=""/>
+                            <wp:docPr id="5" name="Obraz6" descr=""/>
                             <wp:cNvGraphicFramePr>
                               <a:graphicFrameLocks xmlns:a="http://schemas.openxmlformats.org/drawingml/2006/main" noChangeAspect="1"/>
                             </wp:cNvGraphicFramePr>
@@ -1917,7 +1939,7 @@
                               <a:graphicData uri="http://schemas.openxmlformats.org/drawingml/2006/picture">
                                 <pic:pic xmlns:pic="http://schemas.openxmlformats.org/drawingml/2006/picture">
                                   <pic:nvPicPr>
-                                    <pic:cNvPr id="6" name="Obraz6" descr=""/>
+                                    <pic:cNvPr id="5" name="Obraz6" descr=""/>
                                     <pic:cNvPicPr>
                                       <a:picLocks noChangeAspect="1" noChangeArrowheads="1"/>
                                     </pic:cNvPicPr>
@@ -1959,7 +1981,7 @@
                         <w:fldChar w:fldCharType="separate"/>
                       </w:r>
                       <w:r>
-                        <w:t>2</w:t>
+                        <w:t>1</w:t>
                       </w:r>
                       <w:r>
                         <w:fldChar w:fldCharType="end"/>
@@ -1971,7 +1993,6 @@
                     </w:p>
                   </w:txbxContent>
                 </v:textbox>
-                <w10:wrap type="square" side="largest"/>
               </v:rect>
             </w:pict>
           </mc:Fallback>
@@ -2072,16 +2093,16 @@
       <w:tblPr>
         <w:tblW w:w="9405" w:type="dxa"/>
         <w:jc w:val="left"/>
-        <w:tblInd w:w="55" w:type="dxa"/>
+        <w:tblInd w:w="46" w:type="dxa"/>
         <w:tblBorders>
-          <w:top w:val="dotted" w:sz="8" w:space="0" w:color="000000"/>
-          <w:left w:val="dotted" w:sz="8" w:space="0" w:color="000000"/>
-          <w:bottom w:val="dotted" w:sz="8" w:space="0" w:color="000000"/>
-          <w:insideH w:val="dotted" w:sz="8" w:space="0" w:color="000000"/>
+          <w:top w:val="dotted" w:sz="8" w:space="0" w:color="000001"/>
+          <w:left w:val="dotted" w:sz="8" w:space="0" w:color="000001"/>
+          <w:bottom w:val="dotted" w:sz="8" w:space="0" w:color="000001"/>
+          <w:insideH w:val="dotted" w:sz="8" w:space="0" w:color="000001"/>
         </w:tblBorders>
         <w:tblCellMar>
           <w:top w:w="55" w:type="dxa"/>
-          <w:left w:w="45" w:type="dxa"/>
+          <w:left w:w="35" w:type="dxa"/>
           <w:bottom w:w="55" w:type="dxa"/>
           <w:right w:w="55" w:type="dxa"/>
         </w:tblCellMar>
@@ -2097,14 +2118,14 @@
           <w:tcPr>
             <w:tcW w:w="450" w:type="dxa"/>
             <w:tcBorders>
-              <w:top w:val="dotted" w:sz="8" w:space="0" w:color="000000"/>
-              <w:left w:val="dotted" w:sz="8" w:space="0" w:color="000000"/>
-              <w:bottom w:val="dotted" w:sz="8" w:space="0" w:color="000000"/>
-              <w:insideH w:val="dotted" w:sz="8" w:space="0" w:color="000000"/>
+              <w:top w:val="dotted" w:sz="8" w:space="0" w:color="000001"/>
+              <w:left w:val="dotted" w:sz="8" w:space="0" w:color="000001"/>
+              <w:bottom w:val="dotted" w:sz="8" w:space="0" w:color="000001"/>
+              <w:insideH w:val="dotted" w:sz="8" w:space="0" w:color="000001"/>
             </w:tcBorders>
             <w:shd w:fill="auto" w:val="clear"/>
             <w:tcMar>
-              <w:left w:w="45" w:type="dxa"/>
+              <w:left w:w="35" w:type="dxa"/>
             </w:tcMar>
             <w:vAlign w:val="center"/>
           </w:tcPr>
@@ -2124,14 +2145,14 @@
           <w:tcPr>
             <w:tcW w:w="3120" w:type="dxa"/>
             <w:tcBorders>
-              <w:top w:val="dotted" w:sz="8" w:space="0" w:color="000000"/>
-              <w:left w:val="dotted" w:sz="8" w:space="0" w:color="000000"/>
-              <w:bottom w:val="dotted" w:sz="8" w:space="0" w:color="000000"/>
-              <w:insideH w:val="dotted" w:sz="8" w:space="0" w:color="000000"/>
+              <w:top w:val="dotted" w:sz="8" w:space="0" w:color="000001"/>
+              <w:left w:val="dotted" w:sz="8" w:space="0" w:color="000001"/>
+              <w:bottom w:val="dotted" w:sz="8" w:space="0" w:color="000001"/>
+              <w:insideH w:val="dotted" w:sz="8" w:space="0" w:color="000001"/>
             </w:tcBorders>
             <w:shd w:fill="auto" w:val="clear"/>
             <w:tcMar>
-              <w:left w:w="45" w:type="dxa"/>
+              <w:left w:w="35" w:type="dxa"/>
             </w:tcMar>
             <w:vAlign w:val="center"/>
           </w:tcPr>
@@ -2150,16 +2171,16 @@
           <w:tcPr>
             <w:tcW w:w="5835" w:type="dxa"/>
             <w:tcBorders>
-              <w:top w:val="dotted" w:sz="8" w:space="0" w:color="000000"/>
-              <w:left w:val="dotted" w:sz="8" w:space="0" w:color="000000"/>
-              <w:bottom w:val="dotted" w:sz="8" w:space="0" w:color="000000"/>
-              <w:right w:val="dotted" w:sz="8" w:space="0" w:color="000000"/>
-              <w:insideH w:val="dotted" w:sz="8" w:space="0" w:color="000000"/>
-              <w:insideV w:val="dotted" w:sz="8" w:space="0" w:color="000000"/>
+              <w:top w:val="dotted" w:sz="8" w:space="0" w:color="000001"/>
+              <w:left w:val="dotted" w:sz="8" w:space="0" w:color="000001"/>
+              <w:bottom w:val="dotted" w:sz="8" w:space="0" w:color="000001"/>
+              <w:right w:val="dotted" w:sz="8" w:space="0" w:color="000001"/>
+              <w:insideH w:val="dotted" w:sz="8" w:space="0" w:color="000001"/>
+              <w:insideV w:val="dotted" w:sz="8" w:space="0" w:color="000001"/>
             </w:tcBorders>
             <w:shd w:fill="auto" w:val="clear"/>
             <w:tcMar>
-              <w:left w:w="45" w:type="dxa"/>
+              <w:left w:w="35" w:type="dxa"/>
             </w:tcMar>
             <w:vAlign w:val="center"/>
           </w:tcPr>
@@ -2181,13 +2202,14 @@
           <w:tcPr>
             <w:tcW w:w="450" w:type="dxa"/>
             <w:tcBorders>
-              <w:left w:val="dotted" w:sz="8" w:space="0" w:color="000000"/>
-              <w:bottom w:val="dotted" w:sz="8" w:space="0" w:color="000000"/>
-              <w:insideH w:val="dotted" w:sz="8" w:space="0" w:color="000000"/>
+              <w:top w:val="dotted" w:sz="8" w:space="0" w:color="000001"/>
+              <w:left w:val="dotted" w:sz="8" w:space="0" w:color="000001"/>
+              <w:bottom w:val="dotted" w:sz="8" w:space="0" w:color="000001"/>
+              <w:insideH w:val="dotted" w:sz="8" w:space="0" w:color="000001"/>
             </w:tcBorders>
             <w:shd w:fill="auto" w:val="clear"/>
             <w:tcMar>
-              <w:left w:w="45" w:type="dxa"/>
+              <w:left w:w="35" w:type="dxa"/>
             </w:tcMar>
             <w:vAlign w:val="center"/>
           </w:tcPr>
@@ -2207,13 +2229,14 @@
           <w:tcPr>
             <w:tcW w:w="3120" w:type="dxa"/>
             <w:tcBorders>
-              <w:left w:val="dotted" w:sz="8" w:space="0" w:color="000000"/>
-              <w:bottom w:val="dotted" w:sz="8" w:space="0" w:color="000000"/>
-              <w:insideH w:val="dotted" w:sz="8" w:space="0" w:color="000000"/>
+              <w:top w:val="dotted" w:sz="8" w:space="0" w:color="000001"/>
+              <w:left w:val="dotted" w:sz="8" w:space="0" w:color="000001"/>
+              <w:bottom w:val="dotted" w:sz="8" w:space="0" w:color="000001"/>
+              <w:insideH w:val="dotted" w:sz="8" w:space="0" w:color="000001"/>
             </w:tcBorders>
             <w:shd w:fill="auto" w:val="clear"/>
             <w:tcMar>
-              <w:left w:w="45" w:type="dxa"/>
+              <w:left w:w="35" w:type="dxa"/>
             </w:tcMar>
             <w:vAlign w:val="center"/>
           </w:tcPr>
@@ -2232,15 +2255,16 @@
           <w:tcPr>
             <w:tcW w:w="5835" w:type="dxa"/>
             <w:tcBorders>
-              <w:left w:val="dotted" w:sz="8" w:space="0" w:color="000000"/>
-              <w:bottom w:val="dotted" w:sz="8" w:space="0" w:color="000000"/>
-              <w:right w:val="dotted" w:sz="8" w:space="0" w:color="000000"/>
-              <w:insideH w:val="dotted" w:sz="8" w:space="0" w:color="000000"/>
-              <w:insideV w:val="dotted" w:sz="8" w:space="0" w:color="000000"/>
+              <w:top w:val="dotted" w:sz="8" w:space="0" w:color="000001"/>
+              <w:left w:val="dotted" w:sz="8" w:space="0" w:color="000001"/>
+              <w:bottom w:val="dotted" w:sz="8" w:space="0" w:color="000001"/>
+              <w:right w:val="dotted" w:sz="8" w:space="0" w:color="000001"/>
+              <w:insideH w:val="dotted" w:sz="8" w:space="0" w:color="000001"/>
+              <w:insideV w:val="dotted" w:sz="8" w:space="0" w:color="000001"/>
             </w:tcBorders>
             <w:shd w:fill="auto" w:val="clear"/>
             <w:tcMar>
-              <w:left w:w="45" w:type="dxa"/>
+              <w:left w:w="35" w:type="dxa"/>
             </w:tcMar>
             <w:vAlign w:val="center"/>
           </w:tcPr>
@@ -2262,13 +2286,14 @@
           <w:tcPr>
             <w:tcW w:w="450" w:type="dxa"/>
             <w:tcBorders>
-              <w:left w:val="dotted" w:sz="8" w:space="0" w:color="000000"/>
-              <w:bottom w:val="dotted" w:sz="8" w:space="0" w:color="000000"/>
-              <w:insideH w:val="dotted" w:sz="8" w:space="0" w:color="000000"/>
+              <w:top w:val="dotted" w:sz="8" w:space="0" w:color="000001"/>
+              <w:left w:val="dotted" w:sz="8" w:space="0" w:color="000001"/>
+              <w:bottom w:val="dotted" w:sz="8" w:space="0" w:color="000001"/>
+              <w:insideH w:val="dotted" w:sz="8" w:space="0" w:color="000001"/>
             </w:tcBorders>
             <w:shd w:fill="auto" w:val="clear"/>
             <w:tcMar>
-              <w:left w:w="45" w:type="dxa"/>
+              <w:left w:w="35" w:type="dxa"/>
             </w:tcMar>
             <w:vAlign w:val="center"/>
           </w:tcPr>
@@ -2288,13 +2313,14 @@
           <w:tcPr>
             <w:tcW w:w="3120" w:type="dxa"/>
             <w:tcBorders>
-              <w:left w:val="dotted" w:sz="8" w:space="0" w:color="000000"/>
-              <w:bottom w:val="dotted" w:sz="8" w:space="0" w:color="000000"/>
-              <w:insideH w:val="dotted" w:sz="8" w:space="0" w:color="000000"/>
+              <w:top w:val="dotted" w:sz="8" w:space="0" w:color="000001"/>
+              <w:left w:val="dotted" w:sz="8" w:space="0" w:color="000001"/>
+              <w:bottom w:val="dotted" w:sz="8" w:space="0" w:color="000001"/>
+              <w:insideH w:val="dotted" w:sz="8" w:space="0" w:color="000001"/>
             </w:tcBorders>
             <w:shd w:fill="auto" w:val="clear"/>
             <w:tcMar>
-              <w:left w:w="45" w:type="dxa"/>
+              <w:left w:w="35" w:type="dxa"/>
             </w:tcMar>
             <w:vAlign w:val="center"/>
           </w:tcPr>
@@ -2313,15 +2339,16 @@
           <w:tcPr>
             <w:tcW w:w="5835" w:type="dxa"/>
             <w:tcBorders>
-              <w:left w:val="dotted" w:sz="8" w:space="0" w:color="000000"/>
-              <w:bottom w:val="dotted" w:sz="8" w:space="0" w:color="000000"/>
-              <w:right w:val="dotted" w:sz="8" w:space="0" w:color="000000"/>
-              <w:insideH w:val="dotted" w:sz="8" w:space="0" w:color="000000"/>
-              <w:insideV w:val="dotted" w:sz="8" w:space="0" w:color="000000"/>
+              <w:top w:val="dotted" w:sz="8" w:space="0" w:color="000001"/>
+              <w:left w:val="dotted" w:sz="8" w:space="0" w:color="000001"/>
+              <w:bottom w:val="dotted" w:sz="8" w:space="0" w:color="000001"/>
+              <w:right w:val="dotted" w:sz="8" w:space="0" w:color="000001"/>
+              <w:insideH w:val="dotted" w:sz="8" w:space="0" w:color="000001"/>
+              <w:insideV w:val="dotted" w:sz="8" w:space="0" w:color="000001"/>
             </w:tcBorders>
             <w:shd w:fill="auto" w:val="clear"/>
             <w:tcMar>
-              <w:left w:w="45" w:type="dxa"/>
+              <w:left w:w="35" w:type="dxa"/>
             </w:tcMar>
             <w:vAlign w:val="center"/>
           </w:tcPr>
@@ -2343,13 +2370,14 @@
           <w:tcPr>
             <w:tcW w:w="450" w:type="dxa"/>
             <w:tcBorders>
-              <w:left w:val="dotted" w:sz="8" w:space="0" w:color="000000"/>
-              <w:bottom w:val="dotted" w:sz="8" w:space="0" w:color="000000"/>
-              <w:insideH w:val="dotted" w:sz="8" w:space="0" w:color="000000"/>
+              <w:top w:val="dotted" w:sz="8" w:space="0" w:color="000001"/>
+              <w:left w:val="dotted" w:sz="8" w:space="0" w:color="000001"/>
+              <w:bottom w:val="dotted" w:sz="8" w:space="0" w:color="000001"/>
+              <w:insideH w:val="dotted" w:sz="8" w:space="0" w:color="000001"/>
             </w:tcBorders>
             <w:shd w:fill="auto" w:val="clear"/>
             <w:tcMar>
-              <w:left w:w="45" w:type="dxa"/>
+              <w:left w:w="35" w:type="dxa"/>
             </w:tcMar>
             <w:vAlign w:val="center"/>
           </w:tcPr>
@@ -2369,13 +2397,14 @@
           <w:tcPr>
             <w:tcW w:w="3120" w:type="dxa"/>
             <w:tcBorders>
-              <w:left w:val="dotted" w:sz="8" w:space="0" w:color="000000"/>
-              <w:bottom w:val="dotted" w:sz="8" w:space="0" w:color="000000"/>
-              <w:insideH w:val="dotted" w:sz="8" w:space="0" w:color="000000"/>
+              <w:top w:val="dotted" w:sz="8" w:space="0" w:color="000001"/>
+              <w:left w:val="dotted" w:sz="8" w:space="0" w:color="000001"/>
+              <w:bottom w:val="dotted" w:sz="8" w:space="0" w:color="000001"/>
+              <w:insideH w:val="dotted" w:sz="8" w:space="0" w:color="000001"/>
             </w:tcBorders>
             <w:shd w:fill="auto" w:val="clear"/>
             <w:tcMar>
-              <w:left w:w="45" w:type="dxa"/>
+              <w:left w:w="35" w:type="dxa"/>
             </w:tcMar>
             <w:vAlign w:val="center"/>
           </w:tcPr>
@@ -2394,15 +2423,16 @@
           <w:tcPr>
             <w:tcW w:w="5835" w:type="dxa"/>
             <w:tcBorders>
-              <w:left w:val="dotted" w:sz="8" w:space="0" w:color="000000"/>
-              <w:bottom w:val="dotted" w:sz="8" w:space="0" w:color="000000"/>
-              <w:right w:val="dotted" w:sz="8" w:space="0" w:color="000000"/>
-              <w:insideH w:val="dotted" w:sz="8" w:space="0" w:color="000000"/>
-              <w:insideV w:val="dotted" w:sz="8" w:space="0" w:color="000000"/>
+              <w:top w:val="dotted" w:sz="8" w:space="0" w:color="000001"/>
+              <w:left w:val="dotted" w:sz="8" w:space="0" w:color="000001"/>
+              <w:bottom w:val="dotted" w:sz="8" w:space="0" w:color="000001"/>
+              <w:right w:val="dotted" w:sz="8" w:space="0" w:color="000001"/>
+              <w:insideH w:val="dotted" w:sz="8" w:space="0" w:color="000001"/>
+              <w:insideV w:val="dotted" w:sz="8" w:space="0" w:color="000001"/>
             </w:tcBorders>
             <w:shd w:fill="auto" w:val="clear"/>
             <w:tcMar>
-              <w:left w:w="45" w:type="dxa"/>
+              <w:left w:w="35" w:type="dxa"/>
             </w:tcMar>
             <w:vAlign w:val="center"/>
           </w:tcPr>
@@ -2424,13 +2454,14 @@
           <w:tcPr>
             <w:tcW w:w="450" w:type="dxa"/>
             <w:tcBorders>
-              <w:left w:val="dotted" w:sz="8" w:space="0" w:color="000000"/>
-              <w:bottom w:val="dotted" w:sz="8" w:space="0" w:color="000000"/>
-              <w:insideH w:val="dotted" w:sz="8" w:space="0" w:color="000000"/>
+              <w:top w:val="dotted" w:sz="8" w:space="0" w:color="000001"/>
+              <w:left w:val="dotted" w:sz="8" w:space="0" w:color="000001"/>
+              <w:bottom w:val="dotted" w:sz="8" w:space="0" w:color="000001"/>
+              <w:insideH w:val="dotted" w:sz="8" w:space="0" w:color="000001"/>
             </w:tcBorders>
             <w:shd w:fill="auto" w:val="clear"/>
             <w:tcMar>
-              <w:left w:w="45" w:type="dxa"/>
+              <w:left w:w="35" w:type="dxa"/>
             </w:tcMar>
             <w:vAlign w:val="center"/>
           </w:tcPr>
@@ -2450,13 +2481,14 @@
           <w:tcPr>
             <w:tcW w:w="3120" w:type="dxa"/>
             <w:tcBorders>
-              <w:left w:val="dotted" w:sz="8" w:space="0" w:color="000000"/>
-              <w:bottom w:val="dotted" w:sz="8" w:space="0" w:color="000000"/>
-              <w:insideH w:val="dotted" w:sz="8" w:space="0" w:color="000000"/>
+              <w:top w:val="dotted" w:sz="8" w:space="0" w:color="000001"/>
+              <w:left w:val="dotted" w:sz="8" w:space="0" w:color="000001"/>
+              <w:bottom w:val="dotted" w:sz="8" w:space="0" w:color="000001"/>
+              <w:insideH w:val="dotted" w:sz="8" w:space="0" w:color="000001"/>
             </w:tcBorders>
             <w:shd w:fill="auto" w:val="clear"/>
             <w:tcMar>
-              <w:left w:w="45" w:type="dxa"/>
+              <w:left w:w="35" w:type="dxa"/>
             </w:tcMar>
             <w:vAlign w:val="center"/>
           </w:tcPr>
@@ -2475,15 +2507,16 @@
           <w:tcPr>
             <w:tcW w:w="5835" w:type="dxa"/>
             <w:tcBorders>
-              <w:left w:val="dotted" w:sz="8" w:space="0" w:color="000000"/>
-              <w:bottom w:val="dotted" w:sz="8" w:space="0" w:color="000000"/>
-              <w:right w:val="dotted" w:sz="8" w:space="0" w:color="000000"/>
-              <w:insideH w:val="dotted" w:sz="8" w:space="0" w:color="000000"/>
-              <w:insideV w:val="dotted" w:sz="8" w:space="0" w:color="000000"/>
+              <w:top w:val="dotted" w:sz="8" w:space="0" w:color="000001"/>
+              <w:left w:val="dotted" w:sz="8" w:space="0" w:color="000001"/>
+              <w:bottom w:val="dotted" w:sz="8" w:space="0" w:color="000001"/>
+              <w:right w:val="dotted" w:sz="8" w:space="0" w:color="000001"/>
+              <w:insideH w:val="dotted" w:sz="8" w:space="0" w:color="000001"/>
+              <w:insideV w:val="dotted" w:sz="8" w:space="0" w:color="000001"/>
             </w:tcBorders>
             <w:shd w:fill="auto" w:val="clear"/>
             <w:tcMar>
-              <w:left w:w="45" w:type="dxa"/>
+              <w:left w:w="35" w:type="dxa"/>
             </w:tcMar>
             <w:vAlign w:val="center"/>
           </w:tcPr>
@@ -2543,12 +2576,10 @@
       </w:pPr>
       <w:r>
         <w:rPr/>
-      </w:r>
-      <w:r>
         <mc:AlternateContent>
           <mc:Choice Requires="wps">
             <w:drawing>
-              <wp:anchor behindDoc="0" distT="0" distB="0" distL="0" distR="0" simplePos="0" locked="0" layoutInCell="1" allowOverlap="1" relativeHeight="9">
+              <wp:anchor behindDoc="0" distT="0" distB="0" distL="0" distR="0" simplePos="0" locked="0" layoutInCell="1" allowOverlap="1" relativeHeight="8">
                 <wp:simplePos x="0" y="0"/>
                 <wp:positionH relativeFrom="column">
                   <wp:align>center</wp:align>
@@ -2556,26 +2587,38 @@
                 <wp:positionV relativeFrom="paragraph">
                   <wp:posOffset>635</wp:posOffset>
                 </wp:positionV>
-                <wp:extent cx="2943225" cy="3117850"/>
+                <wp:extent cx="2943860" cy="3118485"/>
                 <wp:effectExtent l="0" t="0" r="0" b="0"/>
                 <wp:wrapSquare wrapText="largest"/>
-                <wp:docPr id="7" name="Ramka2"/>
+                <wp:docPr id="6" name="Ramka2"/>
                 <a:graphic xmlns:a="http://schemas.openxmlformats.org/drawingml/2006/main">
                   <a:graphicData uri="http://schemas.microsoft.com/office/word/2010/wordprocessingShape">
                     <wps:wsp>
-                      <wps:cNvSpPr txBox="1"/>
+                      <wps:cNvSpPr/>
                       <wps:spPr>
                         <a:xfrm>
                           <a:off x="0" y="0"/>
-                          <a:ext cx="2943225" cy="3117850"/>
+                          <a:ext cx="2943360" cy="3117960"/>
                         </a:xfrm>
-                        <a:prstGeom prst="rect"/>
+                        <a:prstGeom prst="rect">
+                          <a:avLst/>
+                        </a:prstGeom>
+                        <a:noFill/>
+                        <a:ln>
+                          <a:noFill/>
+                        </a:ln>
                       </wps:spPr>
+                      <wps:style>
+                        <a:lnRef idx="0"/>
+                        <a:fillRef idx="0"/>
+                        <a:effectRef idx="0"/>
+                        <a:fontRef idx="minor"/>
+                      </wps:style>
                       <wps:txbx>
                         <w:txbxContent>
                           <w:p>
                             <w:pPr>
-                              <w:pStyle w:val="Rysunek"/>
+                              <w:pStyle w:val="TableofFigures"/>
                               <w:spacing w:before="120" w:after="120"/>
                               <w:rPr/>
                             </w:pPr>
@@ -2635,7 +2678,7 @@
                               <w:fldChar w:fldCharType="separate"/>
                             </w:r>
                             <w:r>
-                              <w:t>3</w:t>
+                              <w:t>2</w:t>
                             </w:r>
                             <w:r>
                               <w:fldChar w:fldCharType="end"/>
@@ -2647,7 +2690,7 @@
                           </w:p>
                         </w:txbxContent>
                       </wps:txbx>
-                      <wps:bodyPr anchor="t" lIns="0" tIns="0" rIns="0" bIns="0">
+                      <wps:bodyPr lIns="90000" rIns="90000" tIns="45000" bIns="45000">
                         <a:noAutofit/>
                       </wps:bodyPr>
                     </wps:wsp>
@@ -2658,12 +2701,15 @@
           </mc:Choice>
           <mc:Fallback>
             <w:pict>
-              <v:rect style="position:absolute;rotation:0;width:231.75pt;height:245.5pt;mso-wrap-distance-left:0pt;mso-wrap-distance-right:0pt;mso-wrap-distance-top:0pt;mso-wrap-distance-bottom:0pt;margin-top:0pt;mso-position-vertical:top;mso-position-vertical-relative:text;margin-left:119.3pt;mso-position-horizontal:center;mso-position-horizontal-relative:text">
-                <v:textbox inset="0in,0in,0in,0in">
+              <v:rect id="shape_0" ID="Ramka2" stroked="f" style="position:absolute;margin-left:119.25pt;margin-top:0.05pt;width:231.7pt;height:245.45pt;mso-position-horizontal:center">
+                <w10:wrap type="square"/>
+                <v:fill o:detectmouseclick="t" on="false"/>
+                <v:stroke color="#3465a4" joinstyle="round" endcap="flat"/>
+                <v:textbox>
                   <w:txbxContent>
                     <w:p>
                       <w:pPr>
-                        <w:pStyle w:val="Rysunek"/>
+                        <w:pStyle w:val="TableofFigures"/>
                         <w:spacing w:before="120" w:after="120"/>
                         <w:rPr/>
                       </w:pPr>
@@ -2723,7 +2769,7 @@
                         <w:fldChar w:fldCharType="separate"/>
                       </w:r>
                       <w:r>
-                        <w:t>3</w:t>
+                        <w:t>2</w:t>
                       </w:r>
                       <w:r>
                         <w:fldChar w:fldCharType="end"/>
@@ -2735,7 +2781,6 @@
                     </w:p>
                   </w:txbxContent>
                 </v:textbox>
-                <w10:wrap type="square" side="largest"/>
               </v:rect>
             </w:pict>
           </mc:Fallback>
@@ -2845,16 +2890,16 @@
       <w:tblPr>
         <w:tblW w:w="9405" w:type="dxa"/>
         <w:jc w:val="left"/>
-        <w:tblInd w:w="55" w:type="dxa"/>
+        <w:tblInd w:w="46" w:type="dxa"/>
         <w:tblBorders>
-          <w:top w:val="dotted" w:sz="8" w:space="0" w:color="000000"/>
-          <w:left w:val="dotted" w:sz="8" w:space="0" w:color="000000"/>
-          <w:bottom w:val="dotted" w:sz="8" w:space="0" w:color="000000"/>
-          <w:insideH w:val="dotted" w:sz="8" w:space="0" w:color="000000"/>
+          <w:top w:val="dotted" w:sz="8" w:space="0" w:color="000001"/>
+          <w:left w:val="dotted" w:sz="8" w:space="0" w:color="000001"/>
+          <w:bottom w:val="dotted" w:sz="8" w:space="0" w:color="000001"/>
+          <w:insideH w:val="dotted" w:sz="8" w:space="0" w:color="000001"/>
         </w:tblBorders>
         <w:tblCellMar>
           <w:top w:w="55" w:type="dxa"/>
-          <w:left w:w="45" w:type="dxa"/>
+          <w:left w:w="35" w:type="dxa"/>
           <w:bottom w:w="55" w:type="dxa"/>
           <w:right w:w="55" w:type="dxa"/>
         </w:tblCellMar>
@@ -2870,14 +2915,14 @@
           <w:tcPr>
             <w:tcW w:w="450" w:type="dxa"/>
             <w:tcBorders>
-              <w:top w:val="dotted" w:sz="8" w:space="0" w:color="000000"/>
-              <w:left w:val="dotted" w:sz="8" w:space="0" w:color="000000"/>
-              <w:bottom w:val="dotted" w:sz="8" w:space="0" w:color="000000"/>
-              <w:insideH w:val="dotted" w:sz="8" w:space="0" w:color="000000"/>
+              <w:top w:val="dotted" w:sz="8" w:space="0" w:color="000001"/>
+              <w:left w:val="dotted" w:sz="8" w:space="0" w:color="000001"/>
+              <w:bottom w:val="dotted" w:sz="8" w:space="0" w:color="000001"/>
+              <w:insideH w:val="dotted" w:sz="8" w:space="0" w:color="000001"/>
             </w:tcBorders>
             <w:shd w:fill="auto" w:val="clear"/>
             <w:tcMar>
-              <w:left w:w="45" w:type="dxa"/>
+              <w:left w:w="35" w:type="dxa"/>
             </w:tcMar>
             <w:vAlign w:val="center"/>
           </w:tcPr>
@@ -2897,14 +2942,14 @@
           <w:tcPr>
             <w:tcW w:w="3120" w:type="dxa"/>
             <w:tcBorders>
-              <w:top w:val="dotted" w:sz="8" w:space="0" w:color="000000"/>
-              <w:left w:val="dotted" w:sz="8" w:space="0" w:color="000000"/>
-              <w:bottom w:val="dotted" w:sz="8" w:space="0" w:color="000000"/>
-              <w:insideH w:val="dotted" w:sz="8" w:space="0" w:color="000000"/>
+              <w:top w:val="dotted" w:sz="8" w:space="0" w:color="000001"/>
+              <w:left w:val="dotted" w:sz="8" w:space="0" w:color="000001"/>
+              <w:bottom w:val="dotted" w:sz="8" w:space="0" w:color="000001"/>
+              <w:insideH w:val="dotted" w:sz="8" w:space="0" w:color="000001"/>
             </w:tcBorders>
             <w:shd w:fill="auto" w:val="clear"/>
             <w:tcMar>
-              <w:left w:w="45" w:type="dxa"/>
+              <w:left w:w="35" w:type="dxa"/>
             </w:tcMar>
             <w:vAlign w:val="center"/>
           </w:tcPr>
@@ -2923,16 +2968,16 @@
           <w:tcPr>
             <w:tcW w:w="5835" w:type="dxa"/>
             <w:tcBorders>
-              <w:top w:val="dotted" w:sz="8" w:space="0" w:color="000000"/>
-              <w:left w:val="dotted" w:sz="8" w:space="0" w:color="000000"/>
-              <w:bottom w:val="dotted" w:sz="8" w:space="0" w:color="000000"/>
-              <w:right w:val="dotted" w:sz="8" w:space="0" w:color="000000"/>
-              <w:insideH w:val="dotted" w:sz="8" w:space="0" w:color="000000"/>
-              <w:insideV w:val="dotted" w:sz="8" w:space="0" w:color="000000"/>
+              <w:top w:val="dotted" w:sz="8" w:space="0" w:color="000001"/>
+              <w:left w:val="dotted" w:sz="8" w:space="0" w:color="000001"/>
+              <w:bottom w:val="dotted" w:sz="8" w:space="0" w:color="000001"/>
+              <w:right w:val="dotted" w:sz="8" w:space="0" w:color="000001"/>
+              <w:insideH w:val="dotted" w:sz="8" w:space="0" w:color="000001"/>
+              <w:insideV w:val="dotted" w:sz="8" w:space="0" w:color="000001"/>
             </w:tcBorders>
             <w:shd w:fill="auto" w:val="clear"/>
             <w:tcMar>
-              <w:left w:w="45" w:type="dxa"/>
+              <w:left w:w="35" w:type="dxa"/>
             </w:tcMar>
             <w:vAlign w:val="center"/>
           </w:tcPr>
@@ -2954,13 +2999,14 @@
           <w:tcPr>
             <w:tcW w:w="450" w:type="dxa"/>
             <w:tcBorders>
-              <w:left w:val="dotted" w:sz="8" w:space="0" w:color="000000"/>
-              <w:bottom w:val="dotted" w:sz="8" w:space="0" w:color="000000"/>
-              <w:insideH w:val="dotted" w:sz="8" w:space="0" w:color="000000"/>
+              <w:top w:val="dotted" w:sz="8" w:space="0" w:color="000001"/>
+              <w:left w:val="dotted" w:sz="8" w:space="0" w:color="000001"/>
+              <w:bottom w:val="dotted" w:sz="8" w:space="0" w:color="000001"/>
+              <w:insideH w:val="dotted" w:sz="8" w:space="0" w:color="000001"/>
             </w:tcBorders>
             <w:shd w:fill="auto" w:val="clear"/>
             <w:tcMar>
-              <w:left w:w="45" w:type="dxa"/>
+              <w:left w:w="35" w:type="dxa"/>
             </w:tcMar>
             <w:vAlign w:val="center"/>
           </w:tcPr>
@@ -2980,13 +3026,14 @@
           <w:tcPr>
             <w:tcW w:w="3120" w:type="dxa"/>
             <w:tcBorders>
-              <w:left w:val="dotted" w:sz="8" w:space="0" w:color="000000"/>
-              <w:bottom w:val="dotted" w:sz="8" w:space="0" w:color="000000"/>
-              <w:insideH w:val="dotted" w:sz="8" w:space="0" w:color="000000"/>
+              <w:top w:val="dotted" w:sz="8" w:space="0" w:color="000001"/>
+              <w:left w:val="dotted" w:sz="8" w:space="0" w:color="000001"/>
+              <w:bottom w:val="dotted" w:sz="8" w:space="0" w:color="000001"/>
+              <w:insideH w:val="dotted" w:sz="8" w:space="0" w:color="000001"/>
             </w:tcBorders>
             <w:shd w:fill="auto" w:val="clear"/>
             <w:tcMar>
-              <w:left w:w="45" w:type="dxa"/>
+              <w:left w:w="35" w:type="dxa"/>
             </w:tcMar>
             <w:vAlign w:val="center"/>
           </w:tcPr>
@@ -3005,15 +3052,16 @@
           <w:tcPr>
             <w:tcW w:w="5835" w:type="dxa"/>
             <w:tcBorders>
-              <w:left w:val="dotted" w:sz="8" w:space="0" w:color="000000"/>
-              <w:bottom w:val="dotted" w:sz="8" w:space="0" w:color="000000"/>
-              <w:right w:val="dotted" w:sz="8" w:space="0" w:color="000000"/>
-              <w:insideH w:val="dotted" w:sz="8" w:space="0" w:color="000000"/>
-              <w:insideV w:val="dotted" w:sz="8" w:space="0" w:color="000000"/>
+              <w:top w:val="dotted" w:sz="8" w:space="0" w:color="000001"/>
+              <w:left w:val="dotted" w:sz="8" w:space="0" w:color="000001"/>
+              <w:bottom w:val="dotted" w:sz="8" w:space="0" w:color="000001"/>
+              <w:right w:val="dotted" w:sz="8" w:space="0" w:color="000001"/>
+              <w:insideH w:val="dotted" w:sz="8" w:space="0" w:color="000001"/>
+              <w:insideV w:val="dotted" w:sz="8" w:space="0" w:color="000001"/>
             </w:tcBorders>
             <w:shd w:fill="auto" w:val="clear"/>
             <w:tcMar>
-              <w:left w:w="45" w:type="dxa"/>
+              <w:left w:w="35" w:type="dxa"/>
             </w:tcMar>
             <w:vAlign w:val="center"/>
           </w:tcPr>
@@ -3035,13 +3083,14 @@
           <w:tcPr>
             <w:tcW w:w="450" w:type="dxa"/>
             <w:tcBorders>
-              <w:left w:val="dotted" w:sz="8" w:space="0" w:color="000000"/>
-              <w:bottom w:val="dotted" w:sz="8" w:space="0" w:color="000000"/>
-              <w:insideH w:val="dotted" w:sz="8" w:space="0" w:color="000000"/>
+              <w:top w:val="dotted" w:sz="8" w:space="0" w:color="000001"/>
+              <w:left w:val="dotted" w:sz="8" w:space="0" w:color="000001"/>
+              <w:bottom w:val="dotted" w:sz="8" w:space="0" w:color="000001"/>
+              <w:insideH w:val="dotted" w:sz="8" w:space="0" w:color="000001"/>
             </w:tcBorders>
             <w:shd w:fill="auto" w:val="clear"/>
             <w:tcMar>
-              <w:left w:w="45" w:type="dxa"/>
+              <w:left w:w="35" w:type="dxa"/>
             </w:tcMar>
             <w:vAlign w:val="center"/>
           </w:tcPr>
@@ -3061,13 +3110,14 @@
           <w:tcPr>
             <w:tcW w:w="3120" w:type="dxa"/>
             <w:tcBorders>
-              <w:left w:val="dotted" w:sz="8" w:space="0" w:color="000000"/>
-              <w:bottom w:val="dotted" w:sz="8" w:space="0" w:color="000000"/>
-              <w:insideH w:val="dotted" w:sz="8" w:space="0" w:color="000000"/>
+              <w:top w:val="dotted" w:sz="8" w:space="0" w:color="000001"/>
+              <w:left w:val="dotted" w:sz="8" w:space="0" w:color="000001"/>
+              <w:bottom w:val="dotted" w:sz="8" w:space="0" w:color="000001"/>
+              <w:insideH w:val="dotted" w:sz="8" w:space="0" w:color="000001"/>
             </w:tcBorders>
             <w:shd w:fill="auto" w:val="clear"/>
             <w:tcMar>
-              <w:left w:w="45" w:type="dxa"/>
+              <w:left w:w="35" w:type="dxa"/>
             </w:tcMar>
             <w:vAlign w:val="center"/>
           </w:tcPr>
@@ -3086,15 +3136,16 @@
           <w:tcPr>
             <w:tcW w:w="5835" w:type="dxa"/>
             <w:tcBorders>
-              <w:left w:val="dotted" w:sz="8" w:space="0" w:color="000000"/>
-              <w:bottom w:val="dotted" w:sz="8" w:space="0" w:color="000000"/>
-              <w:right w:val="dotted" w:sz="8" w:space="0" w:color="000000"/>
-              <w:insideH w:val="dotted" w:sz="8" w:space="0" w:color="000000"/>
-              <w:insideV w:val="dotted" w:sz="8" w:space="0" w:color="000000"/>
+              <w:top w:val="dotted" w:sz="8" w:space="0" w:color="000001"/>
+              <w:left w:val="dotted" w:sz="8" w:space="0" w:color="000001"/>
+              <w:bottom w:val="dotted" w:sz="8" w:space="0" w:color="000001"/>
+              <w:right w:val="dotted" w:sz="8" w:space="0" w:color="000001"/>
+              <w:insideH w:val="dotted" w:sz="8" w:space="0" w:color="000001"/>
+              <w:insideV w:val="dotted" w:sz="8" w:space="0" w:color="000001"/>
             </w:tcBorders>
             <w:shd w:fill="auto" w:val="clear"/>
             <w:tcMar>
-              <w:left w:w="45" w:type="dxa"/>
+              <w:left w:w="35" w:type="dxa"/>
             </w:tcMar>
             <w:vAlign w:val="center"/>
           </w:tcPr>
@@ -3116,13 +3167,14 @@
           <w:tcPr>
             <w:tcW w:w="450" w:type="dxa"/>
             <w:tcBorders>
-              <w:left w:val="dotted" w:sz="8" w:space="0" w:color="000000"/>
-              <w:bottom w:val="dotted" w:sz="8" w:space="0" w:color="000000"/>
-              <w:insideH w:val="dotted" w:sz="8" w:space="0" w:color="000000"/>
+              <w:top w:val="dotted" w:sz="8" w:space="0" w:color="000001"/>
+              <w:left w:val="dotted" w:sz="8" w:space="0" w:color="000001"/>
+              <w:bottom w:val="dotted" w:sz="8" w:space="0" w:color="000001"/>
+              <w:insideH w:val="dotted" w:sz="8" w:space="0" w:color="000001"/>
             </w:tcBorders>
             <w:shd w:fill="auto" w:val="clear"/>
             <w:tcMar>
-              <w:left w:w="45" w:type="dxa"/>
+              <w:left w:w="35" w:type="dxa"/>
             </w:tcMar>
             <w:vAlign w:val="center"/>
           </w:tcPr>
@@ -3142,13 +3194,14 @@
           <w:tcPr>
             <w:tcW w:w="3120" w:type="dxa"/>
             <w:tcBorders>
-              <w:left w:val="dotted" w:sz="8" w:space="0" w:color="000000"/>
-              <w:bottom w:val="dotted" w:sz="8" w:space="0" w:color="000000"/>
-              <w:insideH w:val="dotted" w:sz="8" w:space="0" w:color="000000"/>
+              <w:top w:val="dotted" w:sz="8" w:space="0" w:color="000001"/>
+              <w:left w:val="dotted" w:sz="8" w:space="0" w:color="000001"/>
+              <w:bottom w:val="dotted" w:sz="8" w:space="0" w:color="000001"/>
+              <w:insideH w:val="dotted" w:sz="8" w:space="0" w:color="000001"/>
             </w:tcBorders>
             <w:shd w:fill="auto" w:val="clear"/>
             <w:tcMar>
-              <w:left w:w="45" w:type="dxa"/>
+              <w:left w:w="35" w:type="dxa"/>
             </w:tcMar>
             <w:vAlign w:val="center"/>
           </w:tcPr>
@@ -3167,15 +3220,16 @@
           <w:tcPr>
             <w:tcW w:w="5835" w:type="dxa"/>
             <w:tcBorders>
-              <w:left w:val="dotted" w:sz="8" w:space="0" w:color="000000"/>
-              <w:bottom w:val="dotted" w:sz="8" w:space="0" w:color="000000"/>
-              <w:right w:val="dotted" w:sz="8" w:space="0" w:color="000000"/>
-              <w:insideH w:val="dotted" w:sz="8" w:space="0" w:color="000000"/>
-              <w:insideV w:val="dotted" w:sz="8" w:space="0" w:color="000000"/>
+              <w:top w:val="dotted" w:sz="8" w:space="0" w:color="000001"/>
+              <w:left w:val="dotted" w:sz="8" w:space="0" w:color="000001"/>
+              <w:bottom w:val="dotted" w:sz="8" w:space="0" w:color="000001"/>
+              <w:right w:val="dotted" w:sz="8" w:space="0" w:color="000001"/>
+              <w:insideH w:val="dotted" w:sz="8" w:space="0" w:color="000001"/>
+              <w:insideV w:val="dotted" w:sz="8" w:space="0" w:color="000001"/>
             </w:tcBorders>
             <w:shd w:fill="auto" w:val="clear"/>
             <w:tcMar>
-              <w:left w:w="45" w:type="dxa"/>
+              <w:left w:w="35" w:type="dxa"/>
             </w:tcMar>
             <w:vAlign w:val="center"/>
           </w:tcPr>
@@ -3197,13 +3251,14 @@
           <w:tcPr>
             <w:tcW w:w="450" w:type="dxa"/>
             <w:tcBorders>
-              <w:left w:val="dotted" w:sz="8" w:space="0" w:color="000000"/>
-              <w:bottom w:val="dotted" w:sz="8" w:space="0" w:color="000000"/>
-              <w:insideH w:val="dotted" w:sz="8" w:space="0" w:color="000000"/>
+              <w:top w:val="dotted" w:sz="8" w:space="0" w:color="000001"/>
+              <w:left w:val="dotted" w:sz="8" w:space="0" w:color="000001"/>
+              <w:bottom w:val="dotted" w:sz="8" w:space="0" w:color="000001"/>
+              <w:insideH w:val="dotted" w:sz="8" w:space="0" w:color="000001"/>
             </w:tcBorders>
             <w:shd w:fill="auto" w:val="clear"/>
             <w:tcMar>
-              <w:left w:w="45" w:type="dxa"/>
+              <w:left w:w="35" w:type="dxa"/>
             </w:tcMar>
             <w:vAlign w:val="center"/>
           </w:tcPr>
@@ -3223,13 +3278,14 @@
           <w:tcPr>
             <w:tcW w:w="3120" w:type="dxa"/>
             <w:tcBorders>
-              <w:left w:val="dotted" w:sz="8" w:space="0" w:color="000000"/>
-              <w:bottom w:val="dotted" w:sz="8" w:space="0" w:color="000000"/>
-              <w:insideH w:val="dotted" w:sz="8" w:space="0" w:color="000000"/>
+              <w:top w:val="dotted" w:sz="8" w:space="0" w:color="000001"/>
+              <w:left w:val="dotted" w:sz="8" w:space="0" w:color="000001"/>
+              <w:bottom w:val="dotted" w:sz="8" w:space="0" w:color="000001"/>
+              <w:insideH w:val="dotted" w:sz="8" w:space="0" w:color="000001"/>
             </w:tcBorders>
             <w:shd w:fill="auto" w:val="clear"/>
             <w:tcMar>
-              <w:left w:w="45" w:type="dxa"/>
+              <w:left w:w="35" w:type="dxa"/>
             </w:tcMar>
             <w:vAlign w:val="center"/>
           </w:tcPr>
@@ -3248,15 +3304,16 @@
           <w:tcPr>
             <w:tcW w:w="5835" w:type="dxa"/>
             <w:tcBorders>
-              <w:left w:val="dotted" w:sz="8" w:space="0" w:color="000000"/>
-              <w:bottom w:val="dotted" w:sz="8" w:space="0" w:color="000000"/>
-              <w:right w:val="dotted" w:sz="8" w:space="0" w:color="000000"/>
-              <w:insideH w:val="dotted" w:sz="8" w:space="0" w:color="000000"/>
-              <w:insideV w:val="dotted" w:sz="8" w:space="0" w:color="000000"/>
+              <w:top w:val="dotted" w:sz="8" w:space="0" w:color="000001"/>
+              <w:left w:val="dotted" w:sz="8" w:space="0" w:color="000001"/>
+              <w:bottom w:val="dotted" w:sz="8" w:space="0" w:color="000001"/>
+              <w:right w:val="dotted" w:sz="8" w:space="0" w:color="000001"/>
+              <w:insideH w:val="dotted" w:sz="8" w:space="0" w:color="000001"/>
+              <w:insideV w:val="dotted" w:sz="8" w:space="0" w:color="000001"/>
             </w:tcBorders>
             <w:shd w:fill="auto" w:val="clear"/>
             <w:tcMar>
-              <w:left w:w="45" w:type="dxa"/>
+              <w:left w:w="35" w:type="dxa"/>
             </w:tcMar>
             <w:vAlign w:val="center"/>
           </w:tcPr>
@@ -3273,18 +3330,15 @@
         </w:tc>
       </w:tr>
     </w:tbl>
-    <w:r>
-      <w:br w:type="page"/>
-    </w:r>
     <w:p>
       <w:pPr>
         <w:pStyle w:val="Nagwek2"/>
         <w:rPr/>
       </w:pPr>
-      <w:bookmarkStart w:id="18" w:name="__RefHeading___Toc1281_1304392036"/>
-      <w:bookmarkStart w:id="19" w:name="_Toc400017941"/>
-      <w:bookmarkStart w:id="20" w:name="_Toc400017942"/>
-      <w:bookmarkStart w:id="21" w:name="_Toc400017940"/>
+      <w:bookmarkStart w:id="18" w:name="_Toc400017940"/>
+      <w:bookmarkStart w:id="19" w:name="_Toc400017942"/>
+      <w:bookmarkStart w:id="20" w:name="_Toc400017941"/>
+      <w:bookmarkStart w:id="21" w:name="__RefHeading___Toc1281_1304392036"/>
       <w:bookmarkEnd w:id="18"/>
       <w:bookmarkEnd w:id="19"/>
       <w:bookmarkEnd w:id="20"/>
@@ -3299,8 +3353,8 @@
         <w:pStyle w:val="Nagwek2"/>
         <w:rPr/>
       </w:pPr>
-      <w:bookmarkStart w:id="22" w:name="_Toc400017946"/>
-      <w:bookmarkStart w:id="23" w:name="__RefHeading___Toc1338_1603213555"/>
+      <w:bookmarkStart w:id="22" w:name="__RefHeading___Toc1338_1603213555"/>
+      <w:bookmarkStart w:id="23" w:name="_Toc400017946"/>
       <w:bookmarkEnd w:id="22"/>
       <w:bookmarkEnd w:id="23"/>
       <w:r>
@@ -3314,8 +3368,8 @@
         <w:pStyle w:val="Nagwek3"/>
         <w:rPr/>
       </w:pPr>
-      <w:bookmarkStart w:id="24" w:name="_Toc400017947"/>
-      <w:bookmarkStart w:id="25" w:name="__RefHeading___Toc1340_1603213555"/>
+      <w:bookmarkStart w:id="24" w:name="__RefHeading___Toc1340_1603213555"/>
+      <w:bookmarkStart w:id="25" w:name="_Toc400017947"/>
       <w:bookmarkEnd w:id="24"/>
       <w:bookmarkEnd w:id="25"/>
       <w:r>
@@ -3405,8 +3459,8 @@
         <w:pStyle w:val="Nagwek3"/>
         <w:rPr/>
       </w:pPr>
-      <w:bookmarkStart w:id="26" w:name="_Toc400017948"/>
-      <w:bookmarkStart w:id="27" w:name="__RefHeading___Toc1342_1603213555"/>
+      <w:bookmarkStart w:id="26" w:name="__RefHeading___Toc1342_1603213555"/>
+      <w:bookmarkStart w:id="27" w:name="_Toc400017948"/>
       <w:bookmarkEnd w:id="26"/>
       <w:bookmarkEnd w:id="27"/>
       <w:r>
@@ -3656,8 +3710,8 @@
         <w:pStyle w:val="Nagwek3"/>
         <w:rPr/>
       </w:pPr>
-      <w:bookmarkStart w:id="31" w:name="__RefHeading___Toc1350_1603213555"/>
-      <w:bookmarkStart w:id="32" w:name="_Toc400017949"/>
+      <w:bookmarkStart w:id="31" w:name="_Toc400017949"/>
+      <w:bookmarkStart w:id="32" w:name="__RefHeading___Toc1350_1603213555"/>
       <w:bookmarkEnd w:id="31"/>
       <w:bookmarkEnd w:id="32"/>
       <w:r>
@@ -3670,8 +3724,8 @@
         <w:pStyle w:val="Nagwek3"/>
         <w:rPr/>
       </w:pPr>
-      <w:bookmarkStart w:id="33" w:name="_Toc400017950"/>
-      <w:bookmarkStart w:id="34" w:name="__RefHeading___Toc1352_1603213555"/>
+      <w:bookmarkStart w:id="33" w:name="__RefHeading___Toc1352_1603213555"/>
+      <w:bookmarkStart w:id="34" w:name="_Toc400017950"/>
       <w:bookmarkEnd w:id="33"/>
       <w:bookmarkEnd w:id="34"/>
       <w:r>
@@ -3684,8 +3738,8 @@
         <w:pStyle w:val="Nagwek3"/>
         <w:rPr/>
       </w:pPr>
-      <w:bookmarkStart w:id="35" w:name="_Toc400017951"/>
-      <w:bookmarkStart w:id="36" w:name="__RefHeading___Toc1354_1603213555"/>
+      <w:bookmarkStart w:id="35" w:name="__RefHeading___Toc1354_1603213555"/>
+      <w:bookmarkStart w:id="36" w:name="_Toc400017951"/>
       <w:bookmarkEnd w:id="35"/>
       <w:bookmarkEnd w:id="36"/>
       <w:r>
@@ -3811,8 +3865,8 @@
           <w:szCs w:val="28"/>
         </w:rPr>
       </w:pPr>
-      <w:bookmarkStart w:id="38" w:name="_Toc400017952"/>
-      <w:bookmarkStart w:id="39" w:name="__RefHeading___Toc1358_1603213555"/>
+      <w:bookmarkStart w:id="38" w:name="__RefHeading___Toc1358_1603213555"/>
+      <w:bookmarkStart w:id="39" w:name="_Toc400017952"/>
       <w:bookmarkEnd w:id="38"/>
       <w:bookmarkEnd w:id="39"/>
       <w:r>
@@ -3891,7 +3945,7 @@
         <w:docPartGallery w:val="Page Numbers (Bottom of Page)"/>
         <w:docPartUnique w:val="true"/>
       </w:docPartObj>
-      <w:id w:val="178166640"/>
+      <w:id w:val="669863548"/>
     </w:sdtPr>
     <w:sdtContent>
       <w:p>
@@ -5519,9 +5573,10 @@
       <w:szCs w:val="20"/>
     </w:rPr>
   </w:style>
-  <w:style w:type="paragraph" w:styleId="Rysunek">
+  <w:style w:type="paragraph" w:styleId="TableofFigures">
     <w:name w:val="Table of Figures"/>
     <w:basedOn w:val="Podpis"/>
+    <w:qFormat/>
     <w:pPr/>
     <w:rPr>
       <w:sz w:val="16"/>
@@ -5538,6 +5593,26 @@
     <w:name w:val="Nagłówek tabeli"/>
     <w:basedOn w:val="Zawartotabeli"/>
     <w:qFormat/>
+    <w:pPr/>
+    <w:rPr/>
+  </w:style>
+  <w:style w:type="paragraph" w:styleId="Zawartoramki">
+    <w:name w:val="Zawartość ramki"/>
+    <w:basedOn w:val="Normal"/>
+    <w:qFormat/>
+    <w:pPr/>
+    <w:rPr/>
+  </w:style>
+  <w:style w:type="paragraph" w:styleId="Ilustracja">
+    <w:name w:val="Ilustracja"/>
+    <w:basedOn w:val="Podpis"/>
+    <w:qFormat/>
+    <w:pPr/>
+    <w:rPr/>
+  </w:style>
+  <w:style w:type="paragraph" w:styleId="Rysunek">
+    <w:name w:val="Table of Figures"/>
+    <w:basedOn w:val="Podpis"/>
     <w:pPr/>
     <w:rPr/>
   </w:style>

</xml_diff>